<commit_message>
add changes to Modules
</commit_message>
<xml_diff>
--- a/lab08/Report/Звіт_Лабораторна№8 (автовосстановление).docx
+++ b/lab08/Report/Звіт_Лабораторна№8 (автовосстановление).docx
@@ -1104,72 +1104,438 @@
           <w:bCs/>
           <w:sz w:val="28"/>
           <w:szCs w:val="28"/>
-          <w:lang w:val="ru-RU"/>
-        </w:rPr>
-      </w:pPr>
-      <w:proofErr w:type="spellStart"/>
+        </w:rPr>
+      </w:pPr>
       <w:r>
         <w:rPr>
           <w:b/>
           <w:bCs/>
           <w:sz w:val="28"/>
           <w:szCs w:val="28"/>
+        </w:rPr>
+        <w:t>Лістинг статичної бібліотеки:</w:t>
+      </w:r>
+    </w:p>
+    <w:p>
+      <w:pPr>
+        <w:rPr>
+          <w:rFonts w:ascii="Courier New" w:hAnsi="Courier New" w:cs="Courier New"/>
+          <w:sz w:val="28"/>
+          <w:szCs w:val="28"/>
+        </w:rPr>
+      </w:pPr>
+      <w:r>
+        <w:rPr>
+          <w:rFonts w:ascii="Courier New" w:hAnsi="Courier New" w:cs="Courier New"/>
+          <w:sz w:val="28"/>
+          <w:szCs w:val="28"/>
+        </w:rPr>
+        <w:t>#</w:t>
+      </w:r>
+      <w:r>
+        <w:rPr>
+          <w:rFonts w:ascii="Courier New" w:hAnsi="Courier New" w:cs="Courier New"/>
+          <w:sz w:val="28"/>
+          <w:szCs w:val="28"/>
+          <w:lang w:val="en-US"/>
+        </w:rPr>
+        <w:t>include</w:t>
+      </w:r>
+      <w:r>
+        <w:rPr>
+          <w:rFonts w:ascii="Courier New" w:hAnsi="Courier New" w:cs="Courier New"/>
+          <w:sz w:val="28"/>
+          <w:szCs w:val="28"/>
+        </w:rPr>
+        <w:t xml:space="preserve"> &lt;</w:t>
+      </w:r>
+      <w:r>
+        <w:rPr>
+          <w:rFonts w:ascii="Courier New" w:hAnsi="Courier New" w:cs="Courier New"/>
+          <w:sz w:val="28"/>
+          <w:szCs w:val="28"/>
+          <w:lang w:val="en-US"/>
+        </w:rPr>
+        <w:t>iostream</w:t>
+      </w:r>
+      <w:r>
+        <w:rPr>
+          <w:rFonts w:ascii="Courier New" w:hAnsi="Courier New" w:cs="Courier New"/>
+          <w:sz w:val="28"/>
+          <w:szCs w:val="28"/>
+        </w:rPr>
+        <w:t>&gt;</w:t>
+      </w:r>
+    </w:p>
+    <w:p>
+      <w:pPr>
+        <w:rPr>
+          <w:rFonts w:ascii="Courier New" w:hAnsi="Courier New" w:cs="Courier New"/>
+          <w:sz w:val="28"/>
+          <w:szCs w:val="28"/>
+          <w:lang w:val="en-US"/>
+        </w:rPr>
+      </w:pPr>
+      <w:r>
+        <w:rPr>
+          <w:rFonts w:ascii="Courier New" w:hAnsi="Courier New" w:cs="Courier New"/>
+          <w:sz w:val="28"/>
+          <w:szCs w:val="28"/>
+          <w:lang w:val="en-US"/>
+        </w:rPr>
+        <w:t>#include &lt;</w:t>
+      </w:r>
+      <w:proofErr w:type="spellStart"/>
+      <w:r>
+        <w:rPr>
+          <w:rFonts w:ascii="Courier New" w:hAnsi="Courier New" w:cs="Courier New"/>
+          <w:sz w:val="28"/>
+          <w:szCs w:val="28"/>
+          <w:lang w:val="en-US"/>
+        </w:rPr>
+        <w:t>math.h</w:t>
+      </w:r>
+      <w:proofErr w:type="spellEnd"/>
+      <w:r>
+        <w:rPr>
+          <w:rFonts w:ascii="Courier New" w:hAnsi="Courier New" w:cs="Courier New"/>
+          <w:sz w:val="28"/>
+          <w:szCs w:val="28"/>
+          <w:lang w:val="en-US"/>
+        </w:rPr>
+        <w:t>&gt;</w:t>
+      </w:r>
+    </w:p>
+    <w:p>
+      <w:pPr>
+        <w:rPr>
+          <w:rFonts w:ascii="Courier New" w:hAnsi="Courier New" w:cs="Courier New"/>
+          <w:sz w:val="28"/>
+          <w:szCs w:val="28"/>
+          <w:lang w:val="en-US"/>
+        </w:rPr>
+      </w:pPr>
+      <w:r>
+        <w:rPr>
+          <w:rFonts w:ascii="Courier New" w:hAnsi="Courier New" w:cs="Courier New"/>
+          <w:sz w:val="28"/>
+          <w:szCs w:val="28"/>
+          <w:lang w:val="en-US"/>
+        </w:rPr>
+        <w:t>#include &lt;</w:t>
+      </w:r>
+      <w:proofErr w:type="spellStart"/>
+      <w:r>
+        <w:rPr>
+          <w:rFonts w:ascii="Courier New" w:hAnsi="Courier New" w:cs="Courier New"/>
+          <w:sz w:val="28"/>
+          <w:szCs w:val="28"/>
+          <w:lang w:val="en-US"/>
+        </w:rPr>
+        <w:t>tgmath.h</w:t>
+      </w:r>
+      <w:proofErr w:type="spellEnd"/>
+      <w:r>
+        <w:rPr>
+          <w:rFonts w:ascii="Courier New" w:hAnsi="Courier New" w:cs="Courier New"/>
+          <w:sz w:val="28"/>
+          <w:szCs w:val="28"/>
+          <w:lang w:val="en-US"/>
+        </w:rPr>
+        <w:t>&gt;</w:t>
+      </w:r>
+    </w:p>
+    <w:p>
+      <w:pPr>
+        <w:rPr>
+          <w:rFonts w:ascii="Courier New" w:hAnsi="Courier New" w:cs="Courier New"/>
+          <w:sz w:val="28"/>
+          <w:szCs w:val="28"/>
+          <w:lang w:val="en-US"/>
+        </w:rPr>
+      </w:pPr>
+      <w:r>
+        <w:rPr>
+          <w:rFonts w:ascii="Courier New" w:hAnsi="Courier New" w:cs="Courier New"/>
+          <w:sz w:val="28"/>
+          <w:szCs w:val="28"/>
+          <w:lang w:val="en-US"/>
+        </w:rPr>
+        <w:t>#include &lt;</w:t>
+      </w:r>
+      <w:proofErr w:type="spellStart"/>
+      <w:r>
+        <w:rPr>
+          <w:rFonts w:ascii="Courier New" w:hAnsi="Courier New" w:cs="Courier New"/>
+          <w:sz w:val="28"/>
+          <w:szCs w:val="28"/>
+          <w:lang w:val="en-US"/>
+        </w:rPr>
+        <w:t>windows.h</w:t>
+      </w:r>
+      <w:proofErr w:type="spellEnd"/>
+      <w:r>
+        <w:rPr>
+          <w:rFonts w:ascii="Courier New" w:hAnsi="Courier New" w:cs="Courier New"/>
+          <w:sz w:val="28"/>
+          <w:szCs w:val="28"/>
+          <w:lang w:val="en-US"/>
+        </w:rPr>
+        <w:t>&gt;</w:t>
+      </w:r>
+    </w:p>
+    <w:p>
+      <w:pPr>
+        <w:rPr>
+          <w:rFonts w:ascii="Courier New" w:hAnsi="Courier New" w:cs="Courier New"/>
+          <w:sz w:val="28"/>
+          <w:szCs w:val="28"/>
+          <w:lang w:val="en-US"/>
+        </w:rPr>
+      </w:pPr>
+      <w:r>
+        <w:rPr>
+          <w:rFonts w:ascii="Courier New" w:hAnsi="Courier New" w:cs="Courier New"/>
+          <w:sz w:val="28"/>
+          <w:szCs w:val="28"/>
+          <w:lang w:val="en-US"/>
+        </w:rPr>
+        <w:t>#include &lt;string&gt;</w:t>
+      </w:r>
+    </w:p>
+    <w:p>
+      <w:pPr>
+        <w:rPr>
+          <w:rFonts w:ascii="Courier New" w:hAnsi="Courier New" w:cs="Courier New"/>
+          <w:sz w:val="28"/>
+          <w:szCs w:val="28"/>
+          <w:lang w:val="en-US"/>
+        </w:rPr>
+      </w:pPr>
+    </w:p>
+    <w:p>
+      <w:pPr>
+        <w:rPr>
+          <w:rFonts w:ascii="Courier New" w:hAnsi="Courier New" w:cs="Courier New"/>
+          <w:sz w:val="28"/>
+          <w:szCs w:val="28"/>
+          <w:lang w:val="en-US"/>
+        </w:rPr>
+      </w:pPr>
+      <w:r>
+        <w:rPr>
+          <w:rFonts w:ascii="Courier New" w:hAnsi="Courier New" w:cs="Courier New"/>
+          <w:sz w:val="28"/>
+          <w:szCs w:val="28"/>
+          <w:lang w:val="en-US"/>
+        </w:rPr>
+        <w:t>using namespace std;</w:t>
+      </w:r>
+    </w:p>
+    <w:p>
+      <w:pPr>
+        <w:rPr>
+          <w:rFonts w:ascii="Courier New" w:hAnsi="Courier New" w:cs="Courier New"/>
+          <w:sz w:val="28"/>
+          <w:szCs w:val="28"/>
+          <w:lang w:val="en-US"/>
+        </w:rPr>
+      </w:pPr>
+    </w:p>
+    <w:p>
+      <w:pPr>
+        <w:rPr>
+          <w:rFonts w:ascii="Courier New" w:hAnsi="Courier New" w:cs="Courier New"/>
+          <w:sz w:val="28"/>
+          <w:szCs w:val="28"/>
+          <w:lang w:val="en-US"/>
+        </w:rPr>
+      </w:pPr>
+      <w:r>
+        <w:rPr>
+          <w:rFonts w:ascii="Courier New" w:hAnsi="Courier New" w:cs="Courier New"/>
+          <w:sz w:val="28"/>
+          <w:szCs w:val="28"/>
+          <w:lang w:val="en-US"/>
+        </w:rPr>
+        <w:t xml:space="preserve">float </w:t>
+      </w:r>
+      <w:proofErr w:type="spellStart"/>
+      <w:r>
+        <w:rPr>
+          <w:rFonts w:ascii="Courier New" w:hAnsi="Courier New" w:cs="Courier New"/>
+          <w:sz w:val="28"/>
+          <w:szCs w:val="28"/>
+          <w:lang w:val="en-US"/>
+        </w:rPr>
+        <w:t>s_</w:t>
+      </w:r>
+      <w:proofErr w:type="gramStart"/>
+      <w:r>
+        <w:rPr>
+          <w:rFonts w:ascii="Courier New" w:hAnsi="Courier New" w:cs="Courier New"/>
+          <w:sz w:val="28"/>
+          <w:szCs w:val="28"/>
+          <w:lang w:val="en-US"/>
+        </w:rPr>
+        <w:t>calculation</w:t>
+      </w:r>
+      <w:proofErr w:type="spellEnd"/>
+      <w:r>
+        <w:rPr>
+          <w:rFonts w:ascii="Courier New" w:hAnsi="Courier New" w:cs="Courier New"/>
+          <w:sz w:val="28"/>
+          <w:szCs w:val="28"/>
+          <w:lang w:val="en-US"/>
+        </w:rPr>
+        <w:t>(</w:t>
+      </w:r>
+      <w:proofErr w:type="gramEnd"/>
+      <w:r>
+        <w:rPr>
+          <w:rFonts w:ascii="Courier New" w:hAnsi="Courier New" w:cs="Courier New"/>
+          <w:sz w:val="28"/>
+          <w:szCs w:val="28"/>
+          <w:lang w:val="en-US"/>
+        </w:rPr>
+        <w:t>int x, int z)</w:t>
+      </w:r>
+    </w:p>
+    <w:p>
+      <w:pPr>
+        <w:rPr>
+          <w:rFonts w:ascii="Courier New" w:hAnsi="Courier New" w:cs="Courier New"/>
+          <w:sz w:val="28"/>
+          <w:szCs w:val="28"/>
+          <w:lang w:val="en-US"/>
+        </w:rPr>
+      </w:pPr>
+      <w:r>
+        <w:rPr>
+          <w:rFonts w:ascii="Courier New" w:hAnsi="Courier New" w:cs="Courier New"/>
+          <w:sz w:val="28"/>
+          <w:szCs w:val="28"/>
+          <w:lang w:val="en-US"/>
+        </w:rPr>
+        <w:t>{</w:t>
+      </w:r>
+    </w:p>
+    <w:p>
+      <w:pPr>
+        <w:rPr>
+          <w:rFonts w:ascii="Courier New" w:hAnsi="Courier New" w:cs="Courier New"/>
+          <w:sz w:val="28"/>
+          <w:szCs w:val="28"/>
+          <w:lang w:val="en-US"/>
+        </w:rPr>
+      </w:pPr>
+    </w:p>
+    <w:p>
+      <w:pPr>
+        <w:rPr>
+          <w:rFonts w:ascii="Courier New" w:hAnsi="Courier New" w:cs="Courier New"/>
+          <w:sz w:val="28"/>
+          <w:szCs w:val="28"/>
+          <w:lang w:val="en-US"/>
+        </w:rPr>
+      </w:pPr>
+      <w:r>
+        <w:rPr>
+          <w:rFonts w:ascii="Courier New" w:hAnsi="Courier New" w:cs="Courier New"/>
+          <w:sz w:val="28"/>
+          <w:szCs w:val="28"/>
+          <w:lang w:val="en-US"/>
+        </w:rPr>
+        <w:t xml:space="preserve">    return (sqrt </w:t>
+      </w:r>
+      <w:proofErr w:type="gramStart"/>
+      <w:r>
+        <w:rPr>
+          <w:rFonts w:ascii="Courier New" w:hAnsi="Courier New" w:cs="Courier New"/>
+          <w:sz w:val="28"/>
+          <w:szCs w:val="28"/>
+          <w:lang w:val="en-US"/>
+        </w:rPr>
+        <w:t>( 1</w:t>
+      </w:r>
+      <w:proofErr w:type="gramEnd"/>
+      <w:r>
+        <w:rPr>
+          <w:rFonts w:ascii="Courier New" w:hAnsi="Courier New" w:cs="Courier New"/>
+          <w:sz w:val="28"/>
+          <w:szCs w:val="28"/>
+          <w:lang w:val="en-US"/>
+        </w:rPr>
+        <w:t xml:space="preserve"> + abs ( cos (x))) +(2 * M_PI)+ (pow(abs(z-x) / sin (x), 2)));</w:t>
+      </w:r>
+    </w:p>
+    <w:p>
+      <w:pPr>
+        <w:rPr>
+          <w:rFonts w:ascii="Courier New" w:hAnsi="Courier New" w:cs="Courier New"/>
+          <w:sz w:val="28"/>
+          <w:szCs w:val="28"/>
           <w:lang w:val="ru-RU"/>
         </w:rPr>
-        <w:t>Лістинг</w:t>
-      </w:r>
-      <w:proofErr w:type="spellEnd"/>
-      <w:r>
+      </w:pPr>
+      <w:r>
+        <w:rPr>
+          <w:rFonts w:ascii="Courier New" w:hAnsi="Courier New" w:cs="Courier New"/>
+          <w:sz w:val="28"/>
+          <w:szCs w:val="28"/>
+          <w:lang w:val="ru-RU"/>
+        </w:rPr>
+        <w:t>}</w:t>
+      </w:r>
+    </w:p>
+    <w:p>
+      <w:pPr>
+        <w:rPr>
+          <w:rFonts w:ascii="Courier New" w:hAnsi="Courier New" w:cs="Courier New"/>
+          <w:sz w:val="28"/>
+          <w:szCs w:val="28"/>
+          <w:lang w:val="ru-RU"/>
+        </w:rPr>
+      </w:pPr>
+    </w:p>
+    <w:p>
+      <w:pPr>
         <w:rPr>
           <w:b/>
           <w:bCs/>
           <w:sz w:val="28"/>
           <w:szCs w:val="28"/>
-          <w:lang w:val="ru-RU"/>
-        </w:rPr>
-        <w:t xml:space="preserve"> </w:t>
-      </w:r>
-      <w:proofErr w:type="spellStart"/>
+          <w:lang w:val="en-US"/>
+        </w:rPr>
+      </w:pPr>
       <w:r>
         <w:rPr>
           <w:b/>
           <w:bCs/>
           <w:sz w:val="28"/>
           <w:szCs w:val="28"/>
-          <w:lang w:val="ru-RU"/>
-        </w:rPr>
-        <w:t>статичної</w:t>
-      </w:r>
-      <w:proofErr w:type="spellEnd"/>
+        </w:rPr>
+        <w:t xml:space="preserve">Лістинг </w:t>
+      </w:r>
+      <w:proofErr w:type="spellStart"/>
       <w:r>
         <w:rPr>
           <w:b/>
           <w:bCs/>
           <w:sz w:val="28"/>
           <w:szCs w:val="28"/>
-          <w:lang w:val="ru-RU"/>
-        </w:rPr>
-        <w:t xml:space="preserve"> </w:t>
-      </w:r>
-      <w:proofErr w:type="spellStart"/>
+          <w:lang w:val="en-US"/>
+        </w:rPr>
+        <w:t>ModulesMelnik.h</w:t>
+      </w:r>
+      <w:proofErr w:type="spellEnd"/>
       <w:r>
         <w:rPr>
           <w:b/>
           <w:bCs/>
           <w:sz w:val="28"/>
           <w:szCs w:val="28"/>
-          <w:lang w:val="ru-RU"/>
-        </w:rPr>
-        <w:t>бібліотеки</w:t>
-      </w:r>
-      <w:proofErr w:type="spellEnd"/>
-      <w:r>
-        <w:rPr>
-          <w:b/>
-          <w:bCs/>
-          <w:sz w:val="28"/>
-          <w:szCs w:val="28"/>
-          <w:lang w:val="ru-RU"/>
+          <w:lang w:val="en-US"/>
         </w:rPr>
         <w:t>:</w:t>
       </w:r>
@@ -1178,530 +1544,138 @@
       <w:pPr>
         <w:rPr>
           <w:rFonts w:ascii="Courier New" w:hAnsi="Courier New" w:cs="Courier New"/>
-          <w:sz w:val="28"/>
-          <w:szCs w:val="28"/>
           <w:lang w:val="en-US"/>
         </w:rPr>
       </w:pPr>
       <w:r>
         <w:rPr>
           <w:rFonts w:ascii="Courier New" w:hAnsi="Courier New" w:cs="Courier New"/>
-          <w:sz w:val="28"/>
-          <w:szCs w:val="28"/>
           <w:lang w:val="en-US"/>
         </w:rPr>
-        <w:t>#include &lt;iostream&gt;</w:t>
-      </w:r>
-    </w:p>
-    <w:p>
-      <w:pPr>
-        <w:rPr>
-          <w:rFonts w:ascii="Courier New" w:hAnsi="Courier New" w:cs="Courier New"/>
-          <w:sz w:val="28"/>
-          <w:szCs w:val="28"/>
+        <w:t>#</w:t>
+      </w:r>
+      <w:proofErr w:type="gramStart"/>
+      <w:r>
+        <w:rPr>
+          <w:rFonts w:ascii="Courier New" w:hAnsi="Courier New" w:cs="Courier New"/>
           <w:lang w:val="en-US"/>
         </w:rPr>
-      </w:pPr>
-      <w:r>
-        <w:rPr>
-          <w:rFonts w:ascii="Courier New" w:hAnsi="Courier New" w:cs="Courier New"/>
-          <w:sz w:val="28"/>
-          <w:szCs w:val="28"/>
+        <w:t>ifndef</w:t>
+      </w:r>
+      <w:proofErr w:type="gramEnd"/>
+      <w:r>
+        <w:rPr>
+          <w:rFonts w:ascii="Courier New" w:hAnsi="Courier New" w:cs="Courier New"/>
           <w:lang w:val="en-US"/>
         </w:rPr>
-        <w:t>#include &lt;</w:t>
-      </w:r>
-      <w:proofErr w:type="spellStart"/>
-      <w:r>
-        <w:rPr>
-          <w:rFonts w:ascii="Courier New" w:hAnsi="Courier New" w:cs="Courier New"/>
-          <w:sz w:val="28"/>
-          <w:szCs w:val="28"/>
+        <w:t xml:space="preserve"> MODULESMELNIK_H_INCLUDED</w:t>
+      </w:r>
+    </w:p>
+    <w:p>
+      <w:pPr>
+        <w:rPr>
+          <w:rFonts w:ascii="Courier New" w:hAnsi="Courier New" w:cs="Courier New"/>
           <w:lang w:val="en-US"/>
         </w:rPr>
-        <w:t>math.h</w:t>
-      </w:r>
-      <w:proofErr w:type="spellEnd"/>
-      <w:r>
-        <w:rPr>
-          <w:rFonts w:ascii="Courier New" w:hAnsi="Courier New" w:cs="Courier New"/>
-          <w:sz w:val="28"/>
-          <w:szCs w:val="28"/>
+      </w:pPr>
+      <w:r>
+        <w:rPr>
+          <w:rFonts w:ascii="Courier New" w:hAnsi="Courier New" w:cs="Courier New"/>
           <w:lang w:val="en-US"/>
         </w:rPr>
-        <w:t>&gt;</w:t>
-      </w:r>
-    </w:p>
-    <w:p>
-      <w:pPr>
-        <w:rPr>
-          <w:rFonts w:ascii="Courier New" w:hAnsi="Courier New" w:cs="Courier New"/>
-          <w:sz w:val="28"/>
-          <w:szCs w:val="28"/>
+        <w:t>#</w:t>
+      </w:r>
+      <w:proofErr w:type="gramStart"/>
+      <w:r>
+        <w:rPr>
+          <w:rFonts w:ascii="Courier New" w:hAnsi="Courier New" w:cs="Courier New"/>
           <w:lang w:val="en-US"/>
         </w:rPr>
-      </w:pPr>
-      <w:r>
-        <w:rPr>
-          <w:rFonts w:ascii="Courier New" w:hAnsi="Courier New" w:cs="Courier New"/>
-          <w:sz w:val="28"/>
-          <w:szCs w:val="28"/>
+        <w:t>define</w:t>
+      </w:r>
+      <w:proofErr w:type="gramEnd"/>
+      <w:r>
+        <w:rPr>
+          <w:rFonts w:ascii="Courier New" w:hAnsi="Courier New" w:cs="Courier New"/>
           <w:lang w:val="en-US"/>
         </w:rPr>
-        <w:t>#include &lt;</w:t>
-      </w:r>
-      <w:proofErr w:type="spellStart"/>
-      <w:r>
-        <w:rPr>
-          <w:rFonts w:ascii="Courier New" w:hAnsi="Courier New" w:cs="Courier New"/>
-          <w:sz w:val="28"/>
-          <w:szCs w:val="28"/>
+        <w:t xml:space="preserve"> MODULESMELNIK_H_INCLUDED</w:t>
+      </w:r>
+    </w:p>
+    <w:p>
+      <w:pPr>
+        <w:rPr>
+          <w:rFonts w:ascii="Courier New" w:hAnsi="Courier New" w:cs="Courier New"/>
           <w:lang w:val="en-US"/>
         </w:rPr>
-        <w:t>tgmath.h</w:t>
-      </w:r>
-      <w:proofErr w:type="spellEnd"/>
-      <w:r>
-        <w:rPr>
-          <w:rFonts w:ascii="Courier New" w:hAnsi="Courier New" w:cs="Courier New"/>
-          <w:sz w:val="28"/>
-          <w:szCs w:val="28"/>
+      </w:pPr>
+    </w:p>
+    <w:p>
+      <w:pPr>
+        <w:rPr>
+          <w:rFonts w:ascii="Courier New" w:hAnsi="Courier New" w:cs="Courier New"/>
           <w:lang w:val="en-US"/>
         </w:rPr>
-        <w:t>&gt;</w:t>
-      </w:r>
-    </w:p>
-    <w:p>
-      <w:pPr>
-        <w:rPr>
-          <w:rFonts w:ascii="Courier New" w:hAnsi="Courier New" w:cs="Courier New"/>
-          <w:sz w:val="28"/>
-          <w:szCs w:val="28"/>
+      </w:pPr>
+      <w:r>
+        <w:rPr>
+          <w:rFonts w:ascii="Courier New" w:hAnsi="Courier New" w:cs="Courier New"/>
           <w:lang w:val="en-US"/>
         </w:rPr>
-      </w:pPr>
-      <w:r>
-        <w:rPr>
-          <w:rFonts w:ascii="Courier New" w:hAnsi="Courier New" w:cs="Courier New"/>
-          <w:sz w:val="28"/>
-          <w:szCs w:val="28"/>
+        <w:t xml:space="preserve">float </w:t>
+      </w:r>
+      <w:proofErr w:type="spellStart"/>
+      <w:r>
+        <w:rPr>
+          <w:rFonts w:ascii="Courier New" w:hAnsi="Courier New" w:cs="Courier New"/>
           <w:lang w:val="en-US"/>
         </w:rPr>
-        <w:t>#include &lt;</w:t>
-      </w:r>
-      <w:proofErr w:type="spellStart"/>
-      <w:r>
-        <w:rPr>
-          <w:rFonts w:ascii="Courier New" w:hAnsi="Courier New" w:cs="Courier New"/>
-          <w:sz w:val="28"/>
-          <w:szCs w:val="28"/>
+        <w:t>s_</w:t>
+      </w:r>
+      <w:proofErr w:type="gramStart"/>
+      <w:r>
+        <w:rPr>
+          <w:rFonts w:ascii="Courier New" w:hAnsi="Courier New" w:cs="Courier New"/>
           <w:lang w:val="en-US"/>
         </w:rPr>
-        <w:t>windows.h</w:t>
-      </w:r>
-      <w:proofErr w:type="spellEnd"/>
-      <w:r>
-        <w:rPr>
-          <w:rFonts w:ascii="Courier New" w:hAnsi="Courier New" w:cs="Courier New"/>
-          <w:sz w:val="28"/>
-          <w:szCs w:val="28"/>
+        <w:t>calculation</w:t>
+      </w:r>
+      <w:proofErr w:type="spellEnd"/>
+      <w:r>
+        <w:rPr>
+          <w:rFonts w:ascii="Courier New" w:hAnsi="Courier New" w:cs="Courier New"/>
           <w:lang w:val="en-US"/>
         </w:rPr>
-        <w:t>&gt;</w:t>
-      </w:r>
-    </w:p>
-    <w:p>
-      <w:pPr>
-        <w:rPr>
-          <w:rFonts w:ascii="Courier New" w:hAnsi="Courier New" w:cs="Courier New"/>
-          <w:sz w:val="28"/>
-          <w:szCs w:val="28"/>
+        <w:t>(</w:t>
+      </w:r>
+      <w:proofErr w:type="gramEnd"/>
+      <w:r>
+        <w:rPr>
+          <w:rFonts w:ascii="Courier New" w:hAnsi="Courier New" w:cs="Courier New"/>
           <w:lang w:val="en-US"/>
         </w:rPr>
-      </w:pPr>
-      <w:r>
-        <w:rPr>
-          <w:rFonts w:ascii="Courier New" w:hAnsi="Courier New" w:cs="Courier New"/>
-          <w:sz w:val="28"/>
-          <w:szCs w:val="28"/>
+        <w:t>int x, int z);</w:t>
+      </w:r>
+    </w:p>
+    <w:p>
+      <w:pPr>
+        <w:rPr>
+          <w:rFonts w:ascii="Courier New" w:hAnsi="Courier New" w:cs="Courier New"/>
           <w:lang w:val="en-US"/>
         </w:rPr>
-        <w:t>#include &lt;string&gt;</w:t>
-      </w:r>
-    </w:p>
-    <w:p>
-      <w:pPr>
-        <w:rPr>
-          <w:rFonts w:ascii="Courier New" w:hAnsi="Courier New" w:cs="Courier New"/>
-          <w:sz w:val="28"/>
-          <w:szCs w:val="28"/>
+      </w:pPr>
+    </w:p>
+    <w:p>
+      <w:pPr>
+        <w:rPr>
+          <w:rFonts w:ascii="Courier New" w:hAnsi="Courier New" w:cs="Courier New"/>
           <w:lang w:val="en-US"/>
         </w:rPr>
       </w:pPr>
-    </w:p>
-    <w:p>
-      <w:pPr>
-        <w:rPr>
-          <w:rFonts w:ascii="Courier New" w:hAnsi="Courier New" w:cs="Courier New"/>
-          <w:sz w:val="28"/>
-          <w:szCs w:val="28"/>
+      <w:r>
+        <w:rPr>
+          <w:rFonts w:ascii="Courier New" w:hAnsi="Courier New" w:cs="Courier New"/>
           <w:lang w:val="en-US"/>
-        </w:rPr>
-      </w:pPr>
-      <w:r>
-        <w:rPr>
-          <w:rFonts w:ascii="Courier New" w:hAnsi="Courier New" w:cs="Courier New"/>
-          <w:sz w:val="28"/>
-          <w:szCs w:val="28"/>
-          <w:lang w:val="en-US"/>
-        </w:rPr>
-        <w:t>using namespace std;</w:t>
-      </w:r>
-    </w:p>
-    <w:p>
-      <w:pPr>
-        <w:rPr>
-          <w:rFonts w:ascii="Courier New" w:hAnsi="Courier New" w:cs="Courier New"/>
-          <w:sz w:val="28"/>
-          <w:szCs w:val="28"/>
-          <w:lang w:val="en-US"/>
-        </w:rPr>
-      </w:pPr>
-    </w:p>
-    <w:p>
-      <w:pPr>
-        <w:rPr>
-          <w:rFonts w:ascii="Courier New" w:hAnsi="Courier New" w:cs="Courier New"/>
-          <w:sz w:val="28"/>
-          <w:szCs w:val="28"/>
-          <w:lang w:val="en-US"/>
-        </w:rPr>
-      </w:pPr>
-      <w:r>
-        <w:rPr>
-          <w:rFonts w:ascii="Courier New" w:hAnsi="Courier New" w:cs="Courier New"/>
-          <w:sz w:val="28"/>
-          <w:szCs w:val="28"/>
-          <w:lang w:val="en-US"/>
-        </w:rPr>
-        <w:t xml:space="preserve">float </w:t>
-      </w:r>
-      <w:proofErr w:type="spellStart"/>
-      <w:r>
-        <w:rPr>
-          <w:rFonts w:ascii="Courier New" w:hAnsi="Courier New" w:cs="Courier New"/>
-          <w:sz w:val="28"/>
-          <w:szCs w:val="28"/>
-          <w:lang w:val="en-US"/>
-        </w:rPr>
-        <w:t>s_</w:t>
-      </w:r>
-      <w:proofErr w:type="gramStart"/>
-      <w:r>
-        <w:rPr>
-          <w:rFonts w:ascii="Courier New" w:hAnsi="Courier New" w:cs="Courier New"/>
-          <w:sz w:val="28"/>
-          <w:szCs w:val="28"/>
-          <w:lang w:val="en-US"/>
-        </w:rPr>
-        <w:t>calculation</w:t>
-      </w:r>
-      <w:proofErr w:type="spellEnd"/>
-      <w:r>
-        <w:rPr>
-          <w:rFonts w:ascii="Courier New" w:hAnsi="Courier New" w:cs="Courier New"/>
-          <w:sz w:val="28"/>
-          <w:szCs w:val="28"/>
-          <w:lang w:val="en-US"/>
-        </w:rPr>
-        <w:t>(</w:t>
-      </w:r>
-      <w:proofErr w:type="gramEnd"/>
-      <w:r>
-        <w:rPr>
-          <w:rFonts w:ascii="Courier New" w:hAnsi="Courier New" w:cs="Courier New"/>
-          <w:sz w:val="28"/>
-          <w:szCs w:val="28"/>
-          <w:lang w:val="en-US"/>
-        </w:rPr>
-        <w:t>int x, int z)</w:t>
-      </w:r>
-    </w:p>
-    <w:p>
-      <w:pPr>
-        <w:rPr>
-          <w:rFonts w:ascii="Courier New" w:hAnsi="Courier New" w:cs="Courier New"/>
-          <w:sz w:val="28"/>
-          <w:szCs w:val="28"/>
-          <w:lang w:val="en-US"/>
-        </w:rPr>
-      </w:pPr>
-      <w:r>
-        <w:rPr>
-          <w:rFonts w:ascii="Courier New" w:hAnsi="Courier New" w:cs="Courier New"/>
-          <w:sz w:val="28"/>
-          <w:szCs w:val="28"/>
-          <w:lang w:val="en-US"/>
-        </w:rPr>
-        <w:t>{</w:t>
-      </w:r>
-    </w:p>
-    <w:p>
-      <w:pPr>
-        <w:rPr>
-          <w:rFonts w:ascii="Courier New" w:hAnsi="Courier New" w:cs="Courier New"/>
-          <w:sz w:val="28"/>
-          <w:szCs w:val="28"/>
-          <w:lang w:val="en-US"/>
-        </w:rPr>
-      </w:pPr>
-    </w:p>
-    <w:p>
-      <w:pPr>
-        <w:rPr>
-          <w:rFonts w:ascii="Courier New" w:hAnsi="Courier New" w:cs="Courier New"/>
-          <w:sz w:val="28"/>
-          <w:szCs w:val="28"/>
-          <w:lang w:val="en-US"/>
-        </w:rPr>
-      </w:pPr>
-      <w:r>
-        <w:rPr>
-          <w:rFonts w:ascii="Courier New" w:hAnsi="Courier New" w:cs="Courier New"/>
-          <w:sz w:val="28"/>
-          <w:szCs w:val="28"/>
-          <w:lang w:val="en-US"/>
-        </w:rPr>
-        <w:t xml:space="preserve">    return (sqrt </w:t>
-      </w:r>
-      <w:proofErr w:type="gramStart"/>
-      <w:r>
-        <w:rPr>
-          <w:rFonts w:ascii="Courier New" w:hAnsi="Courier New" w:cs="Courier New"/>
-          <w:sz w:val="28"/>
-          <w:szCs w:val="28"/>
-          <w:lang w:val="en-US"/>
-        </w:rPr>
-        <w:t>( 1</w:t>
-      </w:r>
-      <w:proofErr w:type="gramEnd"/>
-      <w:r>
-        <w:rPr>
-          <w:rFonts w:ascii="Courier New" w:hAnsi="Courier New" w:cs="Courier New"/>
-          <w:sz w:val="28"/>
-          <w:szCs w:val="28"/>
-          <w:lang w:val="en-US"/>
-        </w:rPr>
-        <w:t xml:space="preserve"> + abs ( cos (x))) +(2 * M_PI)+ (pow(abs(z-x) / sin (x), 2)));</w:t>
-      </w:r>
-    </w:p>
-    <w:p>
-      <w:pPr>
-        <w:rPr>
-          <w:rFonts w:ascii="Courier New" w:hAnsi="Courier New" w:cs="Courier New"/>
-          <w:sz w:val="28"/>
-          <w:szCs w:val="28"/>
-          <w:lang w:val="ru-RU"/>
-        </w:rPr>
-      </w:pPr>
-      <w:r>
-        <w:rPr>
-          <w:rFonts w:ascii="Courier New" w:hAnsi="Courier New" w:cs="Courier New"/>
-          <w:sz w:val="28"/>
-          <w:szCs w:val="28"/>
-          <w:lang w:val="ru-RU"/>
-        </w:rPr>
-        <w:t>}</w:t>
-      </w:r>
-    </w:p>
-    <w:p>
-      <w:pPr>
-        <w:rPr>
-          <w:rFonts w:ascii="Courier New" w:hAnsi="Courier New" w:cs="Courier New"/>
-          <w:sz w:val="28"/>
-          <w:szCs w:val="28"/>
-          <w:lang w:val="ru-RU"/>
-        </w:rPr>
-      </w:pPr>
-    </w:p>
-    <w:p>
-      <w:pPr>
-        <w:rPr>
-          <w:b/>
-          <w:bCs/>
-          <w:sz w:val="28"/>
-          <w:szCs w:val="28"/>
-          <w:lang w:val="en-US"/>
-        </w:rPr>
-      </w:pPr>
-      <w:r>
-        <w:rPr>
-          <w:b/>
-          <w:bCs/>
-          <w:sz w:val="28"/>
-          <w:szCs w:val="28"/>
-        </w:rPr>
-        <w:t xml:space="preserve">Лістинг </w:t>
-      </w:r>
-      <w:proofErr w:type="spellStart"/>
-      <w:r>
-        <w:rPr>
-          <w:b/>
-          <w:bCs/>
-          <w:sz w:val="28"/>
-          <w:szCs w:val="28"/>
-          <w:lang w:val="en-US"/>
-        </w:rPr>
-        <w:t>ModulesMelnik.h</w:t>
-      </w:r>
-      <w:proofErr w:type="spellEnd"/>
-      <w:r>
-        <w:rPr>
-          <w:b/>
-          <w:bCs/>
-          <w:sz w:val="28"/>
-          <w:szCs w:val="28"/>
-          <w:lang w:val="en-US"/>
-        </w:rPr>
-        <w:t>:</w:t>
-      </w:r>
-    </w:p>
-    <w:p>
-      <w:pPr>
-        <w:rPr>
-          <w:rFonts w:ascii="Courier New" w:hAnsi="Courier New" w:cs="Courier New"/>
-          <w:lang w:val="en-US"/>
-        </w:rPr>
-      </w:pPr>
-      <w:r>
-        <w:rPr>
-          <w:rFonts w:ascii="Courier New" w:hAnsi="Courier New" w:cs="Courier New"/>
-          <w:lang w:val="en-US"/>
-        </w:rPr>
-        <w:t>#</w:t>
-      </w:r>
-      <w:proofErr w:type="gramStart"/>
-      <w:r>
-        <w:rPr>
-          <w:rFonts w:ascii="Courier New" w:hAnsi="Courier New" w:cs="Courier New"/>
-          <w:lang w:val="en-US"/>
-        </w:rPr>
-        <w:t>ifndef</w:t>
-      </w:r>
-      <w:proofErr w:type="gramEnd"/>
-      <w:r>
-        <w:rPr>
-          <w:rFonts w:ascii="Courier New" w:hAnsi="Courier New" w:cs="Courier New"/>
-          <w:lang w:val="en-US"/>
-        </w:rPr>
-        <w:t xml:space="preserve"> MODULESMELNIK_H_INCLUDED</w:t>
-      </w:r>
-    </w:p>
-    <w:p>
-      <w:pPr>
-        <w:rPr>
-          <w:rFonts w:ascii="Courier New" w:hAnsi="Courier New" w:cs="Courier New"/>
-          <w:lang w:val="en-US"/>
-        </w:rPr>
-      </w:pPr>
-      <w:r>
-        <w:rPr>
-          <w:rFonts w:ascii="Courier New" w:hAnsi="Courier New" w:cs="Courier New"/>
-          <w:lang w:val="en-US"/>
-        </w:rPr>
-        <w:t>#</w:t>
-      </w:r>
-      <w:proofErr w:type="gramStart"/>
-      <w:r>
-        <w:rPr>
-          <w:rFonts w:ascii="Courier New" w:hAnsi="Courier New" w:cs="Courier New"/>
-          <w:lang w:val="en-US"/>
-        </w:rPr>
-        <w:t>define</w:t>
-      </w:r>
-      <w:proofErr w:type="gramEnd"/>
-      <w:r>
-        <w:rPr>
-          <w:rFonts w:ascii="Courier New" w:hAnsi="Courier New" w:cs="Courier New"/>
-          <w:lang w:val="en-US"/>
-        </w:rPr>
-        <w:t xml:space="preserve"> MODULESMELNIK_H_INCLUDED</w:t>
-      </w:r>
-    </w:p>
-    <w:p>
-      <w:pPr>
-        <w:rPr>
-          <w:rFonts w:ascii="Courier New" w:hAnsi="Courier New" w:cs="Courier New"/>
-          <w:lang w:val="en-US"/>
-        </w:rPr>
-      </w:pPr>
-    </w:p>
-    <w:p>
-      <w:pPr>
-        <w:rPr>
-          <w:rFonts w:ascii="Courier New" w:hAnsi="Courier New" w:cs="Courier New"/>
-          <w:lang w:val="en-US"/>
-        </w:rPr>
-      </w:pPr>
-      <w:r>
-        <w:rPr>
-          <w:rFonts w:ascii="Courier New" w:hAnsi="Courier New" w:cs="Courier New"/>
-          <w:lang w:val="en-US"/>
-        </w:rPr>
-        <w:t xml:space="preserve">float </w:t>
-      </w:r>
-      <w:proofErr w:type="spellStart"/>
-      <w:r>
-        <w:rPr>
-          <w:rFonts w:ascii="Courier New" w:hAnsi="Courier New" w:cs="Courier New"/>
-          <w:lang w:val="en-US"/>
-        </w:rPr>
-        <w:t>s_</w:t>
-      </w:r>
-      <w:proofErr w:type="gramStart"/>
-      <w:r>
-        <w:rPr>
-          <w:rFonts w:ascii="Courier New" w:hAnsi="Courier New" w:cs="Courier New"/>
-          <w:lang w:val="en-US"/>
-        </w:rPr>
-        <w:t>calculation</w:t>
-      </w:r>
-      <w:proofErr w:type="spellEnd"/>
-      <w:r>
-        <w:rPr>
-          <w:rFonts w:ascii="Courier New" w:hAnsi="Courier New" w:cs="Courier New"/>
-          <w:lang w:val="en-US"/>
-        </w:rPr>
-        <w:t>(</w:t>
-      </w:r>
-      <w:proofErr w:type="gramEnd"/>
-      <w:r>
-        <w:rPr>
-          <w:rFonts w:ascii="Courier New" w:hAnsi="Courier New" w:cs="Courier New"/>
-          <w:lang w:val="en-US"/>
-        </w:rPr>
-        <w:t>int x, int z);</w:t>
-      </w:r>
-    </w:p>
-    <w:p>
-      <w:pPr>
-        <w:rPr>
-          <w:rFonts w:ascii="Courier New" w:hAnsi="Courier New" w:cs="Courier New"/>
-          <w:lang w:val="en-US"/>
-        </w:rPr>
-      </w:pPr>
-    </w:p>
-    <w:p>
-      <w:pPr>
-        <w:rPr>
-          <w:rFonts w:ascii="Courier New" w:hAnsi="Courier New" w:cs="Courier New"/>
-          <w:lang w:val="ru-RU"/>
-        </w:rPr>
-      </w:pPr>
-      <w:r>
-        <w:rPr>
-          <w:rFonts w:ascii="Courier New" w:hAnsi="Courier New" w:cs="Courier New"/>
-          <w:lang w:val="ru-RU"/>
         </w:rPr>
         <w:t>#endif // MODULESMELNIK_H_INCLUDED</w:t>
       </w:r>
@@ -3616,16 +3590,1711 @@
         <w:spacing w:line="360" w:lineRule="auto"/>
         <w:jc w:val="both"/>
         <w:rPr>
-          <w:sz w:val="28"/>
-          <w:szCs w:val="28"/>
-        </w:rPr>
-      </w:pPr>
-      <w:r>
-        <w:rPr>
-          <w:sz w:val="28"/>
-          <w:szCs w:val="28"/>
-        </w:rPr>
-        <w:t>Лістинг коду:</w:t>
+          <w:b/>
+          <w:bCs/>
+          <w:sz w:val="28"/>
+          <w:szCs w:val="28"/>
+        </w:rPr>
+      </w:pPr>
+      <w:r>
+        <w:rPr>
+          <w:b/>
+          <w:bCs/>
+          <w:sz w:val="28"/>
+          <w:szCs w:val="28"/>
+        </w:rPr>
+        <w:t>Лістинг коду</w:t>
+      </w:r>
+      <w:r>
+        <w:rPr>
+          <w:b/>
+          <w:bCs/>
+          <w:sz w:val="28"/>
+          <w:szCs w:val="28"/>
+        </w:rPr>
+        <w:t xml:space="preserve"> 8_2</w:t>
+      </w:r>
+      <w:r>
+        <w:rPr>
+          <w:b/>
+          <w:bCs/>
+          <w:sz w:val="28"/>
+          <w:szCs w:val="28"/>
+        </w:rPr>
+        <w:t>:</w:t>
+      </w:r>
+    </w:p>
+    <w:p>
+      <w:pPr>
+        <w:spacing w:line="360" w:lineRule="auto"/>
+        <w:jc w:val="both"/>
+        <w:rPr>
+          <w:rFonts w:ascii="Courier New" w:hAnsi="Courier New" w:cs="Courier New"/>
+        </w:rPr>
+      </w:pPr>
+      <w:r>
+        <w:rPr>
+          <w:rFonts w:ascii="Courier New" w:hAnsi="Courier New" w:cs="Courier New"/>
+        </w:rPr>
+        <w:t>#include &lt;</w:t>
+      </w:r>
+      <w:proofErr w:type="spellStart"/>
+      <w:r>
+        <w:rPr>
+          <w:rFonts w:ascii="Courier New" w:hAnsi="Courier New" w:cs="Courier New"/>
+        </w:rPr>
+        <w:t>iostream</w:t>
+      </w:r>
+      <w:proofErr w:type="spellEnd"/>
+      <w:r>
+        <w:rPr>
+          <w:rFonts w:ascii="Courier New" w:hAnsi="Courier New" w:cs="Courier New"/>
+        </w:rPr>
+        <w:t>&gt;</w:t>
+      </w:r>
+    </w:p>
+    <w:p>
+      <w:pPr>
+        <w:spacing w:line="360" w:lineRule="auto"/>
+        <w:jc w:val="both"/>
+        <w:rPr>
+          <w:rFonts w:ascii="Courier New" w:hAnsi="Courier New" w:cs="Courier New"/>
+        </w:rPr>
+      </w:pPr>
+      <w:r>
+        <w:rPr>
+          <w:rFonts w:ascii="Courier New" w:hAnsi="Courier New" w:cs="Courier New"/>
+        </w:rPr>
+        <w:t>#include "</w:t>
+      </w:r>
+      <w:proofErr w:type="spellStart"/>
+      <w:r>
+        <w:rPr>
+          <w:rFonts w:ascii="Courier New" w:hAnsi="Courier New" w:cs="Courier New"/>
+        </w:rPr>
+        <w:t>ModulesMelnik.h</w:t>
+      </w:r>
+      <w:proofErr w:type="spellEnd"/>
+      <w:r>
+        <w:rPr>
+          <w:rFonts w:ascii="Courier New" w:hAnsi="Courier New" w:cs="Courier New"/>
+        </w:rPr>
+        <w:t>"</w:t>
+      </w:r>
+    </w:p>
+    <w:p>
+      <w:pPr>
+        <w:spacing w:line="360" w:lineRule="auto"/>
+        <w:jc w:val="both"/>
+        <w:rPr>
+          <w:rFonts w:ascii="Courier New" w:hAnsi="Courier New" w:cs="Courier New"/>
+        </w:rPr>
+      </w:pPr>
+    </w:p>
+    <w:p>
+      <w:pPr>
+        <w:spacing w:line="360" w:lineRule="auto"/>
+        <w:jc w:val="both"/>
+        <w:rPr>
+          <w:rFonts w:ascii="Courier New" w:hAnsi="Courier New" w:cs="Courier New"/>
+        </w:rPr>
+      </w:pPr>
+      <w:proofErr w:type="spellStart"/>
+      <w:r>
+        <w:rPr>
+          <w:rFonts w:ascii="Courier New" w:hAnsi="Courier New" w:cs="Courier New"/>
+        </w:rPr>
+        <w:t>using</w:t>
+      </w:r>
+      <w:proofErr w:type="spellEnd"/>
+      <w:r>
+        <w:rPr>
+          <w:rFonts w:ascii="Courier New" w:hAnsi="Courier New" w:cs="Courier New"/>
+        </w:rPr>
+        <w:t xml:space="preserve"> </w:t>
+      </w:r>
+      <w:proofErr w:type="spellStart"/>
+      <w:r>
+        <w:rPr>
+          <w:rFonts w:ascii="Courier New" w:hAnsi="Courier New" w:cs="Courier New"/>
+        </w:rPr>
+        <w:t>namespace</w:t>
+      </w:r>
+      <w:proofErr w:type="spellEnd"/>
+      <w:r>
+        <w:rPr>
+          <w:rFonts w:ascii="Courier New" w:hAnsi="Courier New" w:cs="Courier New"/>
+        </w:rPr>
+        <w:t xml:space="preserve"> </w:t>
+      </w:r>
+      <w:proofErr w:type="spellStart"/>
+      <w:r>
+        <w:rPr>
+          <w:rFonts w:ascii="Courier New" w:hAnsi="Courier New" w:cs="Courier New"/>
+        </w:rPr>
+        <w:t>std</w:t>
+      </w:r>
+      <w:proofErr w:type="spellEnd"/>
+      <w:r>
+        <w:rPr>
+          <w:rFonts w:ascii="Courier New" w:hAnsi="Courier New" w:cs="Courier New"/>
+        </w:rPr>
+        <w:t>;</w:t>
+      </w:r>
+    </w:p>
+    <w:p>
+      <w:pPr>
+        <w:spacing w:line="360" w:lineRule="auto"/>
+        <w:jc w:val="both"/>
+        <w:rPr>
+          <w:rFonts w:ascii="Courier New" w:hAnsi="Courier New" w:cs="Courier New"/>
+        </w:rPr>
+      </w:pPr>
+    </w:p>
+    <w:p>
+      <w:pPr>
+        <w:spacing w:line="360" w:lineRule="auto"/>
+        <w:jc w:val="both"/>
+        <w:rPr>
+          <w:rFonts w:ascii="Courier New" w:hAnsi="Courier New" w:cs="Courier New"/>
+        </w:rPr>
+      </w:pPr>
+      <w:proofErr w:type="spellStart"/>
+      <w:r>
+        <w:rPr>
+          <w:rFonts w:ascii="Courier New" w:hAnsi="Courier New" w:cs="Courier New"/>
+        </w:rPr>
+        <w:t>void</w:t>
+      </w:r>
+      <w:proofErr w:type="spellEnd"/>
+      <w:r>
+        <w:rPr>
+          <w:rFonts w:ascii="Courier New" w:hAnsi="Courier New" w:cs="Courier New"/>
+        </w:rPr>
+        <w:t xml:space="preserve"> </w:t>
+      </w:r>
+      <w:proofErr w:type="spellStart"/>
+      <w:r>
+        <w:rPr>
+          <w:rFonts w:ascii="Courier New" w:hAnsi="Courier New" w:cs="Courier New"/>
+        </w:rPr>
+        <w:t>copyright</w:t>
+      </w:r>
+      <w:proofErr w:type="spellEnd"/>
+      <w:r>
+        <w:rPr>
+          <w:rFonts w:ascii="Courier New" w:hAnsi="Courier New" w:cs="Courier New"/>
+        </w:rPr>
+        <w:t>()</w:t>
+      </w:r>
+    </w:p>
+    <w:p>
+      <w:pPr>
+        <w:spacing w:line="360" w:lineRule="auto"/>
+        <w:jc w:val="both"/>
+        <w:rPr>
+          <w:rFonts w:ascii="Courier New" w:hAnsi="Courier New" w:cs="Courier New"/>
+        </w:rPr>
+      </w:pPr>
+      <w:r>
+        <w:rPr>
+          <w:rFonts w:ascii="Courier New" w:hAnsi="Courier New" w:cs="Courier New"/>
+        </w:rPr>
+        <w:t>{</w:t>
+      </w:r>
+    </w:p>
+    <w:p>
+      <w:pPr>
+        <w:spacing w:line="360" w:lineRule="auto"/>
+        <w:jc w:val="both"/>
+        <w:rPr>
+          <w:rFonts w:ascii="Courier New" w:hAnsi="Courier New" w:cs="Courier New"/>
+        </w:rPr>
+      </w:pPr>
+      <w:r>
+        <w:rPr>
+          <w:rFonts w:ascii="Courier New" w:hAnsi="Courier New" w:cs="Courier New"/>
+        </w:rPr>
+        <w:t xml:space="preserve">    </w:t>
+      </w:r>
+      <w:proofErr w:type="spellStart"/>
+      <w:r>
+        <w:rPr>
+          <w:rFonts w:ascii="Courier New" w:hAnsi="Courier New" w:cs="Courier New"/>
+        </w:rPr>
+        <w:t>cout</w:t>
+      </w:r>
+      <w:proofErr w:type="spellEnd"/>
+      <w:r>
+        <w:rPr>
+          <w:rFonts w:ascii="Courier New" w:hAnsi="Courier New" w:cs="Courier New"/>
+        </w:rPr>
+        <w:t xml:space="preserve"> &lt;&lt; "© Мельник Анна" &lt;&lt; </w:t>
+      </w:r>
+      <w:proofErr w:type="spellStart"/>
+      <w:r>
+        <w:rPr>
+          <w:rFonts w:ascii="Courier New" w:hAnsi="Courier New" w:cs="Courier New"/>
+        </w:rPr>
+        <w:t>endl</w:t>
+      </w:r>
+      <w:proofErr w:type="spellEnd"/>
+      <w:r>
+        <w:rPr>
+          <w:rFonts w:ascii="Courier New" w:hAnsi="Courier New" w:cs="Courier New"/>
+        </w:rPr>
+        <w:t xml:space="preserve"> &lt;&lt; </w:t>
+      </w:r>
+      <w:proofErr w:type="spellStart"/>
+      <w:r>
+        <w:rPr>
+          <w:rFonts w:ascii="Courier New" w:hAnsi="Courier New" w:cs="Courier New"/>
+        </w:rPr>
+        <w:t>endl</w:t>
+      </w:r>
+      <w:proofErr w:type="spellEnd"/>
+      <w:r>
+        <w:rPr>
+          <w:rFonts w:ascii="Courier New" w:hAnsi="Courier New" w:cs="Courier New"/>
+        </w:rPr>
+        <w:t>;</w:t>
+      </w:r>
+    </w:p>
+    <w:p>
+      <w:pPr>
+        <w:spacing w:line="360" w:lineRule="auto"/>
+        <w:jc w:val="both"/>
+        <w:rPr>
+          <w:rFonts w:ascii="Courier New" w:hAnsi="Courier New" w:cs="Courier New"/>
+        </w:rPr>
+      </w:pPr>
+      <w:r>
+        <w:rPr>
+          <w:rFonts w:ascii="Courier New" w:hAnsi="Courier New" w:cs="Courier New"/>
+        </w:rPr>
+        <w:t>}</w:t>
+      </w:r>
+    </w:p>
+    <w:p>
+      <w:pPr>
+        <w:spacing w:line="360" w:lineRule="auto"/>
+        <w:jc w:val="both"/>
+        <w:rPr>
+          <w:rFonts w:ascii="Courier New" w:hAnsi="Courier New" w:cs="Courier New"/>
+        </w:rPr>
+      </w:pPr>
+      <w:proofErr w:type="spellStart"/>
+      <w:r>
+        <w:rPr>
+          <w:rFonts w:ascii="Courier New" w:hAnsi="Courier New" w:cs="Courier New"/>
+        </w:rPr>
+        <w:t>void</w:t>
+      </w:r>
+      <w:proofErr w:type="spellEnd"/>
+      <w:r>
+        <w:rPr>
+          <w:rFonts w:ascii="Courier New" w:hAnsi="Courier New" w:cs="Courier New"/>
+        </w:rPr>
+        <w:t xml:space="preserve"> </w:t>
+      </w:r>
+      <w:proofErr w:type="spellStart"/>
+      <w:r>
+        <w:rPr>
+          <w:rFonts w:ascii="Courier New" w:hAnsi="Courier New" w:cs="Courier New"/>
+        </w:rPr>
+        <w:t>res</w:t>
+      </w:r>
+      <w:proofErr w:type="spellEnd"/>
+      <w:r>
+        <w:rPr>
+          <w:rFonts w:ascii="Courier New" w:hAnsi="Courier New" w:cs="Courier New"/>
+        </w:rPr>
+        <w:t xml:space="preserve"> ()</w:t>
+      </w:r>
+    </w:p>
+    <w:p>
+      <w:pPr>
+        <w:spacing w:line="360" w:lineRule="auto"/>
+        <w:jc w:val="both"/>
+        <w:rPr>
+          <w:rFonts w:ascii="Courier New" w:hAnsi="Courier New" w:cs="Courier New"/>
+        </w:rPr>
+      </w:pPr>
+      <w:r>
+        <w:rPr>
+          <w:rFonts w:ascii="Courier New" w:hAnsi="Courier New" w:cs="Courier New"/>
+        </w:rPr>
+        <w:t>{</w:t>
+      </w:r>
+    </w:p>
+    <w:p>
+      <w:pPr>
+        <w:spacing w:line="360" w:lineRule="auto"/>
+        <w:jc w:val="both"/>
+        <w:rPr>
+          <w:rFonts w:ascii="Courier New" w:hAnsi="Courier New" w:cs="Courier New"/>
+        </w:rPr>
+      </w:pPr>
+      <w:r>
+        <w:rPr>
+          <w:rFonts w:ascii="Courier New" w:hAnsi="Courier New" w:cs="Courier New"/>
+        </w:rPr>
+        <w:t xml:space="preserve">    </w:t>
+      </w:r>
+      <w:proofErr w:type="spellStart"/>
+      <w:r>
+        <w:rPr>
+          <w:rFonts w:ascii="Courier New" w:hAnsi="Courier New" w:cs="Courier New"/>
+        </w:rPr>
+        <w:t>int</w:t>
+      </w:r>
+      <w:proofErr w:type="spellEnd"/>
+      <w:r>
+        <w:rPr>
+          <w:rFonts w:ascii="Courier New" w:hAnsi="Courier New" w:cs="Courier New"/>
+        </w:rPr>
+        <w:t xml:space="preserve">  a = 0,b = 0;</w:t>
+      </w:r>
+    </w:p>
+    <w:p>
+      <w:pPr>
+        <w:spacing w:line="360" w:lineRule="auto"/>
+        <w:jc w:val="both"/>
+        <w:rPr>
+          <w:rFonts w:ascii="Courier New" w:hAnsi="Courier New" w:cs="Courier New"/>
+        </w:rPr>
+      </w:pPr>
+      <w:r>
+        <w:rPr>
+          <w:rFonts w:ascii="Courier New" w:hAnsi="Courier New" w:cs="Courier New"/>
+        </w:rPr>
+        <w:t xml:space="preserve">    </w:t>
+      </w:r>
+      <w:proofErr w:type="spellStart"/>
+      <w:r>
+        <w:rPr>
+          <w:rFonts w:ascii="Courier New" w:hAnsi="Courier New" w:cs="Courier New"/>
+        </w:rPr>
+        <w:t>if</w:t>
+      </w:r>
+      <w:proofErr w:type="spellEnd"/>
+      <w:r>
+        <w:rPr>
+          <w:rFonts w:ascii="Courier New" w:hAnsi="Courier New" w:cs="Courier New"/>
+        </w:rPr>
+        <w:t xml:space="preserve"> (a + 3 &lt;= b){</w:t>
+      </w:r>
+    </w:p>
+    <w:p>
+      <w:pPr>
+        <w:spacing w:line="360" w:lineRule="auto"/>
+        <w:jc w:val="both"/>
+        <w:rPr>
+          <w:rFonts w:ascii="Courier New" w:hAnsi="Courier New" w:cs="Courier New"/>
+        </w:rPr>
+      </w:pPr>
+      <w:r>
+        <w:rPr>
+          <w:rFonts w:ascii="Courier New" w:hAnsi="Courier New" w:cs="Courier New"/>
+        </w:rPr>
+        <w:t xml:space="preserve">        </w:t>
+      </w:r>
+      <w:proofErr w:type="spellStart"/>
+      <w:r>
+        <w:rPr>
+          <w:rFonts w:ascii="Courier New" w:hAnsi="Courier New" w:cs="Courier New"/>
+        </w:rPr>
+        <w:t>cout</w:t>
+      </w:r>
+      <w:proofErr w:type="spellEnd"/>
+      <w:r>
+        <w:rPr>
+          <w:rFonts w:ascii="Courier New" w:hAnsi="Courier New" w:cs="Courier New"/>
+        </w:rPr>
+        <w:t xml:space="preserve"> &lt;&lt;"</w:t>
+      </w:r>
+      <w:r>
+        <w:rPr>
+          <w:rFonts w:ascii="Courier New" w:hAnsi="Courier New" w:cs="Courier New"/>
+          <w:lang w:val="en-US"/>
+        </w:rPr>
+        <w:t>true</w:t>
+      </w:r>
+      <w:r>
+        <w:rPr>
+          <w:rFonts w:ascii="Courier New" w:hAnsi="Courier New" w:cs="Courier New"/>
+        </w:rPr>
+        <w:t>"&lt;&lt;</w:t>
+      </w:r>
+      <w:proofErr w:type="spellStart"/>
+      <w:r>
+        <w:rPr>
+          <w:rFonts w:ascii="Courier New" w:hAnsi="Courier New" w:cs="Courier New"/>
+        </w:rPr>
+        <w:t>endl</w:t>
+      </w:r>
+      <w:proofErr w:type="spellEnd"/>
+      <w:r>
+        <w:rPr>
+          <w:rFonts w:ascii="Courier New" w:hAnsi="Courier New" w:cs="Courier New"/>
+        </w:rPr>
+        <w:t>;</w:t>
+      </w:r>
+    </w:p>
+    <w:p>
+      <w:pPr>
+        <w:spacing w:line="360" w:lineRule="auto"/>
+        <w:jc w:val="both"/>
+        <w:rPr>
+          <w:rFonts w:ascii="Courier New" w:hAnsi="Courier New" w:cs="Courier New"/>
+        </w:rPr>
+      </w:pPr>
+      <w:r>
+        <w:rPr>
+          <w:rFonts w:ascii="Courier New" w:hAnsi="Courier New" w:cs="Courier New"/>
+        </w:rPr>
+        <w:lastRenderedPageBreak/>
+        <w:t xml:space="preserve">    }</w:t>
+      </w:r>
+    </w:p>
+    <w:p>
+      <w:pPr>
+        <w:spacing w:line="360" w:lineRule="auto"/>
+        <w:jc w:val="both"/>
+        <w:rPr>
+          <w:rFonts w:ascii="Courier New" w:hAnsi="Courier New" w:cs="Courier New"/>
+        </w:rPr>
+      </w:pPr>
+      <w:r>
+        <w:rPr>
+          <w:rFonts w:ascii="Courier New" w:hAnsi="Courier New" w:cs="Courier New"/>
+        </w:rPr>
+        <w:t xml:space="preserve">    </w:t>
+      </w:r>
+      <w:proofErr w:type="spellStart"/>
+      <w:r>
+        <w:rPr>
+          <w:rFonts w:ascii="Courier New" w:hAnsi="Courier New" w:cs="Courier New"/>
+        </w:rPr>
+        <w:t>else</w:t>
+      </w:r>
+      <w:proofErr w:type="spellEnd"/>
+      <w:r>
+        <w:rPr>
+          <w:rFonts w:ascii="Courier New" w:hAnsi="Courier New" w:cs="Courier New"/>
+        </w:rPr>
+        <w:t xml:space="preserve"> {</w:t>
+      </w:r>
+    </w:p>
+    <w:p>
+      <w:pPr>
+        <w:spacing w:line="360" w:lineRule="auto"/>
+        <w:jc w:val="both"/>
+        <w:rPr>
+          <w:rFonts w:ascii="Courier New" w:hAnsi="Courier New" w:cs="Courier New"/>
+        </w:rPr>
+      </w:pPr>
+      <w:r>
+        <w:rPr>
+          <w:rFonts w:ascii="Courier New" w:hAnsi="Courier New" w:cs="Courier New"/>
+        </w:rPr>
+        <w:t xml:space="preserve">        </w:t>
+      </w:r>
+      <w:proofErr w:type="spellStart"/>
+      <w:r>
+        <w:rPr>
+          <w:rFonts w:ascii="Courier New" w:hAnsi="Courier New" w:cs="Courier New"/>
+        </w:rPr>
+        <w:t>cout</w:t>
+      </w:r>
+      <w:proofErr w:type="spellEnd"/>
+      <w:r>
+        <w:rPr>
+          <w:rFonts w:ascii="Courier New" w:hAnsi="Courier New" w:cs="Courier New"/>
+        </w:rPr>
+        <w:t xml:space="preserve"> &lt;&lt;"</w:t>
+      </w:r>
+      <w:r>
+        <w:rPr>
+          <w:rFonts w:ascii="Courier New" w:hAnsi="Courier New" w:cs="Courier New"/>
+          <w:lang w:val="en-US"/>
+        </w:rPr>
+        <w:t>false</w:t>
+      </w:r>
+      <w:r>
+        <w:rPr>
+          <w:rFonts w:ascii="Courier New" w:hAnsi="Courier New" w:cs="Courier New"/>
+        </w:rPr>
+        <w:t>"&lt;&lt;</w:t>
+      </w:r>
+      <w:proofErr w:type="spellStart"/>
+      <w:r>
+        <w:rPr>
+          <w:rFonts w:ascii="Courier New" w:hAnsi="Courier New" w:cs="Courier New"/>
+        </w:rPr>
+        <w:t>endl</w:t>
+      </w:r>
+      <w:proofErr w:type="spellEnd"/>
+      <w:r>
+        <w:rPr>
+          <w:rFonts w:ascii="Courier New" w:hAnsi="Courier New" w:cs="Courier New"/>
+        </w:rPr>
+        <w:t>;</w:t>
+      </w:r>
+    </w:p>
+    <w:p>
+      <w:pPr>
+        <w:spacing w:line="360" w:lineRule="auto"/>
+        <w:jc w:val="both"/>
+        <w:rPr>
+          <w:rFonts w:ascii="Courier New" w:hAnsi="Courier New" w:cs="Courier New"/>
+        </w:rPr>
+      </w:pPr>
+      <w:r>
+        <w:rPr>
+          <w:rFonts w:ascii="Courier New" w:hAnsi="Courier New" w:cs="Courier New"/>
+        </w:rPr>
+        <w:t xml:space="preserve">    }</w:t>
+      </w:r>
+    </w:p>
+    <w:p>
+      <w:pPr>
+        <w:spacing w:line="360" w:lineRule="auto"/>
+        <w:jc w:val="both"/>
+        <w:rPr>
+          <w:rFonts w:ascii="Courier New" w:hAnsi="Courier New" w:cs="Courier New"/>
+        </w:rPr>
+      </w:pPr>
+    </w:p>
+    <w:p>
+      <w:pPr>
+        <w:spacing w:line="360" w:lineRule="auto"/>
+        <w:jc w:val="both"/>
+        <w:rPr>
+          <w:rFonts w:ascii="Courier New" w:hAnsi="Courier New" w:cs="Courier New"/>
+        </w:rPr>
+      </w:pPr>
+      <w:r>
+        <w:rPr>
+          <w:rFonts w:ascii="Courier New" w:hAnsi="Courier New" w:cs="Courier New"/>
+        </w:rPr>
+        <w:t>}</w:t>
+      </w:r>
+    </w:p>
+    <w:p>
+      <w:pPr>
+        <w:spacing w:line="360" w:lineRule="auto"/>
+        <w:jc w:val="both"/>
+        <w:rPr>
+          <w:rFonts w:ascii="Courier New" w:hAnsi="Courier New" w:cs="Courier New"/>
+        </w:rPr>
+      </w:pPr>
+      <w:proofErr w:type="spellStart"/>
+      <w:r>
+        <w:rPr>
+          <w:rFonts w:ascii="Courier New" w:hAnsi="Courier New" w:cs="Courier New"/>
+        </w:rPr>
+        <w:t>void</w:t>
+      </w:r>
+      <w:proofErr w:type="spellEnd"/>
+      <w:r>
+        <w:rPr>
+          <w:rFonts w:ascii="Courier New" w:hAnsi="Courier New" w:cs="Courier New"/>
+        </w:rPr>
+        <w:t xml:space="preserve"> </w:t>
+      </w:r>
+      <w:proofErr w:type="spellStart"/>
+      <w:r>
+        <w:rPr>
+          <w:rFonts w:ascii="Courier New" w:hAnsi="Courier New" w:cs="Courier New"/>
+        </w:rPr>
+        <w:t>DecAndHex</w:t>
+      </w:r>
+      <w:proofErr w:type="spellEnd"/>
+      <w:r>
+        <w:rPr>
+          <w:rFonts w:ascii="Courier New" w:hAnsi="Courier New" w:cs="Courier New"/>
+        </w:rPr>
+        <w:t>(</w:t>
+      </w:r>
+      <w:proofErr w:type="spellStart"/>
+      <w:r>
+        <w:rPr>
+          <w:rFonts w:ascii="Courier New" w:hAnsi="Courier New" w:cs="Courier New"/>
+        </w:rPr>
+        <w:t>int</w:t>
+      </w:r>
+      <w:proofErr w:type="spellEnd"/>
+      <w:r>
+        <w:rPr>
+          <w:rFonts w:ascii="Courier New" w:hAnsi="Courier New" w:cs="Courier New"/>
+        </w:rPr>
+        <w:t xml:space="preserve"> x, </w:t>
+      </w:r>
+      <w:proofErr w:type="spellStart"/>
+      <w:r>
+        <w:rPr>
+          <w:rFonts w:ascii="Courier New" w:hAnsi="Courier New" w:cs="Courier New"/>
+        </w:rPr>
+        <w:t>int</w:t>
+      </w:r>
+      <w:proofErr w:type="spellEnd"/>
+      <w:r>
+        <w:rPr>
+          <w:rFonts w:ascii="Courier New" w:hAnsi="Courier New" w:cs="Courier New"/>
+        </w:rPr>
+        <w:t xml:space="preserve"> y, </w:t>
+      </w:r>
+      <w:proofErr w:type="spellStart"/>
+      <w:r>
+        <w:rPr>
+          <w:rFonts w:ascii="Courier New" w:hAnsi="Courier New" w:cs="Courier New"/>
+        </w:rPr>
+        <w:t>int</w:t>
+      </w:r>
+      <w:proofErr w:type="spellEnd"/>
+      <w:r>
+        <w:rPr>
+          <w:rFonts w:ascii="Courier New" w:hAnsi="Courier New" w:cs="Courier New"/>
+        </w:rPr>
+        <w:t xml:space="preserve"> z){</w:t>
+      </w:r>
+    </w:p>
+    <w:p>
+      <w:pPr>
+        <w:spacing w:line="360" w:lineRule="auto"/>
+        <w:jc w:val="both"/>
+        <w:rPr>
+          <w:rFonts w:ascii="Courier New" w:hAnsi="Courier New" w:cs="Courier New"/>
+        </w:rPr>
+      </w:pPr>
+      <w:r>
+        <w:rPr>
+          <w:rFonts w:ascii="Courier New" w:hAnsi="Courier New" w:cs="Courier New"/>
+        </w:rPr>
+        <w:t xml:space="preserve">    </w:t>
+      </w:r>
+      <w:proofErr w:type="spellStart"/>
+      <w:r>
+        <w:rPr>
+          <w:rFonts w:ascii="Courier New" w:hAnsi="Courier New" w:cs="Courier New"/>
+        </w:rPr>
+        <w:t>cout</w:t>
+      </w:r>
+      <w:proofErr w:type="spellEnd"/>
+      <w:r>
+        <w:rPr>
+          <w:rFonts w:ascii="Courier New" w:hAnsi="Courier New" w:cs="Courier New"/>
+        </w:rPr>
+        <w:t xml:space="preserve"> &lt;&lt; "'y' в десятковій: " &lt;&lt; x &lt;&lt; </w:t>
+      </w:r>
+      <w:proofErr w:type="spellStart"/>
+      <w:r>
+        <w:rPr>
+          <w:rFonts w:ascii="Courier New" w:hAnsi="Courier New" w:cs="Courier New"/>
+        </w:rPr>
+        <w:t>endl</w:t>
+      </w:r>
+      <w:proofErr w:type="spellEnd"/>
+    </w:p>
+    <w:p>
+      <w:pPr>
+        <w:spacing w:line="360" w:lineRule="auto"/>
+        <w:jc w:val="both"/>
+        <w:rPr>
+          <w:rFonts w:ascii="Courier New" w:hAnsi="Courier New" w:cs="Courier New"/>
+        </w:rPr>
+      </w:pPr>
+      <w:r>
+        <w:rPr>
+          <w:rFonts w:ascii="Courier New" w:hAnsi="Courier New" w:cs="Courier New"/>
+        </w:rPr>
+        <w:t xml:space="preserve">         &lt;&lt; "'x' в десятковій: " &lt;&lt; y &lt;&lt; </w:t>
+      </w:r>
+      <w:proofErr w:type="spellStart"/>
+      <w:r>
+        <w:rPr>
+          <w:rFonts w:ascii="Courier New" w:hAnsi="Courier New" w:cs="Courier New"/>
+        </w:rPr>
+        <w:t>endl</w:t>
+      </w:r>
+      <w:proofErr w:type="spellEnd"/>
+    </w:p>
+    <w:p>
+      <w:pPr>
+        <w:spacing w:line="360" w:lineRule="auto"/>
+        <w:jc w:val="both"/>
+        <w:rPr>
+          <w:rFonts w:ascii="Courier New" w:hAnsi="Courier New" w:cs="Courier New"/>
+        </w:rPr>
+      </w:pPr>
+      <w:r>
+        <w:rPr>
+          <w:rFonts w:ascii="Courier New" w:hAnsi="Courier New" w:cs="Courier New"/>
+        </w:rPr>
+        <w:t xml:space="preserve">         &lt;&lt; "'z' в десятковій: " &lt;&lt; z &lt;&lt; </w:t>
+      </w:r>
+      <w:proofErr w:type="spellStart"/>
+      <w:r>
+        <w:rPr>
+          <w:rFonts w:ascii="Courier New" w:hAnsi="Courier New" w:cs="Courier New"/>
+        </w:rPr>
+        <w:t>endl</w:t>
+      </w:r>
+      <w:proofErr w:type="spellEnd"/>
+      <w:r>
+        <w:rPr>
+          <w:rFonts w:ascii="Courier New" w:hAnsi="Courier New" w:cs="Courier New"/>
+        </w:rPr>
+        <w:t xml:space="preserve"> &lt;&lt; </w:t>
+      </w:r>
+      <w:proofErr w:type="spellStart"/>
+      <w:r>
+        <w:rPr>
+          <w:rFonts w:ascii="Courier New" w:hAnsi="Courier New" w:cs="Courier New"/>
+        </w:rPr>
+        <w:t>endl</w:t>
+      </w:r>
+      <w:proofErr w:type="spellEnd"/>
+      <w:r>
+        <w:rPr>
+          <w:rFonts w:ascii="Courier New" w:hAnsi="Courier New" w:cs="Courier New"/>
+        </w:rPr>
+        <w:t>;</w:t>
+      </w:r>
+    </w:p>
+    <w:p>
+      <w:pPr>
+        <w:spacing w:line="360" w:lineRule="auto"/>
+        <w:jc w:val="both"/>
+        <w:rPr>
+          <w:rFonts w:ascii="Courier New" w:hAnsi="Courier New" w:cs="Courier New"/>
+        </w:rPr>
+      </w:pPr>
+    </w:p>
+    <w:p>
+      <w:pPr>
+        <w:spacing w:line="360" w:lineRule="auto"/>
+        <w:jc w:val="both"/>
+        <w:rPr>
+          <w:rFonts w:ascii="Courier New" w:hAnsi="Courier New" w:cs="Courier New"/>
+        </w:rPr>
+      </w:pPr>
+      <w:r>
+        <w:rPr>
+          <w:rFonts w:ascii="Courier New" w:hAnsi="Courier New" w:cs="Courier New"/>
+        </w:rPr>
+        <w:t xml:space="preserve">    </w:t>
+      </w:r>
+      <w:proofErr w:type="spellStart"/>
+      <w:r>
+        <w:rPr>
+          <w:rFonts w:ascii="Courier New" w:hAnsi="Courier New" w:cs="Courier New"/>
+        </w:rPr>
+        <w:t>cout</w:t>
+      </w:r>
+      <w:proofErr w:type="spellEnd"/>
+      <w:r>
+        <w:rPr>
+          <w:rFonts w:ascii="Courier New" w:hAnsi="Courier New" w:cs="Courier New"/>
+        </w:rPr>
+        <w:t xml:space="preserve"> &lt;&lt; "'y' в </w:t>
+      </w:r>
+      <w:proofErr w:type="spellStart"/>
+      <w:r>
+        <w:rPr>
+          <w:rFonts w:ascii="Courier New" w:hAnsi="Courier New" w:cs="Courier New"/>
+        </w:rPr>
+        <w:t>шістнацятковій</w:t>
+      </w:r>
+      <w:proofErr w:type="spellEnd"/>
+      <w:r>
+        <w:rPr>
+          <w:rFonts w:ascii="Courier New" w:hAnsi="Courier New" w:cs="Courier New"/>
+        </w:rPr>
+        <w:t xml:space="preserve">: " &lt;&lt; </w:t>
+      </w:r>
+      <w:proofErr w:type="spellStart"/>
+      <w:r>
+        <w:rPr>
+          <w:rFonts w:ascii="Courier New" w:hAnsi="Courier New" w:cs="Courier New"/>
+        </w:rPr>
+        <w:t>hex</w:t>
+      </w:r>
+      <w:proofErr w:type="spellEnd"/>
+      <w:r>
+        <w:rPr>
+          <w:rFonts w:ascii="Courier New" w:hAnsi="Courier New" w:cs="Courier New"/>
+        </w:rPr>
+        <w:t xml:space="preserve"> &lt;&lt; x &lt;&lt; </w:t>
+      </w:r>
+      <w:proofErr w:type="spellStart"/>
+      <w:r>
+        <w:rPr>
+          <w:rFonts w:ascii="Courier New" w:hAnsi="Courier New" w:cs="Courier New"/>
+        </w:rPr>
+        <w:t>endl</w:t>
+      </w:r>
+      <w:proofErr w:type="spellEnd"/>
+    </w:p>
+    <w:p>
+      <w:pPr>
+        <w:spacing w:line="360" w:lineRule="auto"/>
+        <w:jc w:val="both"/>
+        <w:rPr>
+          <w:rFonts w:ascii="Courier New" w:hAnsi="Courier New" w:cs="Courier New"/>
+        </w:rPr>
+      </w:pPr>
+      <w:r>
+        <w:rPr>
+          <w:rFonts w:ascii="Courier New" w:hAnsi="Courier New" w:cs="Courier New"/>
+        </w:rPr>
+        <w:t xml:space="preserve">         &lt;&lt; "'x' в </w:t>
+      </w:r>
+      <w:proofErr w:type="spellStart"/>
+      <w:r>
+        <w:rPr>
+          <w:rFonts w:ascii="Courier New" w:hAnsi="Courier New" w:cs="Courier New"/>
+        </w:rPr>
+        <w:t>шістнацятковій</w:t>
+      </w:r>
+      <w:proofErr w:type="spellEnd"/>
+      <w:r>
+        <w:rPr>
+          <w:rFonts w:ascii="Courier New" w:hAnsi="Courier New" w:cs="Courier New"/>
+        </w:rPr>
+        <w:t xml:space="preserve">: " &lt;&lt; </w:t>
+      </w:r>
+      <w:proofErr w:type="spellStart"/>
+      <w:r>
+        <w:rPr>
+          <w:rFonts w:ascii="Courier New" w:hAnsi="Courier New" w:cs="Courier New"/>
+        </w:rPr>
+        <w:t>hex</w:t>
+      </w:r>
+      <w:proofErr w:type="spellEnd"/>
+      <w:r>
+        <w:rPr>
+          <w:rFonts w:ascii="Courier New" w:hAnsi="Courier New" w:cs="Courier New"/>
+        </w:rPr>
+        <w:t xml:space="preserve"> &lt;&lt; y &lt;&lt; </w:t>
+      </w:r>
+      <w:proofErr w:type="spellStart"/>
+      <w:r>
+        <w:rPr>
+          <w:rFonts w:ascii="Courier New" w:hAnsi="Courier New" w:cs="Courier New"/>
+        </w:rPr>
+        <w:t>endl</w:t>
+      </w:r>
+      <w:proofErr w:type="spellEnd"/>
+    </w:p>
+    <w:p>
+      <w:pPr>
+        <w:spacing w:line="360" w:lineRule="auto"/>
+        <w:jc w:val="both"/>
+        <w:rPr>
+          <w:rFonts w:ascii="Courier New" w:hAnsi="Courier New" w:cs="Courier New"/>
+        </w:rPr>
+      </w:pPr>
+      <w:r>
+        <w:rPr>
+          <w:rFonts w:ascii="Courier New" w:hAnsi="Courier New" w:cs="Courier New"/>
+        </w:rPr>
+        <w:t xml:space="preserve">         &lt;&lt; "'z' в </w:t>
+      </w:r>
+      <w:proofErr w:type="spellStart"/>
+      <w:r>
+        <w:rPr>
+          <w:rFonts w:ascii="Courier New" w:hAnsi="Courier New" w:cs="Courier New"/>
+        </w:rPr>
+        <w:t>шістнацятковій</w:t>
+      </w:r>
+      <w:proofErr w:type="spellEnd"/>
+      <w:r>
+        <w:rPr>
+          <w:rFonts w:ascii="Courier New" w:hAnsi="Courier New" w:cs="Courier New"/>
+        </w:rPr>
+        <w:t xml:space="preserve">: " &lt;&lt; </w:t>
+      </w:r>
+      <w:proofErr w:type="spellStart"/>
+      <w:r>
+        <w:rPr>
+          <w:rFonts w:ascii="Courier New" w:hAnsi="Courier New" w:cs="Courier New"/>
+        </w:rPr>
+        <w:t>hex</w:t>
+      </w:r>
+      <w:proofErr w:type="spellEnd"/>
+      <w:r>
+        <w:rPr>
+          <w:rFonts w:ascii="Courier New" w:hAnsi="Courier New" w:cs="Courier New"/>
+        </w:rPr>
+        <w:t xml:space="preserve"> &lt;&lt; z &lt;&lt; </w:t>
+      </w:r>
+      <w:proofErr w:type="spellStart"/>
+      <w:r>
+        <w:rPr>
+          <w:rFonts w:ascii="Courier New" w:hAnsi="Courier New" w:cs="Courier New"/>
+        </w:rPr>
+        <w:t>endl</w:t>
+      </w:r>
+      <w:proofErr w:type="spellEnd"/>
+      <w:r>
+        <w:rPr>
+          <w:rFonts w:ascii="Courier New" w:hAnsi="Courier New" w:cs="Courier New"/>
+        </w:rPr>
+        <w:t>;</w:t>
+      </w:r>
+    </w:p>
+    <w:p>
+      <w:pPr>
+        <w:spacing w:line="360" w:lineRule="auto"/>
+        <w:jc w:val="both"/>
+        <w:rPr>
+          <w:rFonts w:ascii="Courier New" w:hAnsi="Courier New" w:cs="Courier New"/>
+        </w:rPr>
+      </w:pPr>
+      <w:r>
+        <w:rPr>
+          <w:rFonts w:ascii="Courier New" w:hAnsi="Courier New" w:cs="Courier New"/>
+        </w:rPr>
+        <w:t>}</w:t>
+      </w:r>
+    </w:p>
+    <w:p>
+      <w:pPr>
+        <w:spacing w:line="360" w:lineRule="auto"/>
+        <w:jc w:val="both"/>
+        <w:rPr>
+          <w:rFonts w:ascii="Courier New" w:hAnsi="Courier New" w:cs="Courier New"/>
+        </w:rPr>
+      </w:pPr>
+    </w:p>
+    <w:p>
+      <w:pPr>
+        <w:spacing w:line="360" w:lineRule="auto"/>
+        <w:jc w:val="both"/>
+        <w:rPr>
+          <w:rFonts w:ascii="Courier New" w:hAnsi="Courier New" w:cs="Courier New"/>
+        </w:rPr>
+      </w:pPr>
+      <w:proofErr w:type="spellStart"/>
+      <w:r>
+        <w:rPr>
+          <w:rFonts w:ascii="Courier New" w:hAnsi="Courier New" w:cs="Courier New"/>
+        </w:rPr>
+        <w:t>int</w:t>
+      </w:r>
+      <w:proofErr w:type="spellEnd"/>
+      <w:r>
+        <w:rPr>
+          <w:rFonts w:ascii="Courier New" w:hAnsi="Courier New" w:cs="Courier New"/>
+        </w:rPr>
+        <w:t xml:space="preserve"> </w:t>
+      </w:r>
+      <w:proofErr w:type="spellStart"/>
+      <w:r>
+        <w:rPr>
+          <w:rFonts w:ascii="Courier New" w:hAnsi="Courier New" w:cs="Courier New"/>
+        </w:rPr>
+        <w:t>main</w:t>
+      </w:r>
+      <w:proofErr w:type="spellEnd"/>
+      <w:r>
+        <w:rPr>
+          <w:rFonts w:ascii="Courier New" w:hAnsi="Courier New" w:cs="Courier New"/>
+        </w:rPr>
+        <w:t>()</w:t>
+      </w:r>
+    </w:p>
+    <w:p>
+      <w:pPr>
+        <w:spacing w:line="360" w:lineRule="auto"/>
+        <w:jc w:val="both"/>
+        <w:rPr>
+          <w:rFonts w:ascii="Courier New" w:hAnsi="Courier New" w:cs="Courier New"/>
+        </w:rPr>
+      </w:pPr>
+      <w:r>
+        <w:rPr>
+          <w:rFonts w:ascii="Courier New" w:hAnsi="Courier New" w:cs="Courier New"/>
+        </w:rPr>
+        <w:t>{</w:t>
+      </w:r>
+    </w:p>
+    <w:p>
+      <w:pPr>
+        <w:spacing w:line="360" w:lineRule="auto"/>
+        <w:jc w:val="both"/>
+        <w:rPr>
+          <w:rFonts w:ascii="Courier New" w:hAnsi="Courier New" w:cs="Courier New"/>
+        </w:rPr>
+      </w:pPr>
+      <w:r>
+        <w:rPr>
+          <w:rFonts w:ascii="Courier New" w:hAnsi="Courier New" w:cs="Courier New"/>
+        </w:rPr>
+        <w:t xml:space="preserve">    </w:t>
+      </w:r>
+      <w:proofErr w:type="spellStart"/>
+      <w:r>
+        <w:rPr>
+          <w:rFonts w:ascii="Courier New" w:hAnsi="Courier New" w:cs="Courier New"/>
+        </w:rPr>
+        <w:t>system</w:t>
+      </w:r>
+      <w:proofErr w:type="spellEnd"/>
+      <w:r>
+        <w:rPr>
+          <w:rFonts w:ascii="Courier New" w:hAnsi="Courier New" w:cs="Courier New"/>
+        </w:rPr>
+        <w:t>("</w:t>
+      </w:r>
+      <w:proofErr w:type="spellStart"/>
+      <w:r>
+        <w:rPr>
+          <w:rFonts w:ascii="Courier New" w:hAnsi="Courier New" w:cs="Courier New"/>
+        </w:rPr>
+        <w:t>chcp</w:t>
+      </w:r>
+      <w:proofErr w:type="spellEnd"/>
+      <w:r>
+        <w:rPr>
+          <w:rFonts w:ascii="Courier New" w:hAnsi="Courier New" w:cs="Courier New"/>
+        </w:rPr>
+        <w:t xml:space="preserve"> 1251 &amp;&amp; </w:t>
+      </w:r>
+      <w:proofErr w:type="spellStart"/>
+      <w:r>
+        <w:rPr>
+          <w:rFonts w:ascii="Courier New" w:hAnsi="Courier New" w:cs="Courier New"/>
+        </w:rPr>
+        <w:t>cls</w:t>
+      </w:r>
+      <w:proofErr w:type="spellEnd"/>
+      <w:r>
+        <w:rPr>
+          <w:rFonts w:ascii="Courier New" w:hAnsi="Courier New" w:cs="Courier New"/>
+        </w:rPr>
+        <w:t>");</w:t>
+      </w:r>
+    </w:p>
+    <w:p>
+      <w:pPr>
+        <w:spacing w:line="360" w:lineRule="auto"/>
+        <w:jc w:val="both"/>
+        <w:rPr>
+          <w:rFonts w:ascii="Courier New" w:hAnsi="Courier New" w:cs="Courier New"/>
+        </w:rPr>
+      </w:pPr>
+      <w:r>
+        <w:rPr>
+          <w:rFonts w:ascii="Courier New" w:hAnsi="Courier New" w:cs="Courier New"/>
+        </w:rPr>
+        <w:t xml:space="preserve">    </w:t>
+      </w:r>
+      <w:proofErr w:type="spellStart"/>
+      <w:r>
+        <w:rPr>
+          <w:rFonts w:ascii="Courier New" w:hAnsi="Courier New" w:cs="Courier New"/>
+        </w:rPr>
+        <w:t>copyright</w:t>
+      </w:r>
+      <w:proofErr w:type="spellEnd"/>
+      <w:r>
+        <w:rPr>
+          <w:rFonts w:ascii="Courier New" w:hAnsi="Courier New" w:cs="Courier New"/>
+        </w:rPr>
+        <w:t>();</w:t>
+      </w:r>
+    </w:p>
+    <w:p>
+      <w:pPr>
+        <w:spacing w:line="360" w:lineRule="auto"/>
+        <w:jc w:val="both"/>
+        <w:rPr>
+          <w:rFonts w:ascii="Courier New" w:hAnsi="Courier New" w:cs="Courier New"/>
+        </w:rPr>
+      </w:pPr>
+      <w:r>
+        <w:rPr>
+          <w:rFonts w:ascii="Courier New" w:hAnsi="Courier New" w:cs="Courier New"/>
+        </w:rPr>
+        <w:t xml:space="preserve">    </w:t>
+      </w:r>
+      <w:proofErr w:type="spellStart"/>
+      <w:r>
+        <w:rPr>
+          <w:rFonts w:ascii="Courier New" w:hAnsi="Courier New" w:cs="Courier New"/>
+        </w:rPr>
+        <w:t>int</w:t>
+      </w:r>
+      <w:proofErr w:type="spellEnd"/>
+      <w:r>
+        <w:rPr>
+          <w:rFonts w:ascii="Courier New" w:hAnsi="Courier New" w:cs="Courier New"/>
+        </w:rPr>
+        <w:t xml:space="preserve"> x = 0,y = 0,z = 0;</w:t>
+      </w:r>
+    </w:p>
+    <w:p>
+      <w:pPr>
+        <w:spacing w:line="360" w:lineRule="auto"/>
+        <w:jc w:val="both"/>
+        <w:rPr>
+          <w:rFonts w:ascii="Courier New" w:hAnsi="Courier New" w:cs="Courier New"/>
+        </w:rPr>
+      </w:pPr>
+      <w:r>
+        <w:rPr>
+          <w:rFonts w:ascii="Courier New" w:hAnsi="Courier New" w:cs="Courier New"/>
+        </w:rPr>
+        <w:t xml:space="preserve">    </w:t>
+      </w:r>
+      <w:proofErr w:type="spellStart"/>
+      <w:r>
+        <w:rPr>
+          <w:rFonts w:ascii="Courier New" w:hAnsi="Courier New" w:cs="Courier New"/>
+        </w:rPr>
+        <w:t>int</w:t>
+      </w:r>
+      <w:proofErr w:type="spellEnd"/>
+      <w:r>
+        <w:rPr>
+          <w:rFonts w:ascii="Courier New" w:hAnsi="Courier New" w:cs="Courier New"/>
+        </w:rPr>
+        <w:t xml:space="preserve">  a = 0,b = 0;</w:t>
+      </w:r>
+    </w:p>
+    <w:p>
+      <w:pPr>
+        <w:spacing w:line="360" w:lineRule="auto"/>
+        <w:jc w:val="both"/>
+        <w:rPr>
+          <w:rFonts w:ascii="Courier New" w:hAnsi="Courier New" w:cs="Courier New"/>
+        </w:rPr>
+      </w:pPr>
+      <w:r>
+        <w:rPr>
+          <w:rFonts w:ascii="Courier New" w:hAnsi="Courier New" w:cs="Courier New"/>
+        </w:rPr>
+        <w:t xml:space="preserve">    </w:t>
+      </w:r>
+      <w:proofErr w:type="spellStart"/>
+      <w:r>
+        <w:rPr>
+          <w:rFonts w:ascii="Courier New" w:hAnsi="Courier New" w:cs="Courier New"/>
+        </w:rPr>
+        <w:t>cout</w:t>
+      </w:r>
+      <w:proofErr w:type="spellEnd"/>
+      <w:r>
+        <w:rPr>
+          <w:rFonts w:ascii="Courier New" w:hAnsi="Courier New" w:cs="Courier New"/>
+        </w:rPr>
+        <w:t xml:space="preserve"> &lt;&lt; "Введіть x" &lt;&lt; </w:t>
+      </w:r>
+      <w:proofErr w:type="spellStart"/>
+      <w:r>
+        <w:rPr>
+          <w:rFonts w:ascii="Courier New" w:hAnsi="Courier New" w:cs="Courier New"/>
+        </w:rPr>
+        <w:t>endl</w:t>
+      </w:r>
+      <w:proofErr w:type="spellEnd"/>
+      <w:r>
+        <w:rPr>
+          <w:rFonts w:ascii="Courier New" w:hAnsi="Courier New" w:cs="Courier New"/>
+        </w:rPr>
+        <w:t>;</w:t>
+      </w:r>
+    </w:p>
+    <w:p>
+      <w:pPr>
+        <w:spacing w:line="360" w:lineRule="auto"/>
+        <w:jc w:val="both"/>
+        <w:rPr>
+          <w:rFonts w:ascii="Courier New" w:hAnsi="Courier New" w:cs="Courier New"/>
+        </w:rPr>
+      </w:pPr>
+      <w:r>
+        <w:rPr>
+          <w:rFonts w:ascii="Courier New" w:hAnsi="Courier New" w:cs="Courier New"/>
+        </w:rPr>
+        <w:t xml:space="preserve">    </w:t>
+      </w:r>
+      <w:proofErr w:type="spellStart"/>
+      <w:r>
+        <w:rPr>
+          <w:rFonts w:ascii="Courier New" w:hAnsi="Courier New" w:cs="Courier New"/>
+        </w:rPr>
+        <w:t>cin</w:t>
+      </w:r>
+      <w:proofErr w:type="spellEnd"/>
+      <w:r>
+        <w:rPr>
+          <w:rFonts w:ascii="Courier New" w:hAnsi="Courier New" w:cs="Courier New"/>
+        </w:rPr>
+        <w:t xml:space="preserve"> &gt;&gt; x;</w:t>
+      </w:r>
+    </w:p>
+    <w:p>
+      <w:pPr>
+        <w:spacing w:line="360" w:lineRule="auto"/>
+        <w:jc w:val="both"/>
+        <w:rPr>
+          <w:rFonts w:ascii="Courier New" w:hAnsi="Courier New" w:cs="Courier New"/>
+        </w:rPr>
+      </w:pPr>
+      <w:r>
+        <w:rPr>
+          <w:rFonts w:ascii="Courier New" w:hAnsi="Courier New" w:cs="Courier New"/>
+        </w:rPr>
+        <w:t xml:space="preserve">    </w:t>
+      </w:r>
+      <w:proofErr w:type="spellStart"/>
+      <w:r>
+        <w:rPr>
+          <w:rFonts w:ascii="Courier New" w:hAnsi="Courier New" w:cs="Courier New"/>
+        </w:rPr>
+        <w:t>cout</w:t>
+      </w:r>
+      <w:proofErr w:type="spellEnd"/>
+      <w:r>
+        <w:rPr>
+          <w:rFonts w:ascii="Courier New" w:hAnsi="Courier New" w:cs="Courier New"/>
+        </w:rPr>
+        <w:t xml:space="preserve"> &lt;&lt; "Введіть y" &lt;&lt; </w:t>
+      </w:r>
+      <w:proofErr w:type="spellStart"/>
+      <w:r>
+        <w:rPr>
+          <w:rFonts w:ascii="Courier New" w:hAnsi="Courier New" w:cs="Courier New"/>
+        </w:rPr>
+        <w:t>endl</w:t>
+      </w:r>
+      <w:proofErr w:type="spellEnd"/>
+      <w:r>
+        <w:rPr>
+          <w:rFonts w:ascii="Courier New" w:hAnsi="Courier New" w:cs="Courier New"/>
+        </w:rPr>
+        <w:t>;</w:t>
+      </w:r>
+    </w:p>
+    <w:p>
+      <w:pPr>
+        <w:spacing w:line="360" w:lineRule="auto"/>
+        <w:jc w:val="both"/>
+        <w:rPr>
+          <w:rFonts w:ascii="Courier New" w:hAnsi="Courier New" w:cs="Courier New"/>
+        </w:rPr>
+      </w:pPr>
+      <w:r>
+        <w:rPr>
+          <w:rFonts w:ascii="Courier New" w:hAnsi="Courier New" w:cs="Courier New"/>
+        </w:rPr>
+        <w:t xml:space="preserve">    </w:t>
+      </w:r>
+      <w:proofErr w:type="spellStart"/>
+      <w:r>
+        <w:rPr>
+          <w:rFonts w:ascii="Courier New" w:hAnsi="Courier New" w:cs="Courier New"/>
+        </w:rPr>
+        <w:t>cin</w:t>
+      </w:r>
+      <w:proofErr w:type="spellEnd"/>
+      <w:r>
+        <w:rPr>
+          <w:rFonts w:ascii="Courier New" w:hAnsi="Courier New" w:cs="Courier New"/>
+        </w:rPr>
+        <w:t xml:space="preserve"> &gt;&gt; y;</w:t>
+      </w:r>
+    </w:p>
+    <w:p>
+      <w:pPr>
+        <w:spacing w:line="360" w:lineRule="auto"/>
+        <w:jc w:val="both"/>
+        <w:rPr>
+          <w:rFonts w:ascii="Courier New" w:hAnsi="Courier New" w:cs="Courier New"/>
+        </w:rPr>
+      </w:pPr>
+      <w:r>
+        <w:rPr>
+          <w:rFonts w:ascii="Courier New" w:hAnsi="Courier New" w:cs="Courier New"/>
+        </w:rPr>
+        <w:t xml:space="preserve">    </w:t>
+      </w:r>
+      <w:proofErr w:type="spellStart"/>
+      <w:r>
+        <w:rPr>
+          <w:rFonts w:ascii="Courier New" w:hAnsi="Courier New" w:cs="Courier New"/>
+        </w:rPr>
+        <w:t>cout</w:t>
+      </w:r>
+      <w:proofErr w:type="spellEnd"/>
+      <w:r>
+        <w:rPr>
+          <w:rFonts w:ascii="Courier New" w:hAnsi="Courier New" w:cs="Courier New"/>
+        </w:rPr>
+        <w:t xml:space="preserve"> &lt;&lt; "Введіть z" &lt;&lt; </w:t>
+      </w:r>
+      <w:proofErr w:type="spellStart"/>
+      <w:r>
+        <w:rPr>
+          <w:rFonts w:ascii="Courier New" w:hAnsi="Courier New" w:cs="Courier New"/>
+        </w:rPr>
+        <w:t>endl</w:t>
+      </w:r>
+      <w:proofErr w:type="spellEnd"/>
+      <w:r>
+        <w:rPr>
+          <w:rFonts w:ascii="Courier New" w:hAnsi="Courier New" w:cs="Courier New"/>
+        </w:rPr>
+        <w:t>;</w:t>
+      </w:r>
+    </w:p>
+    <w:p>
+      <w:pPr>
+        <w:spacing w:line="360" w:lineRule="auto"/>
+        <w:jc w:val="both"/>
+        <w:rPr>
+          <w:rFonts w:ascii="Courier New" w:hAnsi="Courier New" w:cs="Courier New"/>
+        </w:rPr>
+      </w:pPr>
+      <w:r>
+        <w:rPr>
+          <w:rFonts w:ascii="Courier New" w:hAnsi="Courier New" w:cs="Courier New"/>
+        </w:rPr>
+        <w:t xml:space="preserve">    </w:t>
+      </w:r>
+      <w:proofErr w:type="spellStart"/>
+      <w:r>
+        <w:rPr>
+          <w:rFonts w:ascii="Courier New" w:hAnsi="Courier New" w:cs="Courier New"/>
+        </w:rPr>
+        <w:t>cin</w:t>
+      </w:r>
+      <w:proofErr w:type="spellEnd"/>
+      <w:r>
+        <w:rPr>
+          <w:rFonts w:ascii="Courier New" w:hAnsi="Courier New" w:cs="Courier New"/>
+        </w:rPr>
+        <w:t xml:space="preserve"> &gt;&gt; z;</w:t>
+      </w:r>
+    </w:p>
+    <w:p>
+      <w:pPr>
+        <w:spacing w:line="360" w:lineRule="auto"/>
+        <w:jc w:val="both"/>
+        <w:rPr>
+          <w:rFonts w:ascii="Courier New" w:hAnsi="Courier New" w:cs="Courier New"/>
+        </w:rPr>
+      </w:pPr>
+      <w:r>
+        <w:rPr>
+          <w:rFonts w:ascii="Courier New" w:hAnsi="Courier New" w:cs="Courier New"/>
+        </w:rPr>
+        <w:t xml:space="preserve">    </w:t>
+      </w:r>
+      <w:proofErr w:type="spellStart"/>
+      <w:r>
+        <w:rPr>
+          <w:rFonts w:ascii="Courier New" w:hAnsi="Courier New" w:cs="Courier New"/>
+        </w:rPr>
+        <w:t>cout</w:t>
+      </w:r>
+      <w:proofErr w:type="spellEnd"/>
+      <w:r>
+        <w:rPr>
+          <w:rFonts w:ascii="Courier New" w:hAnsi="Courier New" w:cs="Courier New"/>
+        </w:rPr>
+        <w:t xml:space="preserve"> &lt;&lt; "Введіть a" &lt;&lt; </w:t>
+      </w:r>
+      <w:proofErr w:type="spellStart"/>
+      <w:r>
+        <w:rPr>
+          <w:rFonts w:ascii="Courier New" w:hAnsi="Courier New" w:cs="Courier New"/>
+        </w:rPr>
+        <w:t>endl</w:t>
+      </w:r>
+      <w:proofErr w:type="spellEnd"/>
+      <w:r>
+        <w:rPr>
+          <w:rFonts w:ascii="Courier New" w:hAnsi="Courier New" w:cs="Courier New"/>
+        </w:rPr>
+        <w:t>;</w:t>
+      </w:r>
+    </w:p>
+    <w:p>
+      <w:pPr>
+        <w:spacing w:line="360" w:lineRule="auto"/>
+        <w:jc w:val="both"/>
+        <w:rPr>
+          <w:rFonts w:ascii="Courier New" w:hAnsi="Courier New" w:cs="Courier New"/>
+        </w:rPr>
+      </w:pPr>
+      <w:r>
+        <w:rPr>
+          <w:rFonts w:ascii="Courier New" w:hAnsi="Courier New" w:cs="Courier New"/>
+        </w:rPr>
+        <w:t xml:space="preserve">    </w:t>
+      </w:r>
+      <w:proofErr w:type="spellStart"/>
+      <w:r>
+        <w:rPr>
+          <w:rFonts w:ascii="Courier New" w:hAnsi="Courier New" w:cs="Courier New"/>
+        </w:rPr>
+        <w:t>cin</w:t>
+      </w:r>
+      <w:proofErr w:type="spellEnd"/>
+      <w:r>
+        <w:rPr>
+          <w:rFonts w:ascii="Courier New" w:hAnsi="Courier New" w:cs="Courier New"/>
+        </w:rPr>
+        <w:t xml:space="preserve"> &gt;&gt; a ;</w:t>
+      </w:r>
+    </w:p>
+    <w:p>
+      <w:pPr>
+        <w:spacing w:line="360" w:lineRule="auto"/>
+        <w:jc w:val="both"/>
+        <w:rPr>
+          <w:rFonts w:ascii="Courier New" w:hAnsi="Courier New" w:cs="Courier New"/>
+        </w:rPr>
+      </w:pPr>
+      <w:r>
+        <w:rPr>
+          <w:rFonts w:ascii="Courier New" w:hAnsi="Courier New" w:cs="Courier New"/>
+        </w:rPr>
+        <w:t xml:space="preserve">    </w:t>
+      </w:r>
+      <w:proofErr w:type="spellStart"/>
+      <w:r>
+        <w:rPr>
+          <w:rFonts w:ascii="Courier New" w:hAnsi="Courier New" w:cs="Courier New"/>
+        </w:rPr>
+        <w:t>cout</w:t>
+      </w:r>
+      <w:proofErr w:type="spellEnd"/>
+      <w:r>
+        <w:rPr>
+          <w:rFonts w:ascii="Courier New" w:hAnsi="Courier New" w:cs="Courier New"/>
+        </w:rPr>
+        <w:t xml:space="preserve"> &lt;&lt; "Введіть b" &lt;&lt; </w:t>
+      </w:r>
+      <w:proofErr w:type="spellStart"/>
+      <w:r>
+        <w:rPr>
+          <w:rFonts w:ascii="Courier New" w:hAnsi="Courier New" w:cs="Courier New"/>
+        </w:rPr>
+        <w:t>endl</w:t>
+      </w:r>
+      <w:proofErr w:type="spellEnd"/>
+      <w:r>
+        <w:rPr>
+          <w:rFonts w:ascii="Courier New" w:hAnsi="Courier New" w:cs="Courier New"/>
+        </w:rPr>
+        <w:t>;</w:t>
+      </w:r>
+    </w:p>
+    <w:p>
+      <w:pPr>
+        <w:spacing w:line="360" w:lineRule="auto"/>
+        <w:jc w:val="both"/>
+        <w:rPr>
+          <w:rFonts w:ascii="Courier New" w:hAnsi="Courier New" w:cs="Courier New"/>
+        </w:rPr>
+      </w:pPr>
+      <w:r>
+        <w:rPr>
+          <w:rFonts w:ascii="Courier New" w:hAnsi="Courier New" w:cs="Courier New"/>
+        </w:rPr>
+        <w:t xml:space="preserve">    </w:t>
+      </w:r>
+      <w:proofErr w:type="spellStart"/>
+      <w:r>
+        <w:rPr>
+          <w:rFonts w:ascii="Courier New" w:hAnsi="Courier New" w:cs="Courier New"/>
+        </w:rPr>
+        <w:t>cin</w:t>
+      </w:r>
+      <w:proofErr w:type="spellEnd"/>
+      <w:r>
+        <w:rPr>
+          <w:rFonts w:ascii="Courier New" w:hAnsi="Courier New" w:cs="Courier New"/>
+        </w:rPr>
+        <w:t xml:space="preserve"> &gt;&gt; b;</w:t>
+      </w:r>
+    </w:p>
+    <w:p>
+      <w:pPr>
+        <w:spacing w:line="360" w:lineRule="auto"/>
+        <w:jc w:val="both"/>
+        <w:rPr>
+          <w:rFonts w:ascii="Courier New" w:hAnsi="Courier New" w:cs="Courier New"/>
+        </w:rPr>
+      </w:pPr>
+      <w:r>
+        <w:rPr>
+          <w:rFonts w:ascii="Courier New" w:hAnsi="Courier New" w:cs="Courier New"/>
+        </w:rPr>
+        <w:t xml:space="preserve">    </w:t>
+      </w:r>
+      <w:proofErr w:type="spellStart"/>
+      <w:r>
+        <w:rPr>
+          <w:rFonts w:ascii="Courier New" w:hAnsi="Courier New" w:cs="Courier New"/>
+        </w:rPr>
+        <w:t>cout</w:t>
+      </w:r>
+      <w:proofErr w:type="spellEnd"/>
+      <w:r>
+        <w:rPr>
+          <w:rFonts w:ascii="Courier New" w:hAnsi="Courier New" w:cs="Courier New"/>
+        </w:rPr>
+        <w:t xml:space="preserve"> &lt;&lt;"S= "&lt;&lt; </w:t>
+      </w:r>
+      <w:proofErr w:type="spellStart"/>
+      <w:r>
+        <w:rPr>
+          <w:rFonts w:ascii="Courier New" w:hAnsi="Courier New" w:cs="Courier New"/>
+        </w:rPr>
+        <w:t>s_calculation</w:t>
+      </w:r>
+      <w:proofErr w:type="spellEnd"/>
+      <w:r>
+        <w:rPr>
+          <w:rFonts w:ascii="Courier New" w:hAnsi="Courier New" w:cs="Courier New"/>
+        </w:rPr>
+        <w:t>(</w:t>
+      </w:r>
+      <w:proofErr w:type="spellStart"/>
+      <w:r>
+        <w:rPr>
+          <w:rFonts w:ascii="Courier New" w:hAnsi="Courier New" w:cs="Courier New"/>
+        </w:rPr>
+        <w:t>x,y</w:t>
+      </w:r>
+      <w:proofErr w:type="spellEnd"/>
+      <w:r>
+        <w:rPr>
+          <w:rFonts w:ascii="Courier New" w:hAnsi="Courier New" w:cs="Courier New"/>
+        </w:rPr>
+        <w:t xml:space="preserve">)&lt;&lt; </w:t>
+      </w:r>
+      <w:proofErr w:type="spellStart"/>
+      <w:r>
+        <w:rPr>
+          <w:rFonts w:ascii="Courier New" w:hAnsi="Courier New" w:cs="Courier New"/>
+        </w:rPr>
+        <w:t>endl</w:t>
+      </w:r>
+      <w:proofErr w:type="spellEnd"/>
+      <w:r>
+        <w:rPr>
+          <w:rFonts w:ascii="Courier New" w:hAnsi="Courier New" w:cs="Courier New"/>
+        </w:rPr>
+        <w:t>;</w:t>
+      </w:r>
+    </w:p>
+    <w:p>
+      <w:pPr>
+        <w:spacing w:line="360" w:lineRule="auto"/>
+        <w:jc w:val="both"/>
+        <w:rPr>
+          <w:rFonts w:ascii="Courier New" w:hAnsi="Courier New" w:cs="Courier New"/>
+        </w:rPr>
+      </w:pPr>
+      <w:r>
+        <w:rPr>
+          <w:rFonts w:ascii="Courier New" w:hAnsi="Courier New" w:cs="Courier New"/>
+        </w:rPr>
+        <w:t xml:space="preserve">    </w:t>
+      </w:r>
+      <w:proofErr w:type="spellStart"/>
+      <w:r>
+        <w:rPr>
+          <w:rFonts w:ascii="Courier New" w:hAnsi="Courier New" w:cs="Courier New"/>
+        </w:rPr>
+        <w:t>res</w:t>
+      </w:r>
+      <w:proofErr w:type="spellEnd"/>
+      <w:r>
+        <w:rPr>
+          <w:rFonts w:ascii="Courier New" w:hAnsi="Courier New" w:cs="Courier New"/>
+        </w:rPr>
+        <w:t>();</w:t>
+      </w:r>
+    </w:p>
+    <w:p>
+      <w:pPr>
+        <w:spacing w:line="360" w:lineRule="auto"/>
+        <w:jc w:val="both"/>
+        <w:rPr>
+          <w:rFonts w:ascii="Courier New" w:hAnsi="Courier New" w:cs="Courier New"/>
+        </w:rPr>
+      </w:pPr>
+      <w:r>
+        <w:rPr>
+          <w:rFonts w:ascii="Courier New" w:hAnsi="Courier New" w:cs="Courier New"/>
+        </w:rPr>
+        <w:t xml:space="preserve">    </w:t>
+      </w:r>
+      <w:proofErr w:type="spellStart"/>
+      <w:r>
+        <w:rPr>
+          <w:rFonts w:ascii="Courier New" w:hAnsi="Courier New" w:cs="Courier New"/>
+        </w:rPr>
+        <w:t>DecAndHex</w:t>
+      </w:r>
+      <w:proofErr w:type="spellEnd"/>
+      <w:r>
+        <w:rPr>
+          <w:rFonts w:ascii="Courier New" w:hAnsi="Courier New" w:cs="Courier New"/>
+        </w:rPr>
+        <w:t>(</w:t>
+      </w:r>
+      <w:proofErr w:type="spellStart"/>
+      <w:r>
+        <w:rPr>
+          <w:rFonts w:ascii="Courier New" w:hAnsi="Courier New" w:cs="Courier New"/>
+        </w:rPr>
+        <w:t>x,y,z</w:t>
+      </w:r>
+      <w:proofErr w:type="spellEnd"/>
+      <w:r>
+        <w:rPr>
+          <w:rFonts w:ascii="Courier New" w:hAnsi="Courier New" w:cs="Courier New"/>
+        </w:rPr>
+        <w:t>);</w:t>
+      </w:r>
+    </w:p>
+    <w:p>
+      <w:pPr>
+        <w:spacing w:line="360" w:lineRule="auto"/>
+        <w:jc w:val="both"/>
+        <w:rPr>
+          <w:rFonts w:ascii="Courier New" w:hAnsi="Courier New" w:cs="Courier New"/>
+        </w:rPr>
+      </w:pPr>
+      <w:r>
+        <w:rPr>
+          <w:rFonts w:ascii="Courier New" w:hAnsi="Courier New" w:cs="Courier New"/>
+        </w:rPr>
+        <w:t xml:space="preserve">    </w:t>
+      </w:r>
+      <w:proofErr w:type="spellStart"/>
+      <w:r>
+        <w:rPr>
+          <w:rFonts w:ascii="Courier New" w:hAnsi="Courier New" w:cs="Courier New"/>
+        </w:rPr>
+        <w:t>return</w:t>
+      </w:r>
+      <w:proofErr w:type="spellEnd"/>
+      <w:r>
+        <w:rPr>
+          <w:rFonts w:ascii="Courier New" w:hAnsi="Courier New" w:cs="Courier New"/>
+        </w:rPr>
+        <w:t xml:space="preserve"> 0;</w:t>
       </w:r>
     </w:p>
     <w:p>
@@ -3646,6 +5315,7 @@
           <w:sz w:val="28"/>
           <w:szCs w:val="28"/>
         </w:rPr>
+        <w:lastRenderedPageBreak/>
         <w:t>ДОДАТОК А</w:t>
       </w:r>
     </w:p>
@@ -4272,7 +5942,6 @@
               <w:jc w:val="center"/>
             </w:pPr>
             <w:r>
-              <w:lastRenderedPageBreak/>
               <w:t>Ід-р</w:t>
             </w:r>
             <w:r>
@@ -4692,15 +6361,7 @@
                 <w:sz w:val="20"/>
                 <w:szCs w:val="20"/>
               </w:rPr>
-              <w:t xml:space="preserve">Вхід: </w:t>
-            </w:r>
-            <w:r>
-              <w:rPr>
-                <w:rFonts w:ascii="Arial Narrow" w:hAnsi="Arial Narrow" w:cs="Arial"/>
-                <w:sz w:val="20"/>
-                <w:szCs w:val="20"/>
-              </w:rPr>
-              <w:t>X</w:t>
+              <w:t>Вхід: X</w:t>
             </w:r>
             <w:r>
               <w:rPr>
@@ -4973,16 +6634,7 @@
                 <w:szCs w:val="20"/>
                 <w:lang w:val="en-US"/>
               </w:rPr>
-              <w:t>TCM_</w:t>
-            </w:r>
-            <w:r>
-              <w:rPr>
-                <w:rFonts w:ascii="Arial Narrow" w:hAnsi="Arial Narrow" w:cs="Arial"/>
-                <w:sz w:val="20"/>
-                <w:szCs w:val="20"/>
-                <w:lang w:val="en-US"/>
-              </w:rPr>
-              <w:t>3</w:t>
+              <w:t>TCM_3</w:t>
             </w:r>
           </w:p>
         </w:tc>
@@ -5015,43 +6667,25 @@
                 <w:szCs w:val="20"/>
                 <w:lang w:val="en-US"/>
               </w:rPr>
-              <w:t>X=</w:t>
-            </w:r>
-            <w:r>
-              <w:rPr>
-                <w:rFonts w:ascii="Arial Narrow" w:hAnsi="Arial Narrow" w:cs="Arial"/>
-                <w:sz w:val="20"/>
-                <w:szCs w:val="20"/>
-                <w:lang w:val="en-US"/>
-              </w:rPr>
-              <w:t>7</w:t>
-            </w:r>
-          </w:p>
-          <w:p>
-            <w:pPr>
-              <w:rPr>
-                <w:rFonts w:ascii="Arial Narrow" w:hAnsi="Arial Narrow" w:cs="Arial"/>
-                <w:sz w:val="20"/>
-                <w:szCs w:val="20"/>
-              </w:rPr>
-            </w:pPr>
-            <w:r>
-              <w:rPr>
-                <w:rFonts w:ascii="Arial Narrow" w:hAnsi="Arial Narrow" w:cs="Arial"/>
-                <w:sz w:val="20"/>
-                <w:szCs w:val="20"/>
-                <w:lang w:val="en-US"/>
-              </w:rPr>
-              <w:t>Y=</w:t>
-            </w:r>
-            <w:r>
-              <w:rPr>
-                <w:rFonts w:ascii="Arial Narrow" w:hAnsi="Arial Narrow" w:cs="Arial"/>
-                <w:sz w:val="20"/>
-                <w:szCs w:val="20"/>
-                <w:lang w:val="en-US"/>
-              </w:rPr>
-              <w:t>1</w:t>
+              <w:t>X=7</w:t>
+            </w:r>
+          </w:p>
+          <w:p>
+            <w:pPr>
+              <w:rPr>
+                <w:rFonts w:ascii="Arial Narrow" w:hAnsi="Arial Narrow" w:cs="Arial"/>
+                <w:sz w:val="20"/>
+                <w:szCs w:val="20"/>
+              </w:rPr>
+            </w:pPr>
+            <w:r>
+              <w:rPr>
+                <w:rFonts w:ascii="Arial Narrow" w:hAnsi="Arial Narrow" w:cs="Arial"/>
+                <w:sz w:val="20"/>
+                <w:szCs w:val="20"/>
+                <w:lang w:val="en-US"/>
+              </w:rPr>
+              <w:t>Y=1</w:t>
             </w:r>
           </w:p>
         </w:tc>
@@ -5078,13 +6712,7 @@
               <w:rPr>
                 <w:rFonts w:ascii="Courier New" w:hAnsi="Courier New" w:cs="Courier New"/>
               </w:rPr>
-              <w:t xml:space="preserve"> </w:t>
-            </w:r>
-            <w:r>
-              <w:rPr>
-                <w:rFonts w:ascii="Courier New" w:hAnsi="Courier New" w:cs="Courier New"/>
-              </w:rPr>
-              <w:t>91.012</w:t>
+              <w:t xml:space="preserve"> 91.012</w:t>
             </w:r>
           </w:p>
           <w:p>
@@ -5150,16 +6778,7 @@
                 <w:szCs w:val="20"/>
                 <w:lang w:val="en-US"/>
               </w:rPr>
-              <w:t>TCM_</w:t>
-            </w:r>
-            <w:r>
-              <w:rPr>
-                <w:rFonts w:ascii="Arial Narrow" w:hAnsi="Arial Narrow" w:cs="Arial"/>
-                <w:sz w:val="20"/>
-                <w:szCs w:val="20"/>
-                <w:lang w:val="en-US"/>
-              </w:rPr>
-              <w:t>4</w:t>
+              <w:t>TCM_4</w:t>
             </w:r>
           </w:p>
         </w:tc>
@@ -5192,43 +6811,25 @@
                 <w:szCs w:val="20"/>
                 <w:lang w:val="en-US"/>
               </w:rPr>
-              <w:t>X=</w:t>
-            </w:r>
-            <w:r>
-              <w:rPr>
-                <w:rFonts w:ascii="Arial Narrow" w:hAnsi="Arial Narrow" w:cs="Arial"/>
-                <w:sz w:val="20"/>
-                <w:szCs w:val="20"/>
-                <w:lang w:val="en-US"/>
-              </w:rPr>
-              <w:t>8</w:t>
-            </w:r>
-          </w:p>
-          <w:p>
-            <w:pPr>
-              <w:rPr>
-                <w:rFonts w:ascii="Arial Narrow" w:hAnsi="Arial Narrow" w:cs="Arial"/>
-                <w:sz w:val="20"/>
-                <w:szCs w:val="20"/>
-              </w:rPr>
-            </w:pPr>
-            <w:r>
-              <w:rPr>
-                <w:rFonts w:ascii="Arial Narrow" w:hAnsi="Arial Narrow" w:cs="Arial"/>
-                <w:sz w:val="20"/>
-                <w:szCs w:val="20"/>
-                <w:lang w:val="en-US"/>
-              </w:rPr>
-              <w:t>Y=</w:t>
-            </w:r>
-            <w:r>
-              <w:rPr>
-                <w:rFonts w:ascii="Arial Narrow" w:hAnsi="Arial Narrow" w:cs="Arial"/>
-                <w:sz w:val="20"/>
-                <w:szCs w:val="20"/>
-                <w:lang w:val="en-US"/>
-              </w:rPr>
-              <w:t>2</w:t>
+              <w:t>X=8</w:t>
+            </w:r>
+          </w:p>
+          <w:p>
+            <w:pPr>
+              <w:rPr>
+                <w:rFonts w:ascii="Arial Narrow" w:hAnsi="Arial Narrow" w:cs="Arial"/>
+                <w:sz w:val="20"/>
+                <w:szCs w:val="20"/>
+              </w:rPr>
+            </w:pPr>
+            <w:r>
+              <w:rPr>
+                <w:rFonts w:ascii="Arial Narrow" w:hAnsi="Arial Narrow" w:cs="Arial"/>
+                <w:sz w:val="20"/>
+                <w:szCs w:val="20"/>
+                <w:lang w:val="en-US"/>
+              </w:rPr>
+              <w:t>Y=2</w:t>
             </w:r>
           </w:p>
         </w:tc>
@@ -5257,13 +6858,7 @@
               <w:rPr>
                 <w:rFonts w:ascii="Courier New" w:hAnsi="Courier New" w:cs="Courier New"/>
               </w:rPr>
-              <w:t xml:space="preserve"> </w:t>
-            </w:r>
-            <w:r>
-              <w:rPr>
-                <w:rFonts w:ascii="Courier New" w:hAnsi="Courier New" w:cs="Courier New"/>
-              </w:rPr>
-              <w:t>44.1321</w:t>
+              <w:t xml:space="preserve"> 44.1321</w:t>
             </w:r>
           </w:p>
         </w:tc>
@@ -5320,16 +6915,7 @@
                 <w:szCs w:val="20"/>
                 <w:lang w:val="en-US"/>
               </w:rPr>
-              <w:t>TCM_</w:t>
-            </w:r>
-            <w:r>
-              <w:rPr>
-                <w:rFonts w:ascii="Arial Narrow" w:hAnsi="Arial Narrow" w:cs="Arial"/>
-                <w:sz w:val="20"/>
-                <w:szCs w:val="20"/>
-                <w:lang w:val="en-US"/>
-              </w:rPr>
-              <w:t>5</w:t>
+              <w:t>TCM_5</w:t>
             </w:r>
           </w:p>
         </w:tc>
@@ -5362,43 +6948,25 @@
                 <w:szCs w:val="20"/>
                 <w:lang w:val="en-US"/>
               </w:rPr>
-              <w:t>X=</w:t>
-            </w:r>
-            <w:r>
-              <w:rPr>
-                <w:rFonts w:ascii="Arial Narrow" w:hAnsi="Arial Narrow" w:cs="Arial"/>
-                <w:sz w:val="20"/>
-                <w:szCs w:val="20"/>
-                <w:lang w:val="en-US"/>
-              </w:rPr>
-              <w:t>10</w:t>
-            </w:r>
-          </w:p>
-          <w:p>
-            <w:pPr>
-              <w:rPr>
-                <w:rFonts w:ascii="Arial Narrow" w:hAnsi="Arial Narrow" w:cs="Arial"/>
-                <w:sz w:val="20"/>
-                <w:szCs w:val="20"/>
-              </w:rPr>
-            </w:pPr>
-            <w:r>
-              <w:rPr>
-                <w:rFonts w:ascii="Arial Narrow" w:hAnsi="Arial Narrow" w:cs="Arial"/>
-                <w:sz w:val="20"/>
-                <w:szCs w:val="20"/>
-                <w:lang w:val="en-US"/>
-              </w:rPr>
-              <w:t>Y=</w:t>
-            </w:r>
-            <w:r>
-              <w:rPr>
-                <w:rFonts w:ascii="Arial Narrow" w:hAnsi="Arial Narrow" w:cs="Arial"/>
-                <w:sz w:val="20"/>
-                <w:szCs w:val="20"/>
-                <w:lang w:val="en-US"/>
-              </w:rPr>
-              <w:t>5</w:t>
+              <w:t>X=10</w:t>
+            </w:r>
+          </w:p>
+          <w:p>
+            <w:pPr>
+              <w:rPr>
+                <w:rFonts w:ascii="Arial Narrow" w:hAnsi="Arial Narrow" w:cs="Arial"/>
+                <w:sz w:val="20"/>
+                <w:szCs w:val="20"/>
+              </w:rPr>
+            </w:pPr>
+            <w:r>
+              <w:rPr>
+                <w:rFonts w:ascii="Arial Narrow" w:hAnsi="Arial Narrow" w:cs="Arial"/>
+                <w:sz w:val="20"/>
+                <w:szCs w:val="20"/>
+                <w:lang w:val="en-US"/>
+              </w:rPr>
+              <w:t>Y=5</w:t>
             </w:r>
           </w:p>
         </w:tc>
@@ -5427,13 +6995,7 @@
               <w:rPr>
                 <w:rFonts w:ascii="Courier New" w:hAnsi="Courier New" w:cs="Courier New"/>
               </w:rPr>
-              <w:t xml:space="preserve"> </w:t>
-            </w:r>
-            <w:r>
-              <w:rPr>
-                <w:rFonts w:ascii="Courier New" w:hAnsi="Courier New" w:cs="Courier New"/>
-              </w:rPr>
-              <w:t>92.1105</w:t>
+              <w:t xml:space="preserve"> 92.1105</w:t>
             </w:r>
           </w:p>
         </w:tc>
@@ -5492,6 +7054,39 @@
     </w:p>
     <w:p>
       <w:pPr>
+        <w:spacing w:line="360" w:lineRule="auto"/>
+        <w:ind w:left="360"/>
+        <w:jc w:val="both"/>
+        <w:rPr>
+          <w:sz w:val="28"/>
+          <w:szCs w:val="28"/>
+        </w:rPr>
+      </w:pPr>
+    </w:p>
+    <w:p>
+      <w:pPr>
+        <w:spacing w:line="360" w:lineRule="auto"/>
+        <w:ind w:left="360"/>
+        <w:jc w:val="both"/>
+        <w:rPr>
+          <w:sz w:val="28"/>
+          <w:szCs w:val="28"/>
+        </w:rPr>
+      </w:pPr>
+    </w:p>
+    <w:p>
+      <w:pPr>
+        <w:spacing w:line="360" w:lineRule="auto"/>
+        <w:ind w:left="360"/>
+        <w:jc w:val="both"/>
+        <w:rPr>
+          <w:sz w:val="28"/>
+          <w:szCs w:val="28"/>
+        </w:rPr>
+      </w:pPr>
+    </w:p>
+    <w:p>
+      <w:pPr>
         <w:rPr>
           <w:rFonts w:ascii="Courier New" w:hAnsi="Courier New" w:cs="Courier New"/>
           <w:lang w:val="ru-RU"/>
@@ -5509,6 +7104,7 @@
           <w:szCs w:val="28"/>
         </w:rPr>
       </w:pPr>
+      <w:bookmarkStart w:id="0" w:name="_Hlk98405562"/>
       <w:r>
         <w:rPr>
           <w:b/>
@@ -5516,6 +7112,7 @@
           <w:sz w:val="28"/>
           <w:szCs w:val="28"/>
         </w:rPr>
+        <w:lastRenderedPageBreak/>
         <w:t>ДОДАТОК Б</w:t>
       </w:r>
     </w:p>
@@ -6244,7 +7841,6 @@
               <w:jc w:val="center"/>
             </w:pPr>
             <w:r>
-              <w:lastRenderedPageBreak/>
               <w:t>Ід-р</w:t>
             </w:r>
             <w:r>
@@ -7051,6 +8647,15 @@
               </w:rPr>
               <w:t xml:space="preserve">: </w:t>
             </w:r>
+            <w:r>
+              <w:rPr>
+                <w:rFonts w:ascii="Arial Narrow" w:hAnsi="Arial Narrow" w:cs="Arial"/>
+                <w:sz w:val="18"/>
+                <w:szCs w:val="18"/>
+                <w:lang w:val="ru-RU"/>
+              </w:rPr>
+              <w:t>6</w:t>
+            </w:r>
           </w:p>
           <w:p>
             <w:pPr>
@@ -7182,6 +8787,15 @@
               </w:rPr>
               <w:t xml:space="preserve">: </w:t>
             </w:r>
+            <w:r>
+              <w:rPr>
+                <w:rFonts w:ascii="Arial Narrow" w:hAnsi="Arial Narrow" w:cs="Arial"/>
+                <w:sz w:val="18"/>
+                <w:szCs w:val="18"/>
+                <w:lang w:val="ru-RU"/>
+              </w:rPr>
+              <w:t>5</w:t>
+            </w:r>
           </w:p>
           <w:p>
             <w:pPr>
@@ -7294,6 +8908,24 @@
                 <w:lang w:val="ru-RU"/>
               </w:rPr>
               <w:t xml:space="preserve">: </w:t>
+            </w:r>
+            <w:r>
+              <w:rPr>
+                <w:rFonts w:ascii="Arial Narrow" w:hAnsi="Arial Narrow" w:cs="Arial"/>
+                <w:sz w:val="18"/>
+                <w:szCs w:val="18"/>
+                <w:lang w:val="ru-RU"/>
+              </w:rPr>
+              <w:t>2</w:t>
+            </w:r>
+            <w:r>
+              <w:rPr>
+                <w:rFonts w:ascii="Arial Narrow" w:hAnsi="Arial Narrow" w:cs="Arial"/>
+                <w:sz w:val="18"/>
+                <w:szCs w:val="18"/>
+                <w:lang w:val="ru-RU"/>
+              </w:rPr>
+              <w:t>f</w:t>
             </w:r>
           </w:p>
           <w:p>
@@ -7370,16 +9002,7 @@
                 <w:szCs w:val="20"/>
                 <w:lang w:val="en-US"/>
               </w:rPr>
-              <w:t>TC_</w:t>
-            </w:r>
-            <w:r>
-              <w:rPr>
-                <w:rFonts w:ascii="Arial Narrow" w:hAnsi="Arial Narrow" w:cs="Arial"/>
-                <w:sz w:val="20"/>
-                <w:szCs w:val="20"/>
-                <w:lang w:val="en-US"/>
-              </w:rPr>
-              <w:t>2</w:t>
+              <w:t>TC_2</w:t>
             </w:r>
           </w:p>
         </w:tc>
@@ -7763,6 +9386,15 @@
               </w:rPr>
               <w:t xml:space="preserve">: </w:t>
             </w:r>
+            <w:r>
+              <w:rPr>
+                <w:rFonts w:ascii="Arial Narrow" w:hAnsi="Arial Narrow" w:cs="Arial"/>
+                <w:sz w:val="18"/>
+                <w:szCs w:val="18"/>
+                <w:lang w:val="en-US"/>
+              </w:rPr>
+              <w:t>A</w:t>
+            </w:r>
           </w:p>
           <w:p>
             <w:pPr>
@@ -7887,6 +9519,15 @@
               </w:rPr>
               <w:t xml:space="preserve">: </w:t>
             </w:r>
+            <w:r>
+              <w:rPr>
+                <w:rFonts w:ascii="Arial Narrow" w:hAnsi="Arial Narrow" w:cs="Arial"/>
+                <w:sz w:val="18"/>
+                <w:szCs w:val="18"/>
+                <w:lang w:val="ru-RU"/>
+              </w:rPr>
+              <w:t>8</w:t>
+            </w:r>
           </w:p>
           <w:p>
             <w:pPr>
@@ -8019,6 +9660,24 @@
                 <w:lang w:val="ru-RU"/>
               </w:rPr>
               <w:t xml:space="preserve">: </w:t>
+            </w:r>
+            <w:r>
+              <w:rPr>
+                <w:rFonts w:ascii="Arial Narrow" w:hAnsi="Arial Narrow" w:cs="Arial"/>
+                <w:sz w:val="18"/>
+                <w:szCs w:val="18"/>
+                <w:lang w:val="ru-RU"/>
+              </w:rPr>
+              <w:t>1</w:t>
+            </w:r>
+            <w:r>
+              <w:rPr>
+                <w:rFonts w:ascii="Arial Narrow" w:hAnsi="Arial Narrow" w:cs="Arial"/>
+                <w:sz w:val="18"/>
+                <w:szCs w:val="18"/>
+                <w:lang w:val="en-US"/>
+              </w:rPr>
+              <w:t>f</w:t>
             </w:r>
           </w:p>
           <w:p>
@@ -8095,16 +9754,7 @@
                 <w:szCs w:val="20"/>
                 <w:lang w:val="en-US"/>
               </w:rPr>
-              <w:t>TC_</w:t>
-            </w:r>
-            <w:r>
-              <w:rPr>
-                <w:rFonts w:ascii="Arial Narrow" w:hAnsi="Arial Narrow" w:cs="Arial"/>
-                <w:sz w:val="20"/>
-                <w:szCs w:val="20"/>
-                <w:lang w:val="en-US"/>
-              </w:rPr>
-              <w:t>3</w:t>
+              <w:t>TC_3</w:t>
             </w:r>
           </w:p>
         </w:tc>
@@ -8237,15 +9887,7 @@
                 <w:sz w:val="18"/>
                 <w:szCs w:val="18"/>
               </w:rPr>
-              <w:t xml:space="preserve">’: </w:t>
-            </w:r>
-            <w:r>
-              <w:rPr>
-                <w:rFonts w:ascii="Arial Narrow" w:hAnsi="Arial Narrow" w:cs="Arial"/>
-                <w:sz w:val="18"/>
-                <w:szCs w:val="18"/>
-              </w:rPr>
-              <w:t>4,</w:t>
+              <w:t>’: 4,</w:t>
             </w:r>
             <w:r>
               <w:rPr>
@@ -8543,6 +10185,15 @@
               </w:rPr>
               <w:t xml:space="preserve">: </w:t>
             </w:r>
+            <w:r>
+              <w:rPr>
+                <w:rFonts w:ascii="Arial Narrow" w:hAnsi="Arial Narrow" w:cs="Arial"/>
+                <w:sz w:val="18"/>
+                <w:szCs w:val="18"/>
+                <w:lang w:val="ru-RU"/>
+              </w:rPr>
+              <w:t>1</w:t>
+            </w:r>
           </w:p>
           <w:p>
             <w:pPr>
@@ -8667,6 +10318,15 @@
               </w:rPr>
               <w:t xml:space="preserve">: </w:t>
             </w:r>
+            <w:r>
+              <w:rPr>
+                <w:rFonts w:ascii="Arial Narrow" w:hAnsi="Arial Narrow" w:cs="Arial"/>
+                <w:sz w:val="18"/>
+                <w:szCs w:val="18"/>
+                <w:lang w:val="ru-RU"/>
+              </w:rPr>
+              <w:t>3</w:t>
+            </w:r>
           </w:p>
           <w:p>
             <w:pPr>
@@ -8790,6 +10450,15 @@
                 <w:lang w:val="ru-RU"/>
               </w:rPr>
               <w:t xml:space="preserve">: </w:t>
+            </w:r>
+            <w:r>
+              <w:rPr>
+                <w:rFonts w:ascii="Arial Narrow" w:hAnsi="Arial Narrow" w:cs="Arial"/>
+                <w:sz w:val="18"/>
+                <w:szCs w:val="18"/>
+                <w:lang w:val="ru-RU"/>
+              </w:rPr>
+              <w:t>5</w:t>
             </w:r>
           </w:p>
           <w:p>
@@ -8866,16 +10535,7 @@
                 <w:szCs w:val="20"/>
                 <w:lang w:val="en-US"/>
               </w:rPr>
-              <w:t>TC_</w:t>
-            </w:r>
-            <w:r>
-              <w:rPr>
-                <w:rFonts w:ascii="Arial Narrow" w:hAnsi="Arial Narrow" w:cs="Arial"/>
-                <w:sz w:val="20"/>
-                <w:szCs w:val="20"/>
-                <w:lang w:val="en-US"/>
-              </w:rPr>
-              <w:t>4</w:t>
+              <w:t>TC_4</w:t>
             </w:r>
           </w:p>
         </w:tc>
@@ -9268,6 +10928,15 @@
               </w:rPr>
               <w:t xml:space="preserve">: </w:t>
             </w:r>
+            <w:r>
+              <w:rPr>
+                <w:rFonts w:ascii="Arial Narrow" w:hAnsi="Arial Narrow" w:cs="Arial"/>
+                <w:sz w:val="18"/>
+                <w:szCs w:val="18"/>
+                <w:lang w:val="ru-RU"/>
+              </w:rPr>
+              <w:t>19</w:t>
+            </w:r>
           </w:p>
           <w:p>
             <w:pPr>
@@ -9383,6 +11052,15 @@
               </w:rPr>
               <w:t xml:space="preserve">: </w:t>
             </w:r>
+            <w:r>
+              <w:rPr>
+                <w:rFonts w:ascii="Arial Narrow" w:hAnsi="Arial Narrow" w:cs="Arial"/>
+                <w:sz w:val="18"/>
+                <w:szCs w:val="18"/>
+                <w:lang w:val="ru-RU"/>
+              </w:rPr>
+              <w:t>22</w:t>
+            </w:r>
           </w:p>
           <w:p>
             <w:pPr>
@@ -9497,6 +11175,15 @@
                 <w:lang w:val="ru-RU"/>
               </w:rPr>
               <w:t xml:space="preserve">: </w:t>
+            </w:r>
+            <w:r>
+              <w:rPr>
+                <w:rFonts w:ascii="Arial Narrow" w:hAnsi="Arial Narrow" w:cs="Arial"/>
+                <w:sz w:val="18"/>
+                <w:szCs w:val="18"/>
+                <w:lang w:val="ru-RU"/>
+              </w:rPr>
+              <w:t>53</w:t>
             </w:r>
           </w:p>
           <w:p>
@@ -9542,6 +11229,7 @@
                 <w:szCs w:val="18"/>
                 <w:lang w:val="en-US"/>
               </w:rPr>
+              <w:lastRenderedPageBreak/>
               <w:t>PASSED</w:t>
             </w:r>
           </w:p>
@@ -9573,16 +11261,7 @@
                 <w:szCs w:val="20"/>
                 <w:lang w:val="en-US"/>
               </w:rPr>
-              <w:t>TC_</w:t>
-            </w:r>
-            <w:r>
-              <w:rPr>
-                <w:rFonts w:ascii="Arial Narrow" w:hAnsi="Arial Narrow" w:cs="Arial"/>
-                <w:sz w:val="20"/>
-                <w:szCs w:val="20"/>
-                <w:lang w:val="en-US"/>
-              </w:rPr>
-              <w:t>5</w:t>
+              <w:t>TC_5</w:t>
             </w:r>
           </w:p>
         </w:tc>
@@ -9845,7 +11524,7 @@
                 <w:rFonts w:ascii="Arial Narrow" w:hAnsi="Arial Narrow" w:cs="Arial"/>
                 <w:sz w:val="18"/>
                 <w:szCs w:val="18"/>
-                <w:lang w:val="en-US"/>
+                <w:lang w:val="ru-RU"/>
               </w:rPr>
             </w:pPr>
             <w:proofErr w:type="spellStart"/>
@@ -9991,7 +11670,34 @@
                 <w:szCs w:val="18"/>
                 <w:lang w:val="ru-RU"/>
               </w:rPr>
-              <w:t xml:space="preserve">: </w:t>
+              <w:t>:</w:t>
+            </w:r>
+            <w:r>
+              <w:rPr>
+                <w:rFonts w:ascii="Arial Narrow" w:hAnsi="Arial Narrow" w:cs="Arial"/>
+                <w:sz w:val="18"/>
+                <w:szCs w:val="18"/>
+                <w:lang w:val="ru-RU"/>
+              </w:rPr>
+              <w:t xml:space="preserve"> 5</w:t>
+            </w:r>
+            <w:r>
+              <w:rPr>
+                <w:rFonts w:ascii="Arial Narrow" w:hAnsi="Arial Narrow" w:cs="Arial"/>
+                <w:sz w:val="18"/>
+                <w:szCs w:val="18"/>
+                <w:lang w:val="en-US"/>
+              </w:rPr>
+              <w:t>f</w:t>
+            </w:r>
+            <w:r>
+              <w:rPr>
+                <w:rFonts w:ascii="Arial Narrow" w:hAnsi="Arial Narrow" w:cs="Arial"/>
+                <w:sz w:val="18"/>
+                <w:szCs w:val="18"/>
+                <w:lang w:val="ru-RU"/>
+              </w:rPr>
+              <w:t xml:space="preserve"> </w:t>
             </w:r>
           </w:p>
           <w:p>
@@ -10126,14 +11832,22 @@
               </w:rPr>
               <w:t xml:space="preserve">: </w:t>
             </w:r>
-          </w:p>
-          <w:p>
-            <w:pPr>
-              <w:rPr>
-                <w:rFonts w:ascii="Arial Narrow" w:hAnsi="Arial Narrow" w:cs="Arial"/>
-                <w:sz w:val="18"/>
-                <w:szCs w:val="18"/>
-                <w:lang w:val="ru-RU"/>
+            <w:r>
+              <w:rPr>
+                <w:rFonts w:ascii="Arial Narrow" w:hAnsi="Arial Narrow" w:cs="Arial"/>
+                <w:sz w:val="18"/>
+                <w:szCs w:val="18"/>
+                <w:lang w:val="ru-RU"/>
+              </w:rPr>
+              <w:t>1</w:t>
+            </w:r>
+          </w:p>
+          <w:p>
+            <w:pPr>
+              <w:rPr>
+                <w:rFonts w:ascii="Arial Narrow" w:hAnsi="Arial Narrow" w:cs="Arial"/>
+                <w:sz w:val="18"/>
+                <w:szCs w:val="18"/>
               </w:rPr>
             </w:pPr>
             <w:r>
@@ -10249,6 +11963,24 @@
                 <w:lang w:val="ru-RU"/>
               </w:rPr>
               <w:t xml:space="preserve">: </w:t>
+            </w:r>
+            <w:r>
+              <w:rPr>
+                <w:rFonts w:ascii="Arial Narrow" w:hAnsi="Arial Narrow" w:cs="Arial"/>
+                <w:sz w:val="18"/>
+                <w:szCs w:val="18"/>
+                <w:lang w:val="ru-RU"/>
+              </w:rPr>
+              <w:t>1</w:t>
+            </w:r>
+            <w:r>
+              <w:rPr>
+                <w:rFonts w:ascii="Arial Narrow" w:hAnsi="Arial Narrow" w:cs="Arial"/>
+                <w:sz w:val="18"/>
+                <w:szCs w:val="18"/>
+                <w:lang w:val="en-US"/>
+              </w:rPr>
+              <w:t>A</w:t>
             </w:r>
           </w:p>
           <w:p>
@@ -10299,6 +12031,7 @@
           </w:p>
         </w:tc>
       </w:tr>
+      <w:bookmarkEnd w:id="0"/>
     </w:tbl>
     <w:p>
       <w:pPr>

</xml_diff>

<commit_message>
added inference to Report
</commit_message>
<xml_diff>
--- a/lab08/Report/Звіт_Лабораторна№8 (автовосстановление).docx
+++ b/lab08/Report/Звіт_Лабораторна№8 (автовосстановление).docx
@@ -5296,6 +5296,1912 @@
         </w:rPr>
         <w:t xml:space="preserve"> 0;</w:t>
       </w:r>
+    </w:p>
+    <w:p>
+      <w:pPr>
+        <w:spacing w:line="360" w:lineRule="auto"/>
+        <w:ind w:left="227" w:right="227"/>
+        <w:jc w:val="both"/>
+        <w:rPr>
+          <w:sz w:val="28"/>
+          <w:szCs w:val="28"/>
+        </w:rPr>
+      </w:pPr>
+      <w:r>
+        <w:rPr>
+          <w:b/>
+          <w:bCs/>
+          <w:sz w:val="28"/>
+          <w:szCs w:val="28"/>
+        </w:rPr>
+        <w:lastRenderedPageBreak/>
+        <w:t>Висновок</w:t>
+      </w:r>
+      <w:r>
+        <w:rPr>
+          <w:sz w:val="28"/>
+          <w:szCs w:val="28"/>
+        </w:rPr>
+        <w:t xml:space="preserve">: з цієї лабораторної роботи я навчилася </w:t>
+      </w:r>
+      <w:r>
+        <w:rPr>
+          <w:sz w:val="28"/>
+          <w:szCs w:val="28"/>
+        </w:rPr>
+        <w:t xml:space="preserve">реалізовувати статичних бібліотек модулів лінійних обчислювальних </w:t>
+      </w:r>
+      <w:r>
+        <w:rPr>
+          <w:sz w:val="28"/>
+          <w:szCs w:val="28"/>
+        </w:rPr>
+        <w:t>процесів.</w:t>
+      </w:r>
+    </w:p>
+    <w:p>
+      <w:pPr>
+        <w:spacing w:line="360" w:lineRule="auto"/>
+        <w:ind w:left="227" w:right="227"/>
+        <w:jc w:val="both"/>
+        <w:rPr>
+          <w:sz w:val="28"/>
+          <w:szCs w:val="28"/>
+        </w:rPr>
+      </w:pPr>
+      <w:r>
+        <w:rPr>
+          <w:sz w:val="28"/>
+          <w:szCs w:val="28"/>
+        </w:rPr>
+        <w:tab/>
+        <w:t xml:space="preserve">Перше завдання полягало в знаходження </w:t>
+      </w:r>
+      <w:r>
+        <w:rPr>
+          <w:sz w:val="28"/>
+          <w:szCs w:val="28"/>
+          <w:lang w:val="en-US"/>
+        </w:rPr>
+        <w:t>S</w:t>
+      </w:r>
+      <w:r>
+        <w:rPr>
+          <w:sz w:val="28"/>
+          <w:szCs w:val="28"/>
+        </w:rPr>
+        <w:t xml:space="preserve"> шляхом звичайних математичних дій над двома значеннями: х,</w:t>
+      </w:r>
+      <w:r>
+        <w:rPr>
+          <w:sz w:val="28"/>
+          <w:szCs w:val="28"/>
+        </w:rPr>
+        <w:t xml:space="preserve"> </w:t>
+      </w:r>
+      <w:r>
+        <w:rPr>
+          <w:sz w:val="28"/>
+          <w:szCs w:val="28"/>
+        </w:rPr>
+        <w:t>у.</w:t>
+      </w:r>
+      <w:r>
+        <w:rPr>
+          <w:sz w:val="28"/>
+          <w:szCs w:val="28"/>
+        </w:rPr>
+        <w:t xml:space="preserve"> </w:t>
+      </w:r>
+      <w:r>
+        <w:rPr>
+          <w:sz w:val="28"/>
+          <w:szCs w:val="28"/>
+        </w:rPr>
+        <w:t xml:space="preserve">Але для цього потрібно розробити статичну бібліотеку модулів, в якому міститься </w:t>
+      </w:r>
+      <w:r>
+        <w:rPr>
+          <w:sz w:val="28"/>
+          <w:szCs w:val="28"/>
+        </w:rPr>
+        <w:t xml:space="preserve">функція </w:t>
+      </w:r>
+      <w:r>
+        <w:rPr>
+          <w:sz w:val="28"/>
+          <w:szCs w:val="28"/>
+          <w:lang w:val="en-US"/>
+        </w:rPr>
+        <w:t>s</w:t>
+      </w:r>
+      <w:r>
+        <w:rPr>
+          <w:sz w:val="28"/>
+          <w:szCs w:val="28"/>
+        </w:rPr>
+        <w:t>_</w:t>
+      </w:r>
+      <w:r>
+        <w:rPr>
+          <w:sz w:val="28"/>
+          <w:szCs w:val="28"/>
+          <w:lang w:val="en-US"/>
+        </w:rPr>
+        <w:t>calculation</w:t>
+      </w:r>
+      <w:r>
+        <w:rPr>
+          <w:sz w:val="28"/>
+          <w:szCs w:val="28"/>
+        </w:rPr>
+        <w:t xml:space="preserve"> та помістити туди </w:t>
+      </w:r>
+      <w:r>
+        <w:rPr>
+          <w:sz w:val="28"/>
+          <w:szCs w:val="28"/>
+        </w:rPr>
+        <w:t>формулу для вирішення прикладу.</w:t>
+      </w:r>
+    </w:p>
+    <w:p>
+      <w:pPr>
+        <w:spacing w:line="360" w:lineRule="auto"/>
+        <w:ind w:left="227" w:right="227"/>
+        <w:jc w:val="both"/>
+        <w:rPr>
+          <w:sz w:val="28"/>
+          <w:szCs w:val="28"/>
+          <w:lang w:val="ru-RU"/>
+        </w:rPr>
+      </w:pPr>
+      <w:r>
+        <w:rPr>
+          <w:sz w:val="28"/>
+          <w:szCs w:val="28"/>
+        </w:rPr>
+        <w:tab/>
+        <w:t xml:space="preserve">Також потрібно створити </w:t>
+      </w:r>
+      <w:proofErr w:type="spellStart"/>
+      <w:r>
+        <w:rPr>
+          <w:sz w:val="28"/>
+          <w:szCs w:val="28"/>
+          <w:lang w:val="en-US"/>
+        </w:rPr>
+        <w:t>hfile</w:t>
+      </w:r>
+      <w:proofErr w:type="spellEnd"/>
+      <w:r>
+        <w:rPr>
+          <w:sz w:val="28"/>
+          <w:szCs w:val="28"/>
+          <w:lang w:val="ru-RU"/>
+        </w:rPr>
+        <w:t xml:space="preserve"> </w:t>
+      </w:r>
+      <w:r>
+        <w:rPr>
+          <w:sz w:val="28"/>
+          <w:szCs w:val="28"/>
+          <w:lang w:val="ru-RU"/>
+        </w:rPr>
+        <w:t xml:space="preserve">– </w:t>
+      </w:r>
+      <w:proofErr w:type="spellStart"/>
+      <w:r>
+        <w:rPr>
+          <w:sz w:val="28"/>
+          <w:szCs w:val="28"/>
+          <w:lang w:val="ru-RU"/>
+        </w:rPr>
+        <w:t>заголовковий</w:t>
+      </w:r>
+      <w:proofErr w:type="spellEnd"/>
+      <w:r>
+        <w:rPr>
+          <w:sz w:val="28"/>
+          <w:szCs w:val="28"/>
+          <w:lang w:val="ru-RU"/>
+        </w:rPr>
+        <w:t xml:space="preserve"> файл С++.</w:t>
+      </w:r>
+    </w:p>
+    <w:p>
+      <w:pPr>
+        <w:spacing w:line="360" w:lineRule="auto"/>
+        <w:ind w:left="227" w:right="227"/>
+        <w:jc w:val="both"/>
+        <w:rPr>
+          <w:sz w:val="28"/>
+          <w:szCs w:val="28"/>
+        </w:rPr>
+      </w:pPr>
+      <w:r>
+        <w:rPr>
+          <w:sz w:val="28"/>
+          <w:szCs w:val="28"/>
+          <w:lang w:val="ru-RU"/>
+        </w:rPr>
+        <w:tab/>
+        <w:t xml:space="preserve">На жаль, </w:t>
+      </w:r>
+      <w:proofErr w:type="spellStart"/>
+      <w:r>
+        <w:rPr>
+          <w:sz w:val="28"/>
+          <w:szCs w:val="28"/>
+          <w:lang w:val="ru-RU"/>
+        </w:rPr>
+        <w:t>під</w:t>
+      </w:r>
+      <w:proofErr w:type="spellEnd"/>
+      <w:r>
+        <w:rPr>
+          <w:sz w:val="28"/>
+          <w:szCs w:val="28"/>
+          <w:lang w:val="ru-RU"/>
+        </w:rPr>
+        <w:t xml:space="preserve"> час </w:t>
+      </w:r>
+      <w:proofErr w:type="spellStart"/>
+      <w:proofErr w:type="gramStart"/>
+      <w:r>
+        <w:rPr>
+          <w:sz w:val="28"/>
+          <w:szCs w:val="28"/>
+          <w:lang w:val="ru-RU"/>
+        </w:rPr>
+        <w:t>підключення</w:t>
+      </w:r>
+      <w:proofErr w:type="spellEnd"/>
+      <w:r>
+        <w:rPr>
+          <w:sz w:val="28"/>
+          <w:szCs w:val="28"/>
+          <w:lang w:val="ru-RU"/>
+        </w:rPr>
+        <w:t xml:space="preserve">  </w:t>
+      </w:r>
+      <w:proofErr w:type="spellStart"/>
+      <w:r>
+        <w:rPr>
+          <w:sz w:val="28"/>
+          <w:szCs w:val="28"/>
+          <w:lang w:val="ru-RU"/>
+        </w:rPr>
+        <w:t>бібліотек</w:t>
+      </w:r>
+      <w:proofErr w:type="spellEnd"/>
+      <w:proofErr w:type="gramEnd"/>
+      <w:r>
+        <w:rPr>
+          <w:sz w:val="28"/>
+          <w:szCs w:val="28"/>
+          <w:lang w:val="ru-RU"/>
+        </w:rPr>
+        <w:t xml:space="preserve"> </w:t>
+      </w:r>
+      <w:proofErr w:type="spellStart"/>
+      <w:r>
+        <w:rPr>
+          <w:sz w:val="28"/>
+          <w:szCs w:val="28"/>
+          <w:lang w:val="ru-RU"/>
+        </w:rPr>
+        <w:t>виникли</w:t>
+      </w:r>
+      <w:proofErr w:type="spellEnd"/>
+      <w:r>
+        <w:rPr>
+          <w:sz w:val="28"/>
+          <w:szCs w:val="28"/>
+          <w:lang w:val="ru-RU"/>
+        </w:rPr>
+        <w:t xml:space="preserve"> </w:t>
+      </w:r>
+      <w:proofErr w:type="spellStart"/>
+      <w:r>
+        <w:rPr>
+          <w:sz w:val="28"/>
+          <w:szCs w:val="28"/>
+          <w:lang w:val="ru-RU"/>
+        </w:rPr>
+        <w:t>помилки</w:t>
+      </w:r>
+      <w:proofErr w:type="spellEnd"/>
+      <w:r>
+        <w:rPr>
+          <w:sz w:val="28"/>
+          <w:szCs w:val="28"/>
+          <w:lang w:val="ru-RU"/>
+        </w:rPr>
+        <w:t xml:space="preserve">, </w:t>
+      </w:r>
+      <w:proofErr w:type="spellStart"/>
+      <w:r>
+        <w:rPr>
+          <w:sz w:val="28"/>
+          <w:szCs w:val="28"/>
+          <w:lang w:val="ru-RU"/>
+        </w:rPr>
+        <w:t>оскільки</w:t>
+      </w:r>
+      <w:proofErr w:type="spellEnd"/>
+      <w:r>
+        <w:rPr>
+          <w:sz w:val="28"/>
+          <w:szCs w:val="28"/>
+          <w:lang w:val="ru-RU"/>
+        </w:rPr>
+        <w:t xml:space="preserve"> </w:t>
+      </w:r>
+      <w:proofErr w:type="spellStart"/>
+      <w:r>
+        <w:rPr>
+          <w:sz w:val="28"/>
+          <w:szCs w:val="28"/>
+          <w:lang w:val="ru-RU"/>
+        </w:rPr>
+        <w:t>потрібно</w:t>
+      </w:r>
+      <w:proofErr w:type="spellEnd"/>
+      <w:r>
+        <w:rPr>
+          <w:sz w:val="28"/>
+          <w:szCs w:val="28"/>
+          <w:lang w:val="ru-RU"/>
+        </w:rPr>
+        <w:t xml:space="preserve"> </w:t>
+      </w:r>
+      <w:proofErr w:type="spellStart"/>
+      <w:r>
+        <w:rPr>
+          <w:sz w:val="28"/>
+          <w:szCs w:val="28"/>
+          <w:lang w:val="ru-RU"/>
+        </w:rPr>
+        <w:t>враховувати</w:t>
+      </w:r>
+      <w:proofErr w:type="spellEnd"/>
+      <w:r>
+        <w:rPr>
+          <w:sz w:val="28"/>
+          <w:szCs w:val="28"/>
+          <w:lang w:val="ru-RU"/>
+        </w:rPr>
+        <w:t xml:space="preserve"> </w:t>
+      </w:r>
+      <w:proofErr w:type="spellStart"/>
+      <w:r>
+        <w:rPr>
+          <w:sz w:val="28"/>
+          <w:szCs w:val="28"/>
+          <w:lang w:val="ru-RU"/>
+        </w:rPr>
+        <w:t>багато</w:t>
+      </w:r>
+      <w:proofErr w:type="spellEnd"/>
+      <w:r>
+        <w:rPr>
+          <w:sz w:val="28"/>
+          <w:szCs w:val="28"/>
+          <w:lang w:val="ru-RU"/>
+        </w:rPr>
+        <w:t xml:space="preserve"> </w:t>
+      </w:r>
+      <w:proofErr w:type="spellStart"/>
+      <w:r>
+        <w:rPr>
+          <w:sz w:val="28"/>
+          <w:szCs w:val="28"/>
+          <w:lang w:val="ru-RU"/>
+        </w:rPr>
+        <w:t>факторів</w:t>
+      </w:r>
+      <w:proofErr w:type="spellEnd"/>
+      <w:r>
+        <w:rPr>
+          <w:sz w:val="28"/>
+          <w:szCs w:val="28"/>
+          <w:lang w:val="ru-RU"/>
+        </w:rPr>
+        <w:t xml:space="preserve">,  </w:t>
+      </w:r>
+      <w:proofErr w:type="spellStart"/>
+      <w:r>
+        <w:rPr>
+          <w:sz w:val="28"/>
+          <w:szCs w:val="28"/>
+          <w:lang w:val="ru-RU"/>
+        </w:rPr>
+        <w:t>такі</w:t>
+      </w:r>
+      <w:proofErr w:type="spellEnd"/>
+      <w:r>
+        <w:rPr>
+          <w:sz w:val="28"/>
+          <w:szCs w:val="28"/>
+          <w:lang w:val="ru-RU"/>
+        </w:rPr>
+        <w:t xml:space="preserve"> як: </w:t>
+      </w:r>
+      <w:proofErr w:type="spellStart"/>
+      <w:r>
+        <w:rPr>
+          <w:sz w:val="28"/>
+          <w:szCs w:val="28"/>
+          <w:lang w:val="ru-RU"/>
+        </w:rPr>
+        <w:t>біля</w:t>
+      </w:r>
+      <w:proofErr w:type="spellEnd"/>
+      <w:r>
+        <w:rPr>
+          <w:sz w:val="28"/>
+          <w:szCs w:val="28"/>
+          <w:lang w:val="ru-RU"/>
+        </w:rPr>
+        <w:t xml:space="preserve"> головного файлу </w:t>
+      </w:r>
+      <w:proofErr w:type="spellStart"/>
+      <w:r>
+        <w:rPr>
+          <w:sz w:val="28"/>
+          <w:szCs w:val="28"/>
+          <w:lang w:val="ru-RU"/>
+        </w:rPr>
+        <w:t>краще</w:t>
+      </w:r>
+      <w:proofErr w:type="spellEnd"/>
+      <w:r>
+        <w:rPr>
+          <w:sz w:val="28"/>
+          <w:szCs w:val="28"/>
+          <w:lang w:val="ru-RU"/>
+        </w:rPr>
+        <w:t xml:space="preserve"> </w:t>
+      </w:r>
+      <w:proofErr w:type="spellStart"/>
+      <w:r>
+        <w:rPr>
+          <w:sz w:val="28"/>
+          <w:szCs w:val="28"/>
+          <w:lang w:val="ru-RU"/>
+        </w:rPr>
+        <w:t>піключити</w:t>
+      </w:r>
+      <w:proofErr w:type="spellEnd"/>
+      <w:r>
+        <w:rPr>
+          <w:sz w:val="28"/>
+          <w:szCs w:val="28"/>
+          <w:lang w:val="ru-RU"/>
+        </w:rPr>
+        <w:t xml:space="preserve"> </w:t>
+      </w:r>
+      <w:proofErr w:type="spellStart"/>
+      <w:r>
+        <w:rPr>
+          <w:sz w:val="28"/>
+          <w:szCs w:val="28"/>
+          <w:lang w:val="ru-RU"/>
+        </w:rPr>
+        <w:t>заголовковий,оскільки</w:t>
+      </w:r>
+      <w:proofErr w:type="spellEnd"/>
+      <w:r>
+        <w:rPr>
+          <w:sz w:val="28"/>
+          <w:szCs w:val="28"/>
+          <w:lang w:val="ru-RU"/>
+        </w:rPr>
+        <w:t xml:space="preserve"> в </w:t>
+      </w:r>
+      <w:proofErr w:type="spellStart"/>
+      <w:r>
+        <w:rPr>
+          <w:sz w:val="28"/>
+          <w:szCs w:val="28"/>
+          <w:lang w:val="ru-RU"/>
+        </w:rPr>
+        <w:t>разі</w:t>
+      </w:r>
+      <w:proofErr w:type="spellEnd"/>
+      <w:r>
+        <w:rPr>
+          <w:sz w:val="28"/>
+          <w:szCs w:val="28"/>
+          <w:lang w:val="ru-RU"/>
+        </w:rPr>
+        <w:t xml:space="preserve"> не </w:t>
+      </w:r>
+      <w:proofErr w:type="spellStart"/>
+      <w:r>
+        <w:rPr>
+          <w:sz w:val="28"/>
+          <w:szCs w:val="28"/>
+          <w:lang w:val="ru-RU"/>
+        </w:rPr>
+        <w:t>з'являння</w:t>
+      </w:r>
+      <w:proofErr w:type="spellEnd"/>
+      <w:r>
+        <w:rPr>
+          <w:sz w:val="28"/>
+          <w:szCs w:val="28"/>
+          <w:lang w:val="ru-RU"/>
+        </w:rPr>
+        <w:t xml:space="preserve"> </w:t>
+      </w:r>
+      <w:proofErr w:type="spellStart"/>
+      <w:r>
+        <w:rPr>
+          <w:sz w:val="28"/>
+          <w:szCs w:val="28"/>
+          <w:lang w:val="ru-RU"/>
+        </w:rPr>
+        <w:t>підказки</w:t>
+      </w:r>
+      <w:proofErr w:type="spellEnd"/>
+      <w:r>
+        <w:rPr>
+          <w:sz w:val="28"/>
+          <w:szCs w:val="28"/>
+          <w:lang w:val="ru-RU"/>
+        </w:rPr>
+        <w:t xml:space="preserve"> </w:t>
+      </w:r>
+      <w:proofErr w:type="spellStart"/>
+      <w:r>
+        <w:rPr>
+          <w:sz w:val="28"/>
+          <w:szCs w:val="28"/>
+          <w:lang w:val="ru-RU"/>
+        </w:rPr>
+        <w:t>під</w:t>
+      </w:r>
+      <w:proofErr w:type="spellEnd"/>
+      <w:r>
+        <w:rPr>
+          <w:sz w:val="28"/>
+          <w:szCs w:val="28"/>
+          <w:lang w:val="ru-RU"/>
+        </w:rPr>
+        <w:t xml:space="preserve"> час </w:t>
+      </w:r>
+      <w:proofErr w:type="spellStart"/>
+      <w:r>
+        <w:rPr>
+          <w:sz w:val="28"/>
+          <w:szCs w:val="28"/>
+          <w:lang w:val="ru-RU"/>
+        </w:rPr>
+        <w:t>підключення</w:t>
+      </w:r>
+      <w:proofErr w:type="spellEnd"/>
+      <w:r>
+        <w:rPr>
+          <w:sz w:val="28"/>
+          <w:szCs w:val="28"/>
+          <w:lang w:val="ru-RU"/>
+        </w:rPr>
+        <w:t xml:space="preserve"> файлу в </w:t>
+      </w:r>
+      <w:proofErr w:type="spellStart"/>
+      <w:r>
+        <w:rPr>
+          <w:sz w:val="28"/>
+          <w:szCs w:val="28"/>
+          <w:lang w:val="ru-RU"/>
+        </w:rPr>
+        <w:t>препроцесорних</w:t>
+      </w:r>
+      <w:proofErr w:type="spellEnd"/>
+      <w:r>
+        <w:rPr>
+          <w:sz w:val="28"/>
+          <w:szCs w:val="28"/>
+          <w:lang w:val="ru-RU"/>
+        </w:rPr>
+        <w:t xml:space="preserve"> </w:t>
+      </w:r>
+      <w:proofErr w:type="spellStart"/>
+      <w:r>
+        <w:rPr>
+          <w:sz w:val="28"/>
+          <w:szCs w:val="28"/>
+          <w:lang w:val="ru-RU"/>
+        </w:rPr>
+        <w:t>директивах,можна</w:t>
+      </w:r>
+      <w:proofErr w:type="spellEnd"/>
+      <w:r>
+        <w:rPr>
+          <w:sz w:val="28"/>
+          <w:szCs w:val="28"/>
+          <w:lang w:val="ru-RU"/>
+        </w:rPr>
+        <w:t xml:space="preserve"> </w:t>
+      </w:r>
+      <w:proofErr w:type="spellStart"/>
+      <w:r>
+        <w:rPr>
+          <w:sz w:val="28"/>
+          <w:szCs w:val="28"/>
+          <w:lang w:val="ru-RU"/>
+        </w:rPr>
+        <w:t>скопіювати</w:t>
+      </w:r>
+      <w:proofErr w:type="spellEnd"/>
+      <w:r>
+        <w:rPr>
+          <w:sz w:val="28"/>
+          <w:szCs w:val="28"/>
+          <w:lang w:val="ru-RU"/>
+        </w:rPr>
+        <w:t xml:space="preserve"> </w:t>
+      </w:r>
+      <w:proofErr w:type="spellStart"/>
+      <w:r>
+        <w:rPr>
+          <w:sz w:val="28"/>
+          <w:szCs w:val="28"/>
+          <w:lang w:val="ru-RU"/>
+        </w:rPr>
+        <w:t>назву,а</w:t>
+      </w:r>
+      <w:proofErr w:type="spellEnd"/>
+      <w:r>
+        <w:rPr>
+          <w:sz w:val="28"/>
+          <w:szCs w:val="28"/>
+          <w:lang w:val="ru-RU"/>
+        </w:rPr>
+        <w:t xml:space="preserve"> </w:t>
+      </w:r>
+      <w:proofErr w:type="spellStart"/>
+      <w:r>
+        <w:rPr>
+          <w:sz w:val="28"/>
+          <w:szCs w:val="28"/>
+          <w:lang w:val="ru-RU"/>
+        </w:rPr>
+        <w:t>також</w:t>
+      </w:r>
+      <w:proofErr w:type="spellEnd"/>
+      <w:r>
+        <w:rPr>
+          <w:sz w:val="28"/>
+          <w:szCs w:val="28"/>
+          <w:lang w:val="ru-RU"/>
+        </w:rPr>
+        <w:t xml:space="preserve">   </w:t>
+      </w:r>
+      <w:proofErr w:type="spellStart"/>
+      <w:r>
+        <w:rPr>
+          <w:sz w:val="28"/>
+          <w:szCs w:val="28"/>
+          <w:lang w:val="ru-RU"/>
+        </w:rPr>
+        <w:t>швидко</w:t>
+      </w:r>
+      <w:proofErr w:type="spellEnd"/>
+      <w:r>
+        <w:rPr>
+          <w:sz w:val="28"/>
+          <w:szCs w:val="28"/>
+          <w:lang w:val="ru-RU"/>
+        </w:rPr>
+        <w:t xml:space="preserve"> </w:t>
+      </w:r>
+      <w:proofErr w:type="spellStart"/>
+      <w:r>
+        <w:rPr>
+          <w:sz w:val="28"/>
+          <w:szCs w:val="28"/>
+          <w:lang w:val="ru-RU"/>
+        </w:rPr>
+        <w:t>редагувати</w:t>
+      </w:r>
+      <w:proofErr w:type="spellEnd"/>
+      <w:r>
+        <w:rPr>
+          <w:sz w:val="28"/>
+          <w:szCs w:val="28"/>
+          <w:lang w:val="ru-RU"/>
+        </w:rPr>
+        <w:t xml:space="preserve"> </w:t>
+      </w:r>
+      <w:proofErr w:type="spellStart"/>
+      <w:r>
+        <w:rPr>
+          <w:sz w:val="28"/>
+          <w:szCs w:val="28"/>
+          <w:lang w:val="ru-RU"/>
+        </w:rPr>
+        <w:t>заголовковий</w:t>
+      </w:r>
+      <w:proofErr w:type="spellEnd"/>
+      <w:r>
+        <w:rPr>
+          <w:sz w:val="28"/>
+          <w:szCs w:val="28"/>
+          <w:lang w:val="ru-RU"/>
+        </w:rPr>
+        <w:t xml:space="preserve"> файл; </w:t>
+      </w:r>
+      <w:proofErr w:type="spellStart"/>
+      <w:r>
+        <w:rPr>
+          <w:sz w:val="28"/>
+          <w:szCs w:val="28"/>
+          <w:lang w:val="ru-RU"/>
+        </w:rPr>
+        <w:t>ще</w:t>
+      </w:r>
+      <w:proofErr w:type="spellEnd"/>
+      <w:r>
+        <w:rPr>
+          <w:sz w:val="28"/>
+          <w:szCs w:val="28"/>
+          <w:lang w:val="ru-RU"/>
+        </w:rPr>
+        <w:t xml:space="preserve"> одна </w:t>
+      </w:r>
+      <w:proofErr w:type="spellStart"/>
+      <w:r>
+        <w:rPr>
+          <w:sz w:val="28"/>
+          <w:szCs w:val="28"/>
+          <w:lang w:val="ru-RU"/>
+        </w:rPr>
+        <w:t>ймовірна</w:t>
+      </w:r>
+      <w:proofErr w:type="spellEnd"/>
+      <w:r>
+        <w:rPr>
+          <w:sz w:val="28"/>
+          <w:szCs w:val="28"/>
+          <w:lang w:val="ru-RU"/>
+        </w:rPr>
+        <w:t xml:space="preserve"> причина не </w:t>
+      </w:r>
+      <w:proofErr w:type="spellStart"/>
+      <w:r>
+        <w:rPr>
+          <w:sz w:val="28"/>
+          <w:szCs w:val="28"/>
+          <w:lang w:val="ru-RU"/>
+        </w:rPr>
+        <w:t>підлючення</w:t>
+      </w:r>
+      <w:proofErr w:type="spellEnd"/>
+      <w:r>
+        <w:rPr>
+          <w:sz w:val="28"/>
+          <w:szCs w:val="28"/>
+          <w:lang w:val="ru-RU"/>
+        </w:rPr>
+        <w:t xml:space="preserve"> </w:t>
+      </w:r>
+      <w:proofErr w:type="spellStart"/>
+      <w:r>
+        <w:rPr>
+          <w:sz w:val="28"/>
+          <w:szCs w:val="28"/>
+          <w:lang w:val="ru-RU"/>
+        </w:rPr>
+        <w:t>відповідного</w:t>
+      </w:r>
+      <w:proofErr w:type="spellEnd"/>
+      <w:r>
+        <w:rPr>
+          <w:sz w:val="28"/>
+          <w:szCs w:val="28"/>
+          <w:lang w:val="ru-RU"/>
+        </w:rPr>
+        <w:t xml:space="preserve"> </w:t>
+      </w:r>
+      <w:proofErr w:type="spellStart"/>
+      <w:r>
+        <w:rPr>
+          <w:sz w:val="28"/>
+          <w:szCs w:val="28"/>
+          <w:lang w:val="ru-RU"/>
+        </w:rPr>
+        <w:t>шляху,де</w:t>
+      </w:r>
+      <w:proofErr w:type="spellEnd"/>
+      <w:r>
+        <w:rPr>
+          <w:sz w:val="28"/>
+          <w:szCs w:val="28"/>
+          <w:lang w:val="ru-RU"/>
+        </w:rPr>
+        <w:t xml:space="preserve"> </w:t>
+      </w:r>
+      <w:proofErr w:type="spellStart"/>
+      <w:r>
+        <w:rPr>
+          <w:sz w:val="28"/>
+          <w:szCs w:val="28"/>
+          <w:lang w:val="ru-RU"/>
+        </w:rPr>
+        <w:t>знаходяться</w:t>
+      </w:r>
+      <w:proofErr w:type="spellEnd"/>
+      <w:r>
+        <w:rPr>
+          <w:sz w:val="28"/>
+          <w:szCs w:val="28"/>
+          <w:lang w:val="ru-RU"/>
+        </w:rPr>
+        <w:t xml:space="preserve"> </w:t>
+      </w:r>
+      <w:proofErr w:type="spellStart"/>
+      <w:r>
+        <w:rPr>
+          <w:sz w:val="28"/>
+          <w:szCs w:val="28"/>
+          <w:lang w:val="ru-RU"/>
+        </w:rPr>
+        <w:t>бібліотеки</w:t>
+      </w:r>
+      <w:proofErr w:type="spellEnd"/>
+      <w:r>
+        <w:rPr>
+          <w:sz w:val="28"/>
+          <w:szCs w:val="28"/>
+          <w:lang w:val="ru-RU"/>
+        </w:rPr>
+        <w:t xml:space="preserve">, а </w:t>
+      </w:r>
+      <w:proofErr w:type="spellStart"/>
+      <w:r>
+        <w:rPr>
+          <w:sz w:val="28"/>
+          <w:szCs w:val="28"/>
+          <w:lang w:val="ru-RU"/>
+        </w:rPr>
+        <w:t>також</w:t>
+      </w:r>
+      <w:proofErr w:type="spellEnd"/>
+      <w:r>
+        <w:rPr>
+          <w:sz w:val="28"/>
+          <w:szCs w:val="28"/>
+          <w:lang w:val="ru-RU"/>
+        </w:rPr>
+        <w:t xml:space="preserve"> </w:t>
+      </w:r>
+      <w:proofErr w:type="spellStart"/>
+      <w:r>
+        <w:rPr>
+          <w:sz w:val="28"/>
+          <w:szCs w:val="28"/>
+          <w:lang w:val="ru-RU"/>
+        </w:rPr>
+        <w:t>підлючення</w:t>
+      </w:r>
+      <w:proofErr w:type="spellEnd"/>
+      <w:r>
+        <w:rPr>
+          <w:sz w:val="28"/>
+          <w:szCs w:val="28"/>
+          <w:lang w:val="ru-RU"/>
+        </w:rPr>
+        <w:t xml:space="preserve"> але в </w:t>
+      </w:r>
+      <w:r>
+        <w:rPr>
+          <w:sz w:val="28"/>
+          <w:szCs w:val="28"/>
+          <w:lang w:val="en-US"/>
+        </w:rPr>
+        <w:t>Deb</w:t>
+      </w:r>
+      <w:r>
+        <w:rPr>
+          <w:sz w:val="28"/>
+          <w:szCs w:val="28"/>
+          <w:lang w:val="en-US"/>
+        </w:rPr>
+        <w:t>u</w:t>
+      </w:r>
+      <w:r>
+        <w:rPr>
+          <w:sz w:val="28"/>
+          <w:szCs w:val="28"/>
+          <w:lang w:val="en-US"/>
+        </w:rPr>
+        <w:t>g</w:t>
+      </w:r>
+      <w:r>
+        <w:rPr>
+          <w:sz w:val="28"/>
+          <w:szCs w:val="28"/>
+        </w:rPr>
+        <w:t xml:space="preserve">, а не в загальному </w:t>
+      </w:r>
+      <w:proofErr w:type="spellStart"/>
+      <w:r>
+        <w:rPr>
+          <w:sz w:val="28"/>
+          <w:szCs w:val="28"/>
+        </w:rPr>
+        <w:t>підлюченні</w:t>
+      </w:r>
+      <w:proofErr w:type="spellEnd"/>
+      <w:r>
+        <w:rPr>
+          <w:sz w:val="28"/>
+          <w:szCs w:val="28"/>
+        </w:rPr>
+        <w:t xml:space="preserve">  до програми.</w:t>
+      </w:r>
+    </w:p>
+    <w:p>
+      <w:pPr>
+        <w:spacing w:line="360" w:lineRule="auto"/>
+        <w:ind w:left="227" w:right="227"/>
+        <w:jc w:val="both"/>
+        <w:rPr>
+          <w:sz w:val="28"/>
+          <w:szCs w:val="28"/>
+        </w:rPr>
+      </w:pPr>
+      <w:r>
+        <w:rPr>
+          <w:sz w:val="28"/>
+          <w:szCs w:val="28"/>
+        </w:rPr>
+        <w:tab/>
+        <w:t xml:space="preserve">В другому завданні проблем з підключення не було. Важливим фактором для запобігання незрозумілих символів було підключення локалізації, для якого я </w:t>
+      </w:r>
+      <w:proofErr w:type="spellStart"/>
+      <w:r>
+        <w:rPr>
+          <w:sz w:val="28"/>
+          <w:szCs w:val="28"/>
+        </w:rPr>
+        <w:t>підлючила</w:t>
+      </w:r>
+      <w:proofErr w:type="spellEnd"/>
+      <w:r>
+        <w:rPr>
+          <w:sz w:val="28"/>
+          <w:szCs w:val="28"/>
+        </w:rPr>
+        <w:t xml:space="preserve"> кодування </w:t>
+      </w:r>
+      <w:r>
+        <w:rPr>
+          <w:sz w:val="28"/>
+          <w:szCs w:val="28"/>
+          <w:lang w:val="en-US"/>
+        </w:rPr>
+        <w:t>Windows</w:t>
+      </w:r>
+      <w:r>
+        <w:rPr>
+          <w:sz w:val="28"/>
+          <w:szCs w:val="28"/>
+        </w:rPr>
+        <w:t>1251.</w:t>
+      </w:r>
+    </w:p>
+    <w:p>
+      <w:pPr>
+        <w:spacing w:line="360" w:lineRule="auto"/>
+        <w:ind w:left="227" w:right="227"/>
+        <w:jc w:val="both"/>
+        <w:rPr>
+          <w:sz w:val="28"/>
+          <w:szCs w:val="28"/>
+          <w:lang w:val="ru-RU"/>
+        </w:rPr>
+      </w:pPr>
+      <w:r>
+        <w:rPr>
+          <w:sz w:val="28"/>
+          <w:szCs w:val="28"/>
+        </w:rPr>
+        <w:tab/>
+        <w:t>Під час розро</w:t>
+      </w:r>
+      <w:r>
+        <w:rPr>
+          <w:sz w:val="28"/>
+          <w:szCs w:val="28"/>
+        </w:rPr>
+        <w:t>б</w:t>
+      </w:r>
+      <w:r>
+        <w:rPr>
+          <w:sz w:val="28"/>
+          <w:szCs w:val="28"/>
+        </w:rPr>
+        <w:t>ки тестового драйвера виникли проблеми</w:t>
+      </w:r>
+      <w:r>
+        <w:rPr>
+          <w:sz w:val="28"/>
+          <w:szCs w:val="28"/>
+        </w:rPr>
+        <w:t xml:space="preserve"> виконанням завдання, а точніше з результатом, оскільки не всі результати виявилися </w:t>
+      </w:r>
+      <w:r>
+        <w:rPr>
+          <w:sz w:val="28"/>
+          <w:szCs w:val="28"/>
+          <w:lang w:val="en-US"/>
+        </w:rPr>
+        <w:t>Passed</w:t>
+      </w:r>
+      <w:r>
+        <w:rPr>
+          <w:sz w:val="28"/>
+          <w:szCs w:val="28"/>
+        </w:rPr>
+        <w:t xml:space="preserve">, як  виявилося,  проблема була в тому, що не всі відповіді містили 4 знаки після кому (деякі і більше), тому при написанні очікуваних результатів я вводила лише чотири знаки після коми, і звичайно ж, результат кардинально відрізнявся від потрібного(  річ йшла про  одну мільйонну ), але </w:t>
+      </w:r>
+      <w:r>
+        <w:rPr>
+          <w:sz w:val="28"/>
+          <w:szCs w:val="28"/>
+        </w:rPr>
+        <w:t>у</w:t>
+      </w:r>
+      <w:r>
+        <w:rPr>
+          <w:sz w:val="28"/>
+          <w:szCs w:val="28"/>
+        </w:rPr>
+        <w:t xml:space="preserve"> відповідях не </w:t>
+      </w:r>
+      <w:r>
+        <w:rPr>
+          <w:sz w:val="28"/>
+          <w:szCs w:val="28"/>
+        </w:rPr>
+        <w:t>відображалося цієї проблеми. Тому було прийнято рішення змінити цифри х та у, і в результаті змінено очікуваний результат.</w:t>
+      </w:r>
+      <w:r>
+        <w:rPr>
+          <w:sz w:val="28"/>
+          <w:szCs w:val="28"/>
+        </w:rPr>
+        <w:t xml:space="preserve"> </w:t>
+      </w:r>
+      <w:r>
+        <w:rPr>
+          <w:sz w:val="28"/>
+          <w:szCs w:val="28"/>
+        </w:rPr>
+        <w:t>Я</w:t>
+      </w:r>
+      <w:r>
+        <w:rPr>
+          <w:sz w:val="28"/>
+          <w:szCs w:val="28"/>
+        </w:rPr>
+        <w:t xml:space="preserve"> спочатку користувалася вже готовою роботою </w:t>
+      </w:r>
+      <w:proofErr w:type="spellStart"/>
+      <w:r>
+        <w:rPr>
+          <w:sz w:val="28"/>
+          <w:szCs w:val="28"/>
+          <w:lang w:val="en-US"/>
+        </w:rPr>
+        <w:t>MelnikTask</w:t>
+      </w:r>
+      <w:proofErr w:type="spellEnd"/>
+      <w:r>
+        <w:rPr>
+          <w:sz w:val="28"/>
+          <w:szCs w:val="28"/>
+          <w:lang w:val="ru-RU"/>
+        </w:rPr>
+        <w:t>1</w:t>
+      </w:r>
+      <w:r>
+        <w:rPr>
+          <w:sz w:val="28"/>
+          <w:szCs w:val="28"/>
+        </w:rPr>
+        <w:t xml:space="preserve">, там я вводила значення х та у, і отримувала </w:t>
+      </w:r>
+      <w:r>
+        <w:rPr>
+          <w:sz w:val="28"/>
+          <w:szCs w:val="28"/>
+          <w:lang w:val="en-US"/>
+        </w:rPr>
+        <w:t>S</w:t>
+      </w:r>
+      <w:r>
+        <w:rPr>
+          <w:sz w:val="28"/>
+          <w:szCs w:val="28"/>
+          <w:lang w:val="ru-RU"/>
+        </w:rPr>
+        <w:t xml:space="preserve">, </w:t>
+      </w:r>
+      <w:proofErr w:type="spellStart"/>
+      <w:r>
+        <w:rPr>
+          <w:sz w:val="28"/>
+          <w:szCs w:val="28"/>
+          <w:lang w:val="ru-RU"/>
+        </w:rPr>
+        <w:t>далі</w:t>
+      </w:r>
+      <w:proofErr w:type="spellEnd"/>
+      <w:r>
+        <w:rPr>
+          <w:sz w:val="28"/>
+          <w:szCs w:val="28"/>
+          <w:lang w:val="ru-RU"/>
+        </w:rPr>
+        <w:t xml:space="preserve"> в </w:t>
+      </w:r>
+      <w:proofErr w:type="spellStart"/>
+      <w:r>
+        <w:rPr>
+          <w:sz w:val="28"/>
+          <w:szCs w:val="28"/>
+          <w:lang w:val="ru-RU"/>
+        </w:rPr>
+        <w:t>програмі</w:t>
+      </w:r>
+      <w:proofErr w:type="spellEnd"/>
+      <w:r>
+        <w:rPr>
+          <w:sz w:val="28"/>
+          <w:szCs w:val="28"/>
+          <w:lang w:val="ru-RU"/>
+        </w:rPr>
+        <w:t xml:space="preserve"> я </w:t>
+      </w:r>
+      <w:proofErr w:type="spellStart"/>
+      <w:r>
+        <w:rPr>
+          <w:sz w:val="28"/>
+          <w:szCs w:val="28"/>
+          <w:lang w:val="ru-RU"/>
+        </w:rPr>
+        <w:t>записувала</w:t>
+      </w:r>
+      <w:proofErr w:type="spellEnd"/>
+      <w:r>
+        <w:rPr>
+          <w:sz w:val="28"/>
+          <w:szCs w:val="28"/>
+          <w:lang w:val="ru-RU"/>
+        </w:rPr>
+        <w:t xml:space="preserve"> </w:t>
+      </w:r>
+      <w:proofErr w:type="spellStart"/>
+      <w:r>
+        <w:rPr>
+          <w:sz w:val="28"/>
+          <w:szCs w:val="28"/>
+          <w:lang w:val="ru-RU"/>
+        </w:rPr>
+        <w:t>очікуваний</w:t>
+      </w:r>
+      <w:proofErr w:type="spellEnd"/>
+      <w:r>
+        <w:rPr>
+          <w:sz w:val="28"/>
+          <w:szCs w:val="28"/>
+          <w:lang w:val="ru-RU"/>
+        </w:rPr>
+        <w:t xml:space="preserve"> результат, </w:t>
+      </w:r>
+      <w:proofErr w:type="spellStart"/>
+      <w:r>
+        <w:rPr>
+          <w:sz w:val="28"/>
+          <w:szCs w:val="28"/>
+          <w:lang w:val="ru-RU"/>
+        </w:rPr>
+        <w:t>після</w:t>
+      </w:r>
+      <w:proofErr w:type="spellEnd"/>
+      <w:r>
+        <w:rPr>
+          <w:sz w:val="28"/>
+          <w:szCs w:val="28"/>
+          <w:lang w:val="ru-RU"/>
+        </w:rPr>
+        <w:t xml:space="preserve"> </w:t>
+      </w:r>
+      <w:proofErr w:type="spellStart"/>
+      <w:r>
+        <w:rPr>
+          <w:sz w:val="28"/>
+          <w:szCs w:val="28"/>
+          <w:lang w:val="ru-RU"/>
+        </w:rPr>
+        <w:t>чого</w:t>
+      </w:r>
+      <w:proofErr w:type="spellEnd"/>
+      <w:r>
+        <w:rPr>
+          <w:sz w:val="28"/>
+          <w:szCs w:val="28"/>
+          <w:lang w:val="ru-RU"/>
+        </w:rPr>
+        <w:t xml:space="preserve"> в консольному </w:t>
+      </w:r>
+      <w:proofErr w:type="spellStart"/>
+      <w:r>
+        <w:rPr>
+          <w:sz w:val="28"/>
+          <w:szCs w:val="28"/>
+          <w:lang w:val="ru-RU"/>
+        </w:rPr>
+        <w:t>вікні</w:t>
+      </w:r>
+      <w:proofErr w:type="spellEnd"/>
+      <w:r>
+        <w:rPr>
+          <w:sz w:val="28"/>
+          <w:szCs w:val="28"/>
+          <w:lang w:val="ru-RU"/>
+        </w:rPr>
+        <w:t xml:space="preserve"> </w:t>
+      </w:r>
+      <w:proofErr w:type="spellStart"/>
+      <w:r>
+        <w:rPr>
+          <w:sz w:val="28"/>
+          <w:szCs w:val="28"/>
+          <w:lang w:val="ru-RU"/>
+        </w:rPr>
+        <w:t>порівнювалося</w:t>
+      </w:r>
+      <w:proofErr w:type="spellEnd"/>
+      <w:r>
+        <w:rPr>
+          <w:sz w:val="28"/>
+          <w:szCs w:val="28"/>
+          <w:lang w:val="ru-RU"/>
+        </w:rPr>
+        <w:t xml:space="preserve"> </w:t>
+      </w:r>
+      <w:proofErr w:type="spellStart"/>
+      <w:r>
+        <w:rPr>
+          <w:sz w:val="28"/>
+          <w:szCs w:val="28"/>
+          <w:lang w:val="ru-RU"/>
+        </w:rPr>
+        <w:t>очікуваний</w:t>
+      </w:r>
+      <w:proofErr w:type="spellEnd"/>
+      <w:r>
+        <w:rPr>
+          <w:sz w:val="28"/>
+          <w:szCs w:val="28"/>
+          <w:lang w:val="ru-RU"/>
+        </w:rPr>
+        <w:t xml:space="preserve"> результат з </w:t>
+      </w:r>
+      <w:proofErr w:type="spellStart"/>
+      <w:r>
+        <w:rPr>
+          <w:sz w:val="28"/>
+          <w:szCs w:val="28"/>
+          <w:lang w:val="ru-RU"/>
+        </w:rPr>
+        <w:t>реальним</w:t>
+      </w:r>
+      <w:proofErr w:type="spellEnd"/>
+      <w:r>
+        <w:rPr>
+          <w:sz w:val="28"/>
+          <w:szCs w:val="28"/>
+          <w:lang w:val="ru-RU"/>
+        </w:rPr>
+        <w:t>.</w:t>
+      </w:r>
+    </w:p>
+    <w:p>
+      <w:pPr>
+        <w:spacing w:line="360" w:lineRule="auto"/>
+        <w:ind w:left="227" w:right="227"/>
+        <w:jc w:val="both"/>
+        <w:rPr>
+          <w:sz w:val="28"/>
+          <w:szCs w:val="28"/>
+          <w:lang w:val="ru-RU"/>
+        </w:rPr>
+      </w:pPr>
+    </w:p>
+    <w:p>
+      <w:pPr>
+        <w:spacing w:line="360" w:lineRule="auto"/>
+        <w:ind w:right="227"/>
+        <w:jc w:val="both"/>
+        <w:rPr>
+          <w:sz w:val="28"/>
+          <w:szCs w:val="28"/>
+          <w:lang w:val="ru-RU"/>
+        </w:rPr>
+      </w:pPr>
+    </w:p>
+    <w:p>
+      <w:pPr>
+        <w:spacing w:line="360" w:lineRule="auto"/>
+        <w:ind w:left="227" w:right="227"/>
+        <w:jc w:val="both"/>
+        <w:rPr>
+          <w:sz w:val="28"/>
+          <w:szCs w:val="28"/>
+        </w:rPr>
+      </w:pPr>
+      <w:r>
+        <w:rPr>
+          <w:sz w:val="28"/>
+          <w:szCs w:val="28"/>
+        </w:rPr>
+        <w:tab/>
+        <w:t xml:space="preserve">При роботі з </w:t>
+      </w:r>
+      <w:proofErr w:type="spellStart"/>
+      <w:r>
+        <w:rPr>
+          <w:sz w:val="28"/>
+          <w:szCs w:val="28"/>
+          <w:lang w:val="en-US"/>
+        </w:rPr>
+        <w:t>github</w:t>
+      </w:r>
+      <w:proofErr w:type="spellEnd"/>
+      <w:r>
+        <w:rPr>
+          <w:sz w:val="28"/>
+          <w:szCs w:val="28"/>
+        </w:rPr>
+        <w:t xml:space="preserve"> проблем не </w:t>
+      </w:r>
+      <w:proofErr w:type="spellStart"/>
+      <w:r>
+        <w:rPr>
+          <w:sz w:val="28"/>
+          <w:szCs w:val="28"/>
+        </w:rPr>
+        <w:t>виникло</w:t>
+      </w:r>
+      <w:proofErr w:type="spellEnd"/>
+      <w:r>
+        <w:rPr>
+          <w:sz w:val="28"/>
+          <w:szCs w:val="28"/>
+        </w:rPr>
+        <w:t>, оскільки я вже давно працювала з цією програмою. Програма дуже проста у використанні, при додаванні роботи у гіт можна використовувати сайт, або через консольне вікно, перші спроби я вирішила зробити на сайті, але на мою думку простіше використовувати консольне вікно. Те, що дуже тішить в консольному за</w:t>
+      </w:r>
+      <w:r>
+        <w:rPr>
+          <w:sz w:val="28"/>
+          <w:szCs w:val="28"/>
+        </w:rPr>
+        <w:t>с</w:t>
+      </w:r>
+      <w:r>
+        <w:rPr>
+          <w:sz w:val="28"/>
+          <w:szCs w:val="28"/>
+        </w:rPr>
+        <w:t xml:space="preserve">тосунку, це те, що при неправильному написанні слова, у вікні пишеться, в чому помилка, також неодноразово </w:t>
+      </w:r>
+      <w:proofErr w:type="spellStart"/>
+      <w:r>
+        <w:rPr>
+          <w:sz w:val="28"/>
+          <w:szCs w:val="28"/>
+          <w:lang w:val="ru-RU"/>
+        </w:rPr>
+        <w:t>стикалася</w:t>
+      </w:r>
+      <w:proofErr w:type="spellEnd"/>
+      <w:r>
+        <w:rPr>
+          <w:sz w:val="28"/>
+          <w:szCs w:val="28"/>
+          <w:lang w:val="ru-RU"/>
+        </w:rPr>
+        <w:t xml:space="preserve"> з проблемою, коли додаю </w:t>
+      </w:r>
+      <w:proofErr w:type="spellStart"/>
+      <w:r>
+        <w:rPr>
+          <w:sz w:val="28"/>
+          <w:szCs w:val="28"/>
+          <w:lang w:val="ru-RU"/>
+        </w:rPr>
+        <w:t>зм</w:t>
+      </w:r>
+      <w:r>
+        <w:rPr>
+          <w:sz w:val="28"/>
+          <w:szCs w:val="28"/>
+        </w:rPr>
+        <w:t>інення</w:t>
+      </w:r>
+      <w:proofErr w:type="spellEnd"/>
+      <w:r>
+        <w:rPr>
+          <w:sz w:val="28"/>
+          <w:szCs w:val="28"/>
+        </w:rPr>
+        <w:t xml:space="preserve"> не в один файл, а в декілька, і </w:t>
+      </w:r>
+      <w:r>
+        <w:rPr>
+          <w:sz w:val="28"/>
+          <w:szCs w:val="28"/>
+        </w:rPr>
+        <w:t xml:space="preserve"> </w:t>
+      </w:r>
+      <w:proofErr w:type="spellStart"/>
+      <w:r>
+        <w:rPr>
+          <w:sz w:val="28"/>
+          <w:szCs w:val="28"/>
+        </w:rPr>
+        <w:t>коміт</w:t>
+      </w:r>
+      <w:proofErr w:type="spellEnd"/>
+      <w:r>
+        <w:rPr>
+          <w:sz w:val="28"/>
+          <w:szCs w:val="28"/>
+        </w:rPr>
+        <w:t xml:space="preserve"> </w:t>
+      </w:r>
+      <w:r>
+        <w:rPr>
+          <w:sz w:val="28"/>
+          <w:szCs w:val="28"/>
+        </w:rPr>
+        <w:t>додається на декілька файлів, де це не дуже доречно</w:t>
+      </w:r>
+      <w:r>
+        <w:rPr>
+          <w:sz w:val="28"/>
+          <w:szCs w:val="28"/>
+        </w:rPr>
+        <w:t xml:space="preserve">. </w:t>
+      </w:r>
+    </w:p>
+    <w:p>
+      <w:pPr>
+        <w:spacing w:line="360" w:lineRule="auto"/>
+        <w:ind w:left="227" w:right="227"/>
+        <w:jc w:val="both"/>
+        <w:rPr>
+          <w:sz w:val="28"/>
+          <w:szCs w:val="28"/>
+        </w:rPr>
+      </w:pPr>
+      <w:r>
+        <w:rPr>
+          <w:sz w:val="28"/>
+          <w:szCs w:val="28"/>
+        </w:rPr>
+        <w:tab/>
+        <w:t>Щодо методичної книжки, то все чітко написано</w:t>
+      </w:r>
+      <w:r>
+        <w:rPr>
+          <w:sz w:val="28"/>
+          <w:szCs w:val="28"/>
+        </w:rPr>
+        <w:t xml:space="preserve">, але одна проблема, в деяких випадках </w:t>
+      </w:r>
+      <w:r>
+        <w:rPr>
+          <w:sz w:val="28"/>
+          <w:szCs w:val="28"/>
+        </w:rPr>
+        <w:t xml:space="preserve">не додавалися бібліотеки , і доводилося використовувати </w:t>
+      </w:r>
+      <w:proofErr w:type="spellStart"/>
+      <w:r>
+        <w:rPr>
+          <w:sz w:val="28"/>
+          <w:szCs w:val="28"/>
+        </w:rPr>
+        <w:t>рохи</w:t>
+      </w:r>
+      <w:proofErr w:type="spellEnd"/>
+      <w:r>
+        <w:rPr>
+          <w:sz w:val="28"/>
+          <w:szCs w:val="28"/>
+        </w:rPr>
+        <w:t xml:space="preserve"> інші методи, ніж ті, які зазначалися у </w:t>
+      </w:r>
+      <w:proofErr w:type="spellStart"/>
+      <w:r>
+        <w:rPr>
+          <w:sz w:val="28"/>
+          <w:szCs w:val="28"/>
+        </w:rPr>
+        <w:t>методичці</w:t>
+      </w:r>
+      <w:proofErr w:type="spellEnd"/>
+      <w:r>
+        <w:rPr>
+          <w:sz w:val="28"/>
+          <w:szCs w:val="28"/>
+        </w:rPr>
+        <w:t>.</w:t>
+      </w:r>
+    </w:p>
+    <w:p>
+      <w:pPr>
+        <w:spacing w:line="360" w:lineRule="auto"/>
+        <w:ind w:left="227" w:right="227"/>
+        <w:jc w:val="both"/>
+        <w:rPr>
+          <w:sz w:val="28"/>
+          <w:szCs w:val="28"/>
+        </w:rPr>
+      </w:pPr>
+      <w:r>
+        <w:rPr>
+          <w:sz w:val="28"/>
+          <w:szCs w:val="28"/>
+        </w:rPr>
+        <w:tab/>
+        <w:t xml:space="preserve">При </w:t>
+      </w:r>
+      <w:proofErr w:type="spellStart"/>
+      <w:r>
+        <w:rPr>
+          <w:sz w:val="28"/>
+          <w:szCs w:val="28"/>
+          <w:lang w:val="ru-RU"/>
+        </w:rPr>
+        <w:t>розробц</w:t>
+      </w:r>
+      <w:proofErr w:type="spellEnd"/>
+      <w:r>
+        <w:rPr>
+          <w:sz w:val="28"/>
+          <w:szCs w:val="28"/>
+        </w:rPr>
+        <w:t xml:space="preserve">і </w:t>
+      </w:r>
+      <w:proofErr w:type="spellStart"/>
+      <w:r>
+        <w:rPr>
+          <w:sz w:val="28"/>
+          <w:szCs w:val="28"/>
+          <w:lang w:val="en-US"/>
+        </w:rPr>
+        <w:t>TestSuit</w:t>
+      </w:r>
+      <w:proofErr w:type="spellEnd"/>
+      <w:r>
+        <w:rPr>
+          <w:sz w:val="28"/>
+          <w:szCs w:val="28"/>
+        </w:rPr>
+        <w:t xml:space="preserve"> </w:t>
+      </w:r>
+      <w:r>
+        <w:rPr>
+          <w:sz w:val="28"/>
+          <w:szCs w:val="28"/>
+        </w:rPr>
+        <w:t xml:space="preserve">проблем не </w:t>
+      </w:r>
+      <w:proofErr w:type="spellStart"/>
+      <w:r>
+        <w:rPr>
+          <w:sz w:val="28"/>
+          <w:szCs w:val="28"/>
+        </w:rPr>
+        <w:t>виникло</w:t>
+      </w:r>
+      <w:proofErr w:type="spellEnd"/>
+      <w:r>
+        <w:rPr>
+          <w:sz w:val="28"/>
+          <w:szCs w:val="28"/>
+        </w:rPr>
+        <w:t>, але слід пам’ятати, що модульне та системне тестування</w:t>
+      </w:r>
+      <w:r>
+        <w:rPr>
+          <w:sz w:val="28"/>
+          <w:szCs w:val="28"/>
+        </w:rPr>
+        <w:t xml:space="preserve">  </w:t>
+      </w:r>
+      <w:r>
+        <w:rPr>
+          <w:sz w:val="28"/>
+          <w:szCs w:val="28"/>
+        </w:rPr>
+        <w:t xml:space="preserve"> відрізняються.</w:t>
+      </w:r>
+    </w:p>
+    <w:p>
+      <w:pPr>
+        <w:spacing w:line="360" w:lineRule="auto"/>
+        <w:ind w:left="227" w:right="227"/>
+        <w:jc w:val="both"/>
+        <w:rPr>
+          <w:sz w:val="28"/>
+          <w:szCs w:val="28"/>
+          <w:lang w:val="ru-RU"/>
+        </w:rPr>
+      </w:pPr>
+      <w:r>
+        <w:rPr>
+          <w:sz w:val="28"/>
+          <w:szCs w:val="28"/>
+        </w:rPr>
+        <w:tab/>
+        <w:t xml:space="preserve">Модульне тестування </w:t>
+      </w:r>
+      <w:r>
+        <w:rPr>
+          <w:sz w:val="28"/>
+          <w:szCs w:val="28"/>
+        </w:rPr>
+        <w:t xml:space="preserve"> </w:t>
+      </w:r>
+      <w:r>
+        <w:rPr>
+          <w:sz w:val="28"/>
+          <w:szCs w:val="28"/>
+        </w:rPr>
+        <w:t>включає в себе вхідні та вихідні дані,</w:t>
+      </w:r>
+      <w:r>
+        <w:rPr>
+          <w:sz w:val="28"/>
+          <w:szCs w:val="28"/>
+          <w:lang w:val="ru-RU"/>
+        </w:rPr>
+        <w:t xml:space="preserve">  </w:t>
+      </w:r>
+      <w:r>
+        <w:rPr>
+          <w:sz w:val="28"/>
+          <w:szCs w:val="28"/>
+        </w:rPr>
+        <w:t xml:space="preserve">а </w:t>
+      </w:r>
+      <w:r>
+        <w:rPr>
+          <w:sz w:val="28"/>
+          <w:szCs w:val="28"/>
+        </w:rPr>
+        <w:t xml:space="preserve">  </w:t>
+      </w:r>
+      <w:r>
+        <w:rPr>
+          <w:sz w:val="28"/>
+          <w:szCs w:val="28"/>
+        </w:rPr>
+        <w:t>також результат виконання(</w:t>
+      </w:r>
+      <w:r>
+        <w:rPr>
+          <w:sz w:val="28"/>
+          <w:szCs w:val="28"/>
+          <w:lang w:val="en-US"/>
+        </w:rPr>
+        <w:t>passed</w:t>
+      </w:r>
+      <w:r>
+        <w:rPr>
+          <w:sz w:val="28"/>
+          <w:szCs w:val="28"/>
+          <w:lang w:val="ru-RU"/>
+        </w:rPr>
+        <w:t>/</w:t>
+      </w:r>
+      <w:proofErr w:type="spellStart"/>
+      <w:r>
+        <w:rPr>
+          <w:sz w:val="28"/>
+          <w:szCs w:val="28"/>
+          <w:lang w:val="en-US"/>
+        </w:rPr>
+        <w:t>faled</w:t>
+      </w:r>
+      <w:proofErr w:type="spellEnd"/>
+      <w:r>
+        <w:rPr>
+          <w:sz w:val="28"/>
+          <w:szCs w:val="28"/>
+          <w:lang w:val="ru-RU"/>
+        </w:rPr>
+        <w:t>).</w:t>
+      </w:r>
+    </w:p>
+    <w:p>
+      <w:pPr>
+        <w:spacing w:line="360" w:lineRule="auto"/>
+        <w:ind w:left="227" w:right="227"/>
+        <w:jc w:val="both"/>
+        <w:rPr>
+          <w:sz w:val="28"/>
+          <w:szCs w:val="28"/>
+        </w:rPr>
+      </w:pPr>
+      <w:r>
+        <w:rPr>
+          <w:sz w:val="28"/>
+          <w:szCs w:val="28"/>
+          <w:lang w:val="ru-RU"/>
+        </w:rPr>
+        <w:tab/>
+      </w:r>
+      <w:r>
+        <w:rPr>
+          <w:sz w:val="28"/>
+          <w:szCs w:val="28"/>
+        </w:rPr>
+        <w:t>Системне тестування – набір дій для виконання, після чого видається результат, який порівнюють з очікуваним.</w:t>
+      </w:r>
+    </w:p>
+    <w:p>
+      <w:pPr>
+        <w:spacing w:line="360" w:lineRule="auto"/>
+        <w:ind w:left="227" w:right="227"/>
+        <w:jc w:val="both"/>
+        <w:rPr>
+          <w:sz w:val="28"/>
+          <w:szCs w:val="28"/>
+        </w:rPr>
+      </w:pPr>
+      <w:r>
+        <w:rPr>
+          <w:sz w:val="28"/>
+          <w:szCs w:val="28"/>
+        </w:rPr>
+        <w:tab/>
+        <w:t>Про лабораторну роботу загалом, можу сказати,</w:t>
+      </w:r>
+      <w:r>
+        <w:rPr>
+          <w:sz w:val="28"/>
+          <w:szCs w:val="28"/>
+        </w:rPr>
+        <w:t xml:space="preserve"> </w:t>
+      </w:r>
+      <w:r>
+        <w:rPr>
+          <w:sz w:val="28"/>
+          <w:szCs w:val="28"/>
+        </w:rPr>
+        <w:t xml:space="preserve">що </w:t>
+      </w:r>
+      <w:r>
+        <w:rPr>
+          <w:sz w:val="28"/>
+          <w:szCs w:val="28"/>
+        </w:rPr>
+        <w:t>вона навчила працювати з модулями,  на практиці розробляти та підключати бібліотеки.</w:t>
+      </w:r>
+    </w:p>
+    <w:p>
+      <w:pPr>
+        <w:spacing w:line="360" w:lineRule="auto"/>
+        <w:ind w:right="227"/>
+        <w:jc w:val="both"/>
+        <w:rPr>
+          <w:sz w:val="28"/>
+          <w:szCs w:val="28"/>
+        </w:rPr>
+      </w:pPr>
+      <w:r>
+        <w:rPr>
+          <w:sz w:val="28"/>
+          <w:szCs w:val="28"/>
+        </w:rPr>
+        <w:t xml:space="preserve">   На мою думку, важливо щоб в коді  не було багато інформації, тому розробка модулів  дуже допомагає при виправленні помилок, проблем в коді.</w:t>
+      </w:r>
+    </w:p>
+    <w:p>
+      <w:pPr>
+        <w:spacing w:line="360" w:lineRule="auto"/>
+        <w:ind w:left="227" w:right="227"/>
+        <w:jc w:val="both"/>
+        <w:rPr>
+          <w:sz w:val="28"/>
+          <w:szCs w:val="28"/>
+        </w:rPr>
+      </w:pPr>
+    </w:p>
+    <w:p>
+      <w:pPr>
+        <w:jc w:val="both"/>
+        <w:rPr>
+          <w:sz w:val="28"/>
+          <w:szCs w:val="28"/>
+        </w:rPr>
+      </w:pPr>
+    </w:p>
+    <w:p>
+      <w:pPr>
+        <w:jc w:val="both"/>
+        <w:rPr>
+          <w:sz w:val="28"/>
+          <w:szCs w:val="28"/>
+        </w:rPr>
+      </w:pPr>
+    </w:p>
+    <w:p>
+      <w:pPr>
+        <w:jc w:val="both"/>
+        <w:rPr>
+          <w:sz w:val="28"/>
+          <w:szCs w:val="28"/>
+        </w:rPr>
+      </w:pPr>
+    </w:p>
+    <w:p>
+      <w:pPr>
+        <w:jc w:val="both"/>
+        <w:rPr>
+          <w:sz w:val="28"/>
+          <w:szCs w:val="28"/>
+        </w:rPr>
+      </w:pPr>
+    </w:p>
+    <w:p>
+      <w:pPr>
+        <w:jc w:val="both"/>
+        <w:rPr>
+          <w:sz w:val="28"/>
+          <w:szCs w:val="28"/>
+        </w:rPr>
+      </w:pPr>
+    </w:p>
+    <w:p>
+      <w:pPr>
+        <w:jc w:val="both"/>
+        <w:rPr>
+          <w:sz w:val="28"/>
+          <w:szCs w:val="28"/>
+        </w:rPr>
+      </w:pPr>
+    </w:p>
+    <w:p>
+      <w:pPr>
+        <w:jc w:val="both"/>
+        <w:rPr>
+          <w:sz w:val="28"/>
+          <w:szCs w:val="28"/>
+        </w:rPr>
+      </w:pPr>
+    </w:p>
+    <w:p>
+      <w:pPr>
+        <w:spacing w:line="360" w:lineRule="auto"/>
+        <w:rPr>
+          <w:b/>
+          <w:bCs/>
+          <w:sz w:val="28"/>
+          <w:szCs w:val="28"/>
+        </w:rPr>
+      </w:pPr>
     </w:p>
     <w:p>
       <w:pPr>

</xml_diff>